<commit_message>
Seção de Proposta de Análise e Referências
</commit_message>
<xml_diff>
--- a/DOCS/Entrega 3 Relatorio_Turma_201825166.000.02_Grupo_Projeto_3_2025-04-28.docx
+++ b/DOCS/Entrega 3 Relatorio_Turma_201825166.000.02_Grupo_Projeto_3_2025-04-28.docx
@@ -7740,57 +7740,138 @@
     <w:p>
       <w:pPr>
         <w:pStyle w:val="BodyText"/>
-        <w:rPr>
-          <w:sz w:val="26"/>
-        </w:rPr>
-      </w:pPr>
-    </w:p>
-    <w:p>
-      <w:pPr>
-        <w:pStyle w:val="BodyText"/>
-        <w:spacing w:before="145"/>
-        <w:rPr>
-          <w:sz w:val="26"/>
-        </w:rPr>
+      </w:pPr>
+    </w:p>
+    <w:p>
+      <w:pPr>
+        <w:pStyle w:val="BodyText"/>
       </w:pPr>
     </w:p>
     <w:p>
       <w:pPr>
         <w:pStyle w:val="Heading1"/>
-        <w:numPr>
-          <w:ilvl w:val="0"/>
-          <w:numId w:val="5"/>
-        </w:numPr>
-        <w:tabs>
-          <w:tab w:val="left" w:pos="570"/>
-        </w:tabs>
-        <w:ind w:left="570" w:hanging="210"/>
+      </w:pPr>
+      <w:r>
+        <w:t>9 - PROPOSTA ANALÍTICA</w:t>
+      </w:r>
+    </w:p>
+    <w:p>
+      <w:pPr>
+        <w:pStyle w:val="Heading1"/>
+      </w:pPr>
+    </w:p>
+    <w:p>
+      <w:pPr>
+        <w:pStyle w:val="BodyText"/>
+        <w:ind w:right="360"/>
+        <w:jc w:val="both"/>
+      </w:pPr>
+      <w:r>
+        <w:t>Este</w:t>
+      </w:r>
+      <w:r>
+        <w:t xml:space="preserve"> estudo visa explorar e analisar os dados de vendas semanais das lojas do Walmart, com o objetivo de identificar padrões, tendências e os fatores que influenciam o desempenho das vendas. </w:t>
+      </w:r>
+      <w:r>
+        <w:t>Através da</w:t>
+      </w:r>
+      <w:r>
+        <w:t xml:space="preserve"> análise exploratória de dados (EDA), serão investigadas as relações entre as vendas e variáveis como sazonalidade, feriados, temperatura, preço do combustível, índice de preços ao consumidor (CPI) e taxa de desemprego. A análise será realizada em duas dimensões principais: temporal e por loja individual, permitindo uma compreensão detalhada do comportamento das vendas ao longo do tempo e entre diferentes unidades.</w:t>
+      </w:r>
+    </w:p>
+    <w:p>
+      <w:pPr>
+        <w:pStyle w:val="BodyText"/>
+        <w:ind w:right="360"/>
+        <w:jc w:val="both"/>
+      </w:pPr>
+    </w:p>
+    <w:p>
+      <w:pPr>
+        <w:pStyle w:val="BodyText"/>
+        <w:ind w:right="360"/>
+        <w:jc w:val="both"/>
+      </w:pPr>
+      <w:r>
+        <w:t xml:space="preserve">Inicialmente, serão empregadas técnicas estatísticas descritivas para resumir e visualizar os dados, incluindo medidas de tendência central, dispersão e distribuições de frequência. </w:t>
+      </w:r>
+      <w:r>
+        <w:lastRenderedPageBreak/>
+        <w:t>Gráficos de séries temporais serão utilizados para observar tendências e padrões sazonais nas vendas agregadas e por loja. Além disso, a análise de correlação será aplicada para quantificar a relação entre as vendas e cada variável explicativa, identificando possíveis associações lineares.</w:t>
+      </w:r>
+    </w:p>
+    <w:p>
+      <w:pPr>
+        <w:pStyle w:val="BodyText"/>
+        <w:ind w:right="360"/>
+        <w:jc w:val="both"/>
+      </w:pPr>
+    </w:p>
+    <w:p>
+      <w:pPr>
+        <w:pStyle w:val="BodyText"/>
+        <w:ind w:right="360"/>
+        <w:jc w:val="both"/>
+      </w:pPr>
+      <w:r>
+        <w:t>A segmentação dos dados por loja e por períodos específicos, como semanas próximas a feriados, será realizada para capturar comportamentos regionais e temporais distintos. Essa segmentação incluirá a classificação das semanas em categorias como "Boom" (semanas anteriores a feriados), "Bust" (semanas posteriores a feriados) e "Neutral", facilitando a análise do efeito dos feriados nas vendas.</w:t>
+      </w:r>
+    </w:p>
+    <w:p>
+      <w:pPr>
+        <w:pStyle w:val="BodyText"/>
+        <w:ind w:right="360"/>
+        <w:jc w:val="both"/>
+      </w:pPr>
+    </w:p>
+    <w:p>
+      <w:pPr>
+        <w:pStyle w:val="BodyText"/>
+        <w:ind w:right="360"/>
+        <w:jc w:val="both"/>
+      </w:pPr>
+      <w:r>
+        <w:t>A influência de fatores socioeconômicos, como a taxa de desemprego e o CPI, será examinada para entender como mudanças no ambiente econômico afetam o consumo nas lojas. Da mesma forma, a temperatura e o preço do combustível serão analisados para avaliar seu impacto nas vendas, considerando possíveis variações sazonais e regionais.</w:t>
+      </w:r>
+    </w:p>
+    <w:p>
+      <w:pPr>
+        <w:pStyle w:val="BodyText"/>
+        <w:ind w:right="360"/>
+        <w:jc w:val="both"/>
+      </w:pPr>
+    </w:p>
+    <w:p>
+      <w:pPr>
+        <w:pStyle w:val="BodyText"/>
+        <w:ind w:right="360"/>
+        <w:jc w:val="both"/>
+      </w:pPr>
+      <w:r>
+        <w:t>Os insights derivados da análise serão comunicados por meio de visualizações de dados claras e informativas, que destacam as principais tendências e anomalias. Esses resultados fornecerão uma base sólida para a proposição de estratégias de negócio, como ajustes no gerenciamento de estoque, precificação dinâmica e campanhas de marketing direcionadas, visando otimizar o desempenho das lojas em diferentes cenários.</w:t>
+      </w:r>
+    </w:p>
+    <w:p>
+      <w:pPr>
+        <w:pStyle w:val="BodyText"/>
+      </w:pPr>
+    </w:p>
+    <w:p>
+      <w:pPr>
+        <w:pStyle w:val="BodyText"/>
+      </w:pPr>
+    </w:p>
+    <w:p>
+      <w:pPr>
+        <w:pStyle w:val="Heading1"/>
       </w:pPr>
       <w:bookmarkStart w:id="10" w:name="_bookmark10"/>
       <w:bookmarkEnd w:id="10"/>
       <w:r>
-        <w:t>-</w:t>
-      </w:r>
-      <w:r>
-        <w:rPr>
-          <w:spacing w:val="-16"/>
-        </w:rPr>
-        <w:t xml:space="preserve"> </w:t>
-      </w:r>
-      <w:r>
-        <w:t>ANÁLISE</w:t>
-      </w:r>
-      <w:r>
-        <w:rPr>
-          <w:spacing w:val="-15"/>
-        </w:rPr>
-        <w:t xml:space="preserve"> </w:t>
-      </w:r>
-      <w:r>
-        <w:rPr>
-          <w:spacing w:val="-2"/>
-        </w:rPr>
-        <w:t>EXPLORATÓRIA</w:t>
+        <w:t xml:space="preserve">10 </w:t>
+      </w:r>
+      <w:r>
+        <w:t>- ANÁLISE EXPLORATÓRIA</w:t>
       </w:r>
     </w:p>
     <w:p>
@@ -8684,7 +8765,6 @@
               <w:spacing w:line="232" w:lineRule="exact"/>
             </w:pPr>
             <w:r>
-              <w:lastRenderedPageBreak/>
               <w:t>Unemployment</w:t>
             </w:r>
             <w:r>
@@ -9427,7 +9507,11 @@
         <w:jc w:val="both"/>
       </w:pPr>
       <w:r>
-        <w:t>Através da análise exploratória da base de dados de vendas do Walmart, validou a sua integridade, verificando a ausência de valores nulos que impactem na análise ou inconsistências nos dados das principais variáveis. A conversão do campo de data foi necessária para viabilizar análises temporais, assim como a conversão do campo de Temperatura</w:t>
+        <w:t xml:space="preserve">Através da análise exploratória da base de dados de vendas do Walmart, validou a sua integridade, verificando a ausência de valores nulos que impactem na análise ou inconsistências nos dados das principais variáveis. A conversão do campo de data foi </w:t>
+      </w:r>
+      <w:r>
+        <w:lastRenderedPageBreak/>
+        <w:t>necessária para viabilizar análises temporais, assim como a conversão do campo de Temperatura</w:t>
       </w:r>
       <w:r>
         <w:rPr>
@@ -9569,7 +9653,10 @@
         <w:ind w:left="360" w:firstLine="0"/>
       </w:pPr>
       <w:r>
-        <w:t>9.</w:t>
+        <w:t>10</w:t>
+      </w:r>
+      <w:r>
+        <w:t>.</w:t>
       </w:r>
       <w:r>
         <w:t>1</w:t>
@@ -10099,6 +10186,12 @@
       <w:pPr>
         <w:pStyle w:val="BodyText"/>
         <w:ind w:right="355"/>
+      </w:pPr>
+    </w:p>
+    <w:p>
+      <w:pPr>
+        <w:pStyle w:val="BodyText"/>
+        <w:ind w:right="355"/>
         <w:jc w:val="both"/>
         <w:rPr>
           <w:b/>
@@ -10124,34 +10217,48 @@
           <w:b/>
           <w:bCs/>
         </w:rPr>
-        <w:t xml:space="preserve">     9.</w:t>
+        <w:t xml:space="preserve">     </w:t>
       </w:r>
       <w:r>
         <w:rPr>
           <w:b/>
           <w:bCs/>
         </w:rPr>
-        <w:t>2</w:t>
+        <w:t>10</w:t>
       </w:r>
       <w:r>
         <w:rPr>
           <w:b/>
           <w:bCs/>
         </w:rPr>
-        <w:t xml:space="preserve"> </w:t>
+        <w:t>.</w:t>
       </w:r>
       <w:r>
         <w:rPr>
           <w:b/>
           <w:bCs/>
         </w:rPr>
-        <w:t>I</w:t>
+        <w:t>2</w:t>
       </w:r>
       <w:r>
         <w:rPr>
           <w:b/>
           <w:bCs/>
         </w:rPr>
+        <w:t xml:space="preserve"> </w:t>
+      </w:r>
+      <w:r>
+        <w:rPr>
+          <w:b/>
+          <w:bCs/>
+        </w:rPr>
+        <w:t>I</w:t>
+      </w:r>
+      <w:r>
+        <w:rPr>
+          <w:b/>
+          <w:bCs/>
+        </w:rPr>
         <w:t>mpacto do desemprego</w:t>
       </w:r>
     </w:p>
@@ -10190,11 +10297,7 @@
         <w:jc w:val="both"/>
       </w:pPr>
       <w:r>
-        <w:t xml:space="preserve">Certos estabelecimentos apresentam uma relação inversa entre desemprego e vendas: quando o desemprego aumenta, o volume de vendas diminui. Isso indica que essas lojas </w:t>
-      </w:r>
-      <w:r>
-        <w:lastRenderedPageBreak/>
-        <w:t>estão em áreas onde o poder de compra da população é mais vulnerável a crises. Provavelmente, essas regiões têm uma economia menos diversificada, tornando-as mais dependentes do consumo imediato.</w:t>
+        <w:t>Certos estabelecimentos apresentam uma relação inversa entre desemprego e vendas: quando o desemprego aumenta, o volume de vendas diminui. Isso indica que essas lojas estão em áreas onde o poder de compra da população é mais vulnerável a crises. Provavelmente, essas regiões têm uma economia menos diversificada, tornando-as mais dependentes do consumo imediato.</w:t>
       </w:r>
     </w:p>
     <w:p>
@@ -10248,20 +10351,25 @@
       </w:pPr>
       <w:bookmarkStart w:id="11" w:name="_Toc194480891"/>
       <w:r>
-        <w:t>9.3 Impacto da Temperatura.</w:t>
+        <w:lastRenderedPageBreak/>
+        <w:t>10</w:t>
+      </w:r>
+      <w:r>
+        <w:t>.3 Impacto da Temperatura.</w:t>
       </w:r>
       <w:bookmarkEnd w:id="11"/>
     </w:p>
     <w:p>
       <w:pPr>
         <w:pStyle w:val="BodyText"/>
-      </w:pPr>
-    </w:p>
-    <w:p>
-      <w:pPr>
-        <w:pStyle w:val="BodyText"/>
         <w:jc w:val="both"/>
       </w:pPr>
+    </w:p>
+    <w:p>
+      <w:pPr>
+        <w:pStyle w:val="BodyText"/>
+        <w:jc w:val="both"/>
+      </w:pPr>
       <w:r>
         <w:t>A análise exploratória examina a relação entre temperatura e vendas semanais no dataset "Walmart_sales.csv", que contém 6.435 registros de 45 lojas do Walmart, abrangendo o período de 05-02-2010 a 26-10-2012, com o objetivo de entender como a temperatura influencia as vendas no agregado. A temperatura média é de 60.66°F, com um mínimo de -2.06°F e máximo de 100.14°F, refletindo um clima predominantemente temperado, mas com extremos sazonais que indicam variações climáticas significativas entre as regiões das lojas. As vendas semanais têm uma média de 1.046.965, variando de 209.986 a 3.818.686, enquanto a correlação entre temperatura e vendas é de -0.16, apontando uma relação negativa fraca.</w:t>
       </w:r>
@@ -10271,6 +10379,12 @@
         <w:pStyle w:val="BodyText"/>
         <w:jc w:val="both"/>
       </w:pPr>
+    </w:p>
+    <w:p>
+      <w:pPr>
+        <w:pStyle w:val="BodyText"/>
+        <w:jc w:val="both"/>
+      </w:pPr>
       <w:r>
         <w:t>O pico de vendas de 80.93 milhões, registrado em 24-12-2010 durante o Natal, evidencia que feriados exercem um impacto muito maior que a temperatura, superando qualquer efeito climático isolado. Embora a correlação negativa sugira que temperaturas mais altas tendem a reduzir ligeiramente as vendas, isso pode ser atribuído à menor circulação de clientes em períodos mais quentes. O gráfico de dispersão destaca pontos em vermelho para temperaturas abaixo de 32°F, onde algumas lojas registram vendas mais elevadas, provavelmente relacionadas à demanda por produtos sazonais, como aquecedores ou roupas de inverno. Esse padrão reflete que o frio extremo pode impulsionar vendas específicas, embora não seja uma tendência predominante no agregado.</w:t>
       </w:r>
@@ -10280,6 +10394,12 @@
         <w:pStyle w:val="BodyText"/>
         <w:jc w:val="both"/>
       </w:pPr>
+    </w:p>
+    <w:p>
+      <w:pPr>
+        <w:pStyle w:val="BodyText"/>
+        <w:jc w:val="both"/>
+      </w:pPr>
       <w:r>
         <w:t>A distribuição da temperatura, com média de 60.66°F e extremos entre -2.06°F e 100.14°F, revela a diversidade climática entre as lojas. O pico de temperatura, registrado em 82.18°F em 22-07-2011, não coincide com aumentos significativos nas vendas, reforçando a baixa influência direta da temperatura em comparação com fatores como sazonalidade e feriados. No conjunto das lojas, a análise indica que a temperatura tem um impacto limitado, com a correlação de -0.16 sugerindo que variações climáticas não são o principal motor das vendas, sendo superadas por eventos de maior relevância, como o Natal ou padrões sazonais amplos.</w:t>
       </w:r>
@@ -10287,6 +10407,13 @@
     <w:p>
       <w:pPr>
         <w:pStyle w:val="BodyText"/>
+        <w:jc w:val="both"/>
+      </w:pPr>
+    </w:p>
+    <w:p>
+      <w:pPr>
+        <w:pStyle w:val="BodyText"/>
+        <w:jc w:val="both"/>
       </w:pPr>
       <w:r>
         <w:t>Recomenda-se continuar monitorando o impacto dos feriados, que se mostram como o fator determinante para variações de vendas, além de ajustar o estoque sazonal com base em tendências gerais, como o aumento da demanda por produtos de inverno em períodos de frio intenso. Embora a influência da temperatura seja secundária, estratégias que capitalizem eventos de alto impacto podem trazer melhores resultados do que ajustes específicos relacionados ao clima.</w:t>
@@ -10294,8 +10421,39 @@
     </w:p>
     <w:p>
       <w:pPr>
-        <w:pStyle w:val="BodyText"/>
-      </w:pPr>
+        <w:rPr>
+          <w:sz w:val="24"/>
+          <w:szCs w:val="24"/>
+        </w:rPr>
+      </w:pPr>
+      <w:r>
+        <w:br w:type="page"/>
+      </w:r>
+    </w:p>
+    <w:p>
+      <w:pPr>
+        <w:pStyle w:val="BodyText"/>
+      </w:pPr>
+    </w:p>
+    <w:p>
+      <w:pPr>
+        <w:pStyle w:val="Heading1"/>
+      </w:pPr>
+      <w:r>
+        <w:t>1</w:t>
+      </w:r>
+      <w:r>
+        <w:t>1</w:t>
+      </w:r>
+      <w:r>
+        <w:t xml:space="preserve"> </w:t>
+      </w:r>
+      <w:r>
+        <w:t xml:space="preserve">- </w:t>
+      </w:r>
+      <w:r>
+        <w:t>REFERÊNCIAS</w:t>
+      </w:r>
     </w:p>
     <w:p>
       <w:pPr>
@@ -10304,8 +10462,60 @@
         <w:jc w:val="both"/>
       </w:pPr>
     </w:p>
+    <w:p>
+      <w:pPr>
+        <w:pStyle w:val="BodyText"/>
+        <w:numPr>
+          <w:ilvl w:val="0"/>
+          <w:numId w:val="6"/>
+        </w:numPr>
+      </w:pPr>
+      <w:r>
+        <w:rPr>
+          <w:lang w:val="en-US"/>
+        </w:rPr>
+        <w:t xml:space="preserve">Mikhail. Walmart Sales Dataset. Kaggle. </w:t>
+      </w:r>
+      <w:r>
+        <w:t xml:space="preserve">Disponível em: </w:t>
+      </w:r>
+      <w:hyperlink r:id="rId10" w:history="1">
+        <w:r>
+          <w:rPr>
+            <w:rStyle w:val="Hyperlink"/>
+          </w:rPr>
+          <w:t>https://www.kaggle.com/datasets/mikhailbush/walmart-stores-sales-data</w:t>
+        </w:r>
+      </w:hyperlink>
+    </w:p>
+    <w:p>
+      <w:pPr>
+        <w:pStyle w:val="BodyText"/>
+        <w:numPr>
+          <w:ilvl w:val="0"/>
+          <w:numId w:val="6"/>
+        </w:numPr>
+      </w:pPr>
+      <w:r>
+        <w:t xml:space="preserve">GitHub - Projeto Aplicado 1: </w:t>
+      </w:r>
+      <w:hyperlink r:id="rId11" w:history="1">
+        <w:r>
+          <w:rPr>
+            <w:rStyle w:val="Hyperlink"/>
+          </w:rPr>
+          <w:t>https://github.com/guilhermersduarte/Projeto-Aplicado-1</w:t>
+        </w:r>
+      </w:hyperlink>
+    </w:p>
+    <w:p>
+      <w:pPr>
+        <w:pStyle w:val="BodyText"/>
+        <w:ind w:left="360"/>
+      </w:pPr>
+    </w:p>
     <w:sectPr>
-      <w:headerReference w:type="default" r:id="rId10"/>
+      <w:headerReference w:type="default" r:id="rId12"/>
       <w:pgSz w:w="12240" w:h="15840"/>
       <w:pgMar w:top="1380" w:right="720" w:bottom="280" w:left="1440" w:header="727" w:footer="0" w:gutter="0"/>
       <w:cols w:space="720"/>
@@ -11129,6 +11339,95 @@
     </w:lvl>
   </w:abstractNum>
   <w:abstractNum w:abstractNumId="4" w15:restartNumberingAfterBreak="0">
+    <w:nsid w:val="5D6D5927"/>
+    <w:multiLevelType w:val="hybridMultilevel"/>
+    <w:tmpl w:val="FCDC1B48"/>
+    <w:lvl w:ilvl="0" w:tplc="0416000F">
+      <w:start w:val="1"/>
+      <w:numFmt w:val="decimal"/>
+      <w:lvlText w:val="%1."/>
+      <w:lvlJc w:val="left"/>
+      <w:pPr>
+        <w:ind w:left="720" w:hanging="360"/>
+      </w:pPr>
+      <w:rPr>
+        <w:rFonts w:hint="default"/>
+      </w:rPr>
+    </w:lvl>
+    <w:lvl w:ilvl="1" w:tplc="04160019" w:tentative="1">
+      <w:start w:val="1"/>
+      <w:numFmt w:val="lowerLetter"/>
+      <w:lvlText w:val="%2."/>
+      <w:lvlJc w:val="left"/>
+      <w:pPr>
+        <w:ind w:left="1440" w:hanging="360"/>
+      </w:pPr>
+    </w:lvl>
+    <w:lvl w:ilvl="2" w:tplc="0416001B" w:tentative="1">
+      <w:start w:val="1"/>
+      <w:numFmt w:val="lowerRoman"/>
+      <w:lvlText w:val="%3."/>
+      <w:lvlJc w:val="right"/>
+      <w:pPr>
+        <w:ind w:left="2160" w:hanging="180"/>
+      </w:pPr>
+    </w:lvl>
+    <w:lvl w:ilvl="3" w:tplc="0416000F" w:tentative="1">
+      <w:start w:val="1"/>
+      <w:numFmt w:val="decimal"/>
+      <w:lvlText w:val="%4."/>
+      <w:lvlJc w:val="left"/>
+      <w:pPr>
+        <w:ind w:left="2880" w:hanging="360"/>
+      </w:pPr>
+    </w:lvl>
+    <w:lvl w:ilvl="4" w:tplc="04160019" w:tentative="1">
+      <w:start w:val="1"/>
+      <w:numFmt w:val="lowerLetter"/>
+      <w:lvlText w:val="%5."/>
+      <w:lvlJc w:val="left"/>
+      <w:pPr>
+        <w:ind w:left="3600" w:hanging="360"/>
+      </w:pPr>
+    </w:lvl>
+    <w:lvl w:ilvl="5" w:tplc="0416001B" w:tentative="1">
+      <w:start w:val="1"/>
+      <w:numFmt w:val="lowerRoman"/>
+      <w:lvlText w:val="%6."/>
+      <w:lvlJc w:val="right"/>
+      <w:pPr>
+        <w:ind w:left="4320" w:hanging="180"/>
+      </w:pPr>
+    </w:lvl>
+    <w:lvl w:ilvl="6" w:tplc="0416000F" w:tentative="1">
+      <w:start w:val="1"/>
+      <w:numFmt w:val="decimal"/>
+      <w:lvlText w:val="%7."/>
+      <w:lvlJc w:val="left"/>
+      <w:pPr>
+        <w:ind w:left="5040" w:hanging="360"/>
+      </w:pPr>
+    </w:lvl>
+    <w:lvl w:ilvl="7" w:tplc="04160019" w:tentative="1">
+      <w:start w:val="1"/>
+      <w:numFmt w:val="lowerLetter"/>
+      <w:lvlText w:val="%8."/>
+      <w:lvlJc w:val="left"/>
+      <w:pPr>
+        <w:ind w:left="5760" w:hanging="360"/>
+      </w:pPr>
+    </w:lvl>
+    <w:lvl w:ilvl="8" w:tplc="0416001B" w:tentative="1">
+      <w:start w:val="1"/>
+      <w:numFmt w:val="lowerRoman"/>
+      <w:lvlText w:val="%9."/>
+      <w:lvlJc w:val="right"/>
+      <w:pPr>
+        <w:ind w:left="6480" w:hanging="180"/>
+      </w:pPr>
+    </w:lvl>
+  </w:abstractNum>
+  <w:abstractNum w:abstractNumId="5" w15:restartNumberingAfterBreak="0">
     <w:nsid w:val="61D2049C"/>
     <w:multiLevelType w:val="multilevel"/>
     <w:tmpl w:val="067621B0"/>
@@ -11260,13 +11559,16 @@
     <w:abstractNumId w:val="3"/>
   </w:num>
   <w:num w:numId="3" w16cid:durableId="2144809851">
-    <w:abstractNumId w:val="4"/>
+    <w:abstractNumId w:val="5"/>
   </w:num>
   <w:num w:numId="4" w16cid:durableId="165482342">
     <w:abstractNumId w:val="0"/>
   </w:num>
   <w:num w:numId="5" w16cid:durableId="490759974">
     <w:abstractNumId w:val="2"/>
+  </w:num>
+  <w:num w:numId="6" w16cid:durableId="1732582271">
+    <w:abstractNumId w:val="4"/>
   </w:num>
 </w:numbering>
 </file>

</xml_diff>

<commit_message>
Completar doc Fase 2 e reorganização de diretórios
</commit_message>
<xml_diff>
--- a/DOCS/Entrega 3 Relatorio_Turma_201825166.000.02_Grupo_Projeto_3_2025-04-28.docx
+++ b/DOCS/Entrega 3 Relatorio_Turma_201825166.000.02_Grupo_Projeto_3_2025-04-28.docx
@@ -56,7 +56,7 @@
                     <pic:cNvPicPr/>
                   </pic:nvPicPr>
                   <pic:blipFill>
-                    <a:blip r:embed="rId7" cstate="print"/>
+                    <a:blip r:embed="rId8" cstate="print"/>
                     <a:stretch>
                       <a:fillRect/>
                     </a:stretch>
@@ -1250,7 +1250,7 @@
         <w:spacing w:line="508" w:lineRule="auto"/>
         <w:jc w:val="center"/>
         <w:sectPr>
-          <w:headerReference w:type="default" r:id="rId8"/>
+          <w:headerReference w:type="default" r:id="rId9"/>
           <w:pgSz w:w="12240" w:h="15840"/>
           <w:pgMar w:top="1380" w:right="720" w:bottom="280" w:left="1440" w:header="583" w:footer="0" w:gutter="0"/>
           <w:cols w:space="720"/>
@@ -1294,6 +1294,7 @@
         </w:tabs>
         <w:ind w:left="570" w:hanging="210"/>
       </w:pPr>
+      <w:bookmarkStart w:id="0" w:name="_Toc196829171"/>
       <w:r>
         <w:t>-</w:t>
       </w:r>
@@ -1309,833 +1310,2109 @@
         </w:rPr>
         <w:t>SUMÁRIO</w:t>
       </w:r>
+      <w:bookmarkEnd w:id="0"/>
     </w:p>
     <w:sdt>
       <w:sdtPr>
-        <w:rPr>
-          <w:sz w:val="24"/>
-          <w:szCs w:val="24"/>
-        </w:rPr>
-        <w:id w:val="1260490144"/>
+        <w:id w:val="1380817700"/>
         <w:docPartObj>
           <w:docPartGallery w:val="Table of Contents"/>
           <w:docPartUnique/>
         </w:docPartObj>
       </w:sdtPr>
+      <w:sdtEndPr>
+        <w:rPr>
+          <w:rFonts w:ascii="Arial MT" w:eastAsia="Arial MT" w:hAnsi="Arial MT" w:cs="Arial MT"/>
+          <w:sz w:val="22"/>
+          <w:szCs w:val="22"/>
+        </w:rPr>
+      </w:sdtEndPr>
       <w:sdtContent>
         <w:p>
           <w:pPr>
-            <w:pStyle w:val="TOC2"/>
-            <w:numPr>
-              <w:ilvl w:val="0"/>
-              <w:numId w:val="4"/>
-            </w:numPr>
+            <w:pStyle w:val="Heading1"/>
+          </w:pPr>
+        </w:p>
+        <w:p>
+          <w:pPr>
+            <w:pStyle w:val="TOC1"/>
             <w:tabs>
-              <w:tab w:val="left" w:pos="183"/>
-              <w:tab w:val="right" w:leader="dot" w:pos="9712"/>
+              <w:tab w:val="left" w:pos="570"/>
+              <w:tab w:val="right" w:leader="dot" w:pos="10070"/>
             </w:tabs>
-            <w:spacing w:before="22"/>
-            <w:ind w:left="183" w:hanging="183"/>
+            <w:rPr>
+              <w:rFonts w:asciiTheme="minorHAnsi" w:eastAsiaTheme="minorEastAsia" w:hAnsiTheme="minorHAnsi" w:cstheme="minorBidi"/>
+              <w:noProof/>
+              <w:kern w:val="2"/>
+              <w:lang w:val="pt-BR" w:eastAsia="pt-BR"/>
+              <w14:ligatures w14:val="standardContextual"/>
+            </w:rPr>
           </w:pPr>
-          <w:hyperlink w:anchor="_bookmark0" w:history="1">
-            <w:r>
+          <w:r>
+            <w:fldChar w:fldCharType="begin"/>
+          </w:r>
+          <w:r>
+            <w:instrText xml:space="preserve"> TOC \o "1-3" \h \z \u </w:instrText>
+          </w:r>
+          <w:r>
+            <w:fldChar w:fldCharType="separate"/>
+          </w:r>
+          <w:hyperlink w:anchor="_Toc196829171" w:history="1">
+            <w:r>
+              <w:rPr>
+                <w:rStyle w:val="Hyperlink"/>
+                <w:noProof/>
+                <w:w w:val="99"/>
+              </w:rPr>
+              <w:t>1</w:t>
+            </w:r>
+            <w:r>
+              <w:rPr>
+                <w:rStyle w:val="Hyperlink"/>
+                <w:noProof/>
+              </w:rPr>
               <w:t>-</w:t>
             </w:r>
             <w:r>
               <w:rPr>
+                <w:rStyle w:val="Hyperlink"/>
+                <w:noProof/>
+                <w:spacing w:val="-4"/>
+              </w:rPr>
+              <w:t xml:space="preserve"> </w:t>
+            </w:r>
+            <w:r>
+              <w:rPr>
+                <w:rStyle w:val="Hyperlink"/>
+                <w:noProof/>
+                <w:spacing w:val="-2"/>
+              </w:rPr>
+              <w:t>SUMÁRIO</w:t>
+            </w:r>
+            <w:r>
+              <w:rPr>
+                <w:noProof/>
+                <w:webHidden/>
+              </w:rPr>
+              <w:tab/>
+            </w:r>
+            <w:r>
+              <w:rPr>
+                <w:noProof/>
+                <w:webHidden/>
+              </w:rPr>
+              <w:fldChar w:fldCharType="begin"/>
+            </w:r>
+            <w:r>
+              <w:rPr>
+                <w:noProof/>
+                <w:webHidden/>
+              </w:rPr>
+              <w:instrText xml:space="preserve"> PAGEREF _Toc196829171 \h </w:instrText>
+            </w:r>
+            <w:r>
+              <w:rPr>
+                <w:noProof/>
+                <w:webHidden/>
+              </w:rPr>
+            </w:r>
+            <w:r>
+              <w:rPr>
+                <w:noProof/>
+                <w:webHidden/>
+              </w:rPr>
+              <w:fldChar w:fldCharType="separate"/>
+            </w:r>
+            <w:r>
+              <w:rPr>
+                <w:noProof/>
+                <w:webHidden/>
+              </w:rPr>
+              <w:t>3</w:t>
+            </w:r>
+            <w:r>
+              <w:rPr>
+                <w:noProof/>
+                <w:webHidden/>
+              </w:rPr>
+              <w:fldChar w:fldCharType="end"/>
+            </w:r>
+          </w:hyperlink>
+        </w:p>
+        <w:p>
+          <w:pPr>
+            <w:pStyle w:val="TOC1"/>
+            <w:tabs>
+              <w:tab w:val="left" w:pos="570"/>
+              <w:tab w:val="right" w:leader="dot" w:pos="10070"/>
+            </w:tabs>
+            <w:rPr>
+              <w:rFonts w:asciiTheme="minorHAnsi" w:eastAsiaTheme="minorEastAsia" w:hAnsiTheme="minorHAnsi" w:cstheme="minorBidi"/>
+              <w:noProof/>
+              <w:kern w:val="2"/>
+              <w:lang w:val="pt-BR" w:eastAsia="pt-BR"/>
+              <w14:ligatures w14:val="standardContextual"/>
+            </w:rPr>
+          </w:pPr>
+          <w:hyperlink w:anchor="_Toc196829172" w:history="1">
+            <w:r>
+              <w:rPr>
+                <w:rStyle w:val="Hyperlink"/>
+                <w:noProof/>
+                <w:w w:val="99"/>
+              </w:rPr>
+              <w:t>2</w:t>
+            </w:r>
+            <w:r>
+              <w:rPr>
+                <w:rStyle w:val="Hyperlink"/>
+                <w:noProof/>
+              </w:rPr>
+              <w:t>- TABELAS,</w:t>
+            </w:r>
+            <w:r>
+              <w:rPr>
+                <w:rStyle w:val="Hyperlink"/>
+                <w:noProof/>
+                <w:spacing w:val="-16"/>
+              </w:rPr>
+              <w:t xml:space="preserve"> </w:t>
+            </w:r>
+            <w:r>
+              <w:rPr>
+                <w:rStyle w:val="Hyperlink"/>
+                <w:noProof/>
+              </w:rPr>
+              <w:t>QUADROS</w:t>
+            </w:r>
+            <w:r>
+              <w:rPr>
+                <w:rStyle w:val="Hyperlink"/>
+                <w:noProof/>
+                <w:spacing w:val="-18"/>
+              </w:rPr>
+              <w:t xml:space="preserve"> </w:t>
+            </w:r>
+            <w:r>
+              <w:rPr>
+                <w:rStyle w:val="Hyperlink"/>
+                <w:noProof/>
+              </w:rPr>
+              <w:t>E</w:t>
+            </w:r>
+            <w:r>
+              <w:rPr>
+                <w:rStyle w:val="Hyperlink"/>
+                <w:noProof/>
+                <w:spacing w:val="-15"/>
+              </w:rPr>
+              <w:t xml:space="preserve"> </w:t>
+            </w:r>
+            <w:r>
+              <w:rPr>
+                <w:rStyle w:val="Hyperlink"/>
+                <w:noProof/>
+                <w:spacing w:val="-2"/>
+              </w:rPr>
+              <w:t>FIGURAS</w:t>
+            </w:r>
+            <w:r>
+              <w:rPr>
+                <w:noProof/>
+                <w:webHidden/>
+              </w:rPr>
+              <w:tab/>
+            </w:r>
+            <w:r>
+              <w:rPr>
+                <w:noProof/>
+                <w:webHidden/>
+              </w:rPr>
+              <w:fldChar w:fldCharType="begin"/>
+            </w:r>
+            <w:r>
+              <w:rPr>
+                <w:noProof/>
+                <w:webHidden/>
+              </w:rPr>
+              <w:instrText xml:space="preserve"> PAGEREF _Toc196829172 \h </w:instrText>
+            </w:r>
+            <w:r>
+              <w:rPr>
+                <w:noProof/>
+                <w:webHidden/>
+              </w:rPr>
+            </w:r>
+            <w:r>
+              <w:rPr>
+                <w:noProof/>
+                <w:webHidden/>
+              </w:rPr>
+              <w:fldChar w:fldCharType="separate"/>
+            </w:r>
+            <w:r>
+              <w:rPr>
+                <w:noProof/>
+                <w:webHidden/>
+              </w:rPr>
+              <w:t>3</w:t>
+            </w:r>
+            <w:r>
+              <w:rPr>
+                <w:noProof/>
+                <w:webHidden/>
+              </w:rPr>
+              <w:fldChar w:fldCharType="end"/>
+            </w:r>
+          </w:hyperlink>
+        </w:p>
+        <w:p>
+          <w:pPr>
+            <w:pStyle w:val="TOC1"/>
+            <w:tabs>
+              <w:tab w:val="right" w:leader="dot" w:pos="10070"/>
+            </w:tabs>
+            <w:rPr>
+              <w:rFonts w:asciiTheme="minorHAnsi" w:eastAsiaTheme="minorEastAsia" w:hAnsiTheme="minorHAnsi" w:cstheme="minorBidi"/>
+              <w:noProof/>
+              <w:kern w:val="2"/>
+              <w:lang w:val="pt-BR" w:eastAsia="pt-BR"/>
+              <w14:ligatures w14:val="standardContextual"/>
+            </w:rPr>
+          </w:pPr>
+          <w:hyperlink w:anchor="_Toc196829173" w:history="1">
+            <w:r>
+              <w:rPr>
+                <w:rStyle w:val="Hyperlink"/>
+                <w:noProof/>
+              </w:rPr>
+              <w:t>3 -</w:t>
+            </w:r>
+            <w:r>
+              <w:rPr>
+                <w:rStyle w:val="Hyperlink"/>
+                <w:noProof/>
+                <w:spacing w:val="-15"/>
+              </w:rPr>
+              <w:t xml:space="preserve"> </w:t>
+            </w:r>
+            <w:r>
+              <w:rPr>
+                <w:rStyle w:val="Hyperlink"/>
+                <w:noProof/>
+              </w:rPr>
+              <w:t>TERMOS</w:t>
+            </w:r>
+            <w:r>
+              <w:rPr>
+                <w:rStyle w:val="Hyperlink"/>
+                <w:noProof/>
+                <w:spacing w:val="-16"/>
+              </w:rPr>
+              <w:t xml:space="preserve"> </w:t>
+            </w:r>
+            <w:r>
+              <w:rPr>
+                <w:rStyle w:val="Hyperlink"/>
+                <w:noProof/>
+                <w:spacing w:val="-4"/>
+              </w:rPr>
+              <w:t>CHAVE</w:t>
+            </w:r>
+            <w:r>
+              <w:rPr>
+                <w:noProof/>
+                <w:webHidden/>
+              </w:rPr>
+              <w:tab/>
+            </w:r>
+            <w:r>
+              <w:rPr>
+                <w:noProof/>
+                <w:webHidden/>
+              </w:rPr>
+              <w:fldChar w:fldCharType="begin"/>
+            </w:r>
+            <w:r>
+              <w:rPr>
+                <w:noProof/>
+                <w:webHidden/>
+              </w:rPr>
+              <w:instrText xml:space="preserve"> PAGEREF _Toc196829173 \h </w:instrText>
+            </w:r>
+            <w:r>
+              <w:rPr>
+                <w:noProof/>
+                <w:webHidden/>
+              </w:rPr>
+            </w:r>
+            <w:r>
+              <w:rPr>
+                <w:noProof/>
+                <w:webHidden/>
+              </w:rPr>
+              <w:fldChar w:fldCharType="separate"/>
+            </w:r>
+            <w:r>
+              <w:rPr>
+                <w:noProof/>
+                <w:webHidden/>
+              </w:rPr>
+              <w:t>3</w:t>
+            </w:r>
+            <w:r>
+              <w:rPr>
+                <w:noProof/>
+                <w:webHidden/>
+              </w:rPr>
+              <w:fldChar w:fldCharType="end"/>
+            </w:r>
+          </w:hyperlink>
+        </w:p>
+        <w:p>
+          <w:pPr>
+            <w:pStyle w:val="TOC1"/>
+            <w:tabs>
+              <w:tab w:val="left" w:pos="570"/>
+              <w:tab w:val="right" w:leader="dot" w:pos="10070"/>
+            </w:tabs>
+            <w:rPr>
+              <w:rFonts w:asciiTheme="minorHAnsi" w:eastAsiaTheme="minorEastAsia" w:hAnsiTheme="minorHAnsi" w:cstheme="minorBidi"/>
+              <w:noProof/>
+              <w:kern w:val="2"/>
+              <w:lang w:val="pt-BR" w:eastAsia="pt-BR"/>
+              <w14:ligatures w14:val="standardContextual"/>
+            </w:rPr>
+          </w:pPr>
+          <w:hyperlink w:anchor="_Toc196829174" w:history="1">
+            <w:r>
+              <w:rPr>
+                <w:rStyle w:val="Hyperlink"/>
+                <w:noProof/>
+              </w:rPr>
+              <w:t>4</w:t>
+            </w:r>
+            <w:r>
+              <w:rPr>
+                <w:rStyle w:val="Hyperlink"/>
+                <w:noProof/>
+              </w:rPr>
+              <w:t xml:space="preserve"> </w:t>
+            </w:r>
+            <w:r>
+              <w:rPr>
+                <w:rStyle w:val="Hyperlink"/>
+                <w:noProof/>
+              </w:rPr>
+              <w:t>-</w:t>
+            </w:r>
+            <w:r>
+              <w:rPr>
+                <w:rStyle w:val="Hyperlink"/>
+                <w:noProof/>
+                <w:spacing w:val="-4"/>
+              </w:rPr>
+              <w:t xml:space="preserve"> </w:t>
+            </w:r>
+            <w:r>
+              <w:rPr>
+                <w:rStyle w:val="Hyperlink"/>
+                <w:noProof/>
+                <w:spacing w:val="-2"/>
+              </w:rPr>
+              <w:t>GLOSSÁRIO</w:t>
+            </w:r>
+            <w:r>
+              <w:rPr>
+                <w:noProof/>
+                <w:webHidden/>
+              </w:rPr>
+              <w:tab/>
+            </w:r>
+            <w:r>
+              <w:rPr>
+                <w:noProof/>
+                <w:webHidden/>
+              </w:rPr>
+              <w:fldChar w:fldCharType="begin"/>
+            </w:r>
+            <w:r>
+              <w:rPr>
+                <w:noProof/>
+                <w:webHidden/>
+              </w:rPr>
+              <w:instrText xml:space="preserve"> PAGEREF _Toc196829174 \h </w:instrText>
+            </w:r>
+            <w:r>
+              <w:rPr>
+                <w:noProof/>
+                <w:webHidden/>
+              </w:rPr>
+            </w:r>
+            <w:r>
+              <w:rPr>
+                <w:noProof/>
+                <w:webHidden/>
+              </w:rPr>
+              <w:fldChar w:fldCharType="separate"/>
+            </w:r>
+            <w:r>
+              <w:rPr>
+                <w:noProof/>
+                <w:webHidden/>
+              </w:rPr>
+              <w:t>4</w:t>
+            </w:r>
+            <w:r>
+              <w:rPr>
+                <w:noProof/>
+                <w:webHidden/>
+              </w:rPr>
+              <w:fldChar w:fldCharType="end"/>
+            </w:r>
+          </w:hyperlink>
+        </w:p>
+        <w:p>
+          <w:pPr>
+            <w:pStyle w:val="TOC1"/>
+            <w:tabs>
+              <w:tab w:val="right" w:leader="dot" w:pos="10070"/>
+            </w:tabs>
+            <w:rPr>
+              <w:rFonts w:asciiTheme="minorHAnsi" w:eastAsiaTheme="minorEastAsia" w:hAnsiTheme="minorHAnsi" w:cstheme="minorBidi"/>
+              <w:noProof/>
+              <w:kern w:val="2"/>
+              <w:lang w:val="pt-BR" w:eastAsia="pt-BR"/>
+              <w14:ligatures w14:val="standardContextual"/>
+            </w:rPr>
+          </w:pPr>
+          <w:hyperlink w:anchor="_Toc196829175" w:history="1">
+            <w:r>
+              <w:rPr>
+                <w:rStyle w:val="Hyperlink"/>
+                <w:noProof/>
+                <w:spacing w:val="-2"/>
+              </w:rPr>
+              <w:t>5</w:t>
+            </w:r>
+            <w:r>
+              <w:rPr>
+                <w:rStyle w:val="Hyperlink"/>
+                <w:noProof/>
+                <w:spacing w:val="-2"/>
+              </w:rPr>
+              <w:t xml:space="preserve"> </w:t>
+            </w:r>
+            <w:r>
+              <w:rPr>
+                <w:rStyle w:val="Hyperlink"/>
+                <w:noProof/>
+                <w:spacing w:val="-2"/>
+              </w:rPr>
+              <w:t>-</w:t>
+            </w:r>
+            <w:r>
+              <w:rPr>
+                <w:rStyle w:val="Hyperlink"/>
+                <w:noProof/>
+                <w:spacing w:val="-8"/>
+              </w:rPr>
+              <w:t xml:space="preserve"> </w:t>
+            </w:r>
+            <w:r>
+              <w:rPr>
+                <w:rStyle w:val="Hyperlink"/>
+                <w:noProof/>
+                <w:spacing w:val="-2"/>
+              </w:rPr>
+              <w:t>RECURSOS</w:t>
+            </w:r>
+            <w:r>
+              <w:rPr>
+                <w:rStyle w:val="Hyperlink"/>
+                <w:noProof/>
+                <w:spacing w:val="-11"/>
+              </w:rPr>
+              <w:t xml:space="preserve"> </w:t>
+            </w:r>
+            <w:r>
+              <w:rPr>
+                <w:rStyle w:val="Hyperlink"/>
+                <w:noProof/>
+                <w:spacing w:val="-2"/>
+              </w:rPr>
+              <w:t>EXTERNOS</w:t>
+            </w:r>
+            <w:r>
+              <w:rPr>
+                <w:noProof/>
+                <w:webHidden/>
+              </w:rPr>
+              <w:tab/>
+            </w:r>
+            <w:r>
+              <w:rPr>
+                <w:noProof/>
+                <w:webHidden/>
+              </w:rPr>
+              <w:fldChar w:fldCharType="begin"/>
+            </w:r>
+            <w:r>
+              <w:rPr>
+                <w:noProof/>
+                <w:webHidden/>
+              </w:rPr>
+              <w:instrText xml:space="preserve"> PAGEREF _Toc196829175 \h </w:instrText>
+            </w:r>
+            <w:r>
+              <w:rPr>
+                <w:noProof/>
+                <w:webHidden/>
+              </w:rPr>
+            </w:r>
+            <w:r>
+              <w:rPr>
+                <w:noProof/>
+                <w:webHidden/>
+              </w:rPr>
+              <w:fldChar w:fldCharType="separate"/>
+            </w:r>
+            <w:r>
+              <w:rPr>
+                <w:noProof/>
+                <w:webHidden/>
+              </w:rPr>
+              <w:t>4</w:t>
+            </w:r>
+            <w:r>
+              <w:rPr>
+                <w:noProof/>
+                <w:webHidden/>
+              </w:rPr>
+              <w:fldChar w:fldCharType="end"/>
+            </w:r>
+          </w:hyperlink>
+        </w:p>
+        <w:p>
+          <w:pPr>
+            <w:pStyle w:val="TOC1"/>
+            <w:tabs>
+              <w:tab w:val="right" w:leader="dot" w:pos="10070"/>
+            </w:tabs>
+            <w:rPr>
+              <w:rFonts w:asciiTheme="minorHAnsi" w:eastAsiaTheme="minorEastAsia" w:hAnsiTheme="minorHAnsi" w:cstheme="minorBidi"/>
+              <w:noProof/>
+              <w:kern w:val="2"/>
+              <w:lang w:val="pt-BR" w:eastAsia="pt-BR"/>
+              <w14:ligatures w14:val="standardContextual"/>
+            </w:rPr>
+          </w:pPr>
+          <w:hyperlink w:anchor="_Toc196829176" w:history="1">
+            <w:r>
+              <w:rPr>
+                <w:rStyle w:val="Hyperlink"/>
+                <w:noProof/>
+              </w:rPr>
+              <w:t>6-</w:t>
+            </w:r>
+            <w:r>
+              <w:rPr>
+                <w:rStyle w:val="Hyperlink"/>
+                <w:noProof/>
+              </w:rPr>
+              <w:t xml:space="preserve"> </w:t>
+            </w:r>
+            <w:r>
+              <w:rPr>
+                <w:rStyle w:val="Hyperlink"/>
+                <w:noProof/>
+                <w:spacing w:val="-6"/>
+              </w:rPr>
+              <w:t xml:space="preserve"> </w:t>
+            </w:r>
+            <w:r>
+              <w:rPr>
+                <w:rStyle w:val="Hyperlink"/>
+                <w:noProof/>
+                <w:spacing w:val="-2"/>
+              </w:rPr>
+              <w:t>INTRODUÇÃO</w:t>
+            </w:r>
+            <w:r>
+              <w:rPr>
+                <w:noProof/>
+                <w:webHidden/>
+              </w:rPr>
+              <w:tab/>
+            </w:r>
+            <w:r>
+              <w:rPr>
+                <w:noProof/>
+                <w:webHidden/>
+              </w:rPr>
+              <w:fldChar w:fldCharType="begin"/>
+            </w:r>
+            <w:r>
+              <w:rPr>
+                <w:noProof/>
+                <w:webHidden/>
+              </w:rPr>
+              <w:instrText xml:space="preserve"> PAGEREF _Toc196829176 \h </w:instrText>
+            </w:r>
+            <w:r>
+              <w:rPr>
+                <w:noProof/>
+                <w:webHidden/>
+              </w:rPr>
+            </w:r>
+            <w:r>
+              <w:rPr>
+                <w:noProof/>
+                <w:webHidden/>
+              </w:rPr>
+              <w:fldChar w:fldCharType="separate"/>
+            </w:r>
+            <w:r>
+              <w:rPr>
+                <w:noProof/>
+                <w:webHidden/>
+              </w:rPr>
+              <w:t>4</w:t>
+            </w:r>
+            <w:r>
+              <w:rPr>
+                <w:noProof/>
+                <w:webHidden/>
+              </w:rPr>
+              <w:fldChar w:fldCharType="end"/>
+            </w:r>
+          </w:hyperlink>
+        </w:p>
+        <w:p>
+          <w:pPr>
+            <w:pStyle w:val="TOC1"/>
+            <w:tabs>
+              <w:tab w:val="right" w:leader="dot" w:pos="10070"/>
+            </w:tabs>
+            <w:rPr>
+              <w:rFonts w:asciiTheme="minorHAnsi" w:eastAsiaTheme="minorEastAsia" w:hAnsiTheme="minorHAnsi" w:cstheme="minorBidi"/>
+              <w:noProof/>
+              <w:kern w:val="2"/>
+              <w:lang w:val="pt-BR" w:eastAsia="pt-BR"/>
+              <w14:ligatures w14:val="standardContextual"/>
+            </w:rPr>
+          </w:pPr>
+          <w:hyperlink w:anchor="_Toc196829177" w:history="1">
+            <w:r>
+              <w:rPr>
+                <w:rStyle w:val="Hyperlink"/>
+                <w:noProof/>
+              </w:rPr>
+              <w:t>7 – A</w:t>
+            </w:r>
+            <w:r>
+              <w:rPr>
+                <w:rStyle w:val="Hyperlink"/>
+                <w:noProof/>
+                <w:spacing w:val="-1"/>
+              </w:rPr>
+              <w:t xml:space="preserve"> </w:t>
+            </w:r>
+            <w:r>
+              <w:rPr>
+                <w:rStyle w:val="Hyperlink"/>
+                <w:noProof/>
+              </w:rPr>
+              <w:t>EMPRESA</w:t>
+            </w:r>
+            <w:r>
+              <w:rPr>
+                <w:noProof/>
+                <w:webHidden/>
+              </w:rPr>
+              <w:tab/>
+            </w:r>
+            <w:r>
+              <w:rPr>
+                <w:noProof/>
+                <w:webHidden/>
+              </w:rPr>
+              <w:fldChar w:fldCharType="begin"/>
+            </w:r>
+            <w:r>
+              <w:rPr>
+                <w:noProof/>
+                <w:webHidden/>
+              </w:rPr>
+              <w:instrText xml:space="preserve"> PAGEREF _Toc196829177 \h </w:instrText>
+            </w:r>
+            <w:r>
+              <w:rPr>
+                <w:noProof/>
+                <w:webHidden/>
+              </w:rPr>
+            </w:r>
+            <w:r>
+              <w:rPr>
+                <w:noProof/>
+                <w:webHidden/>
+              </w:rPr>
+              <w:fldChar w:fldCharType="separate"/>
+            </w:r>
+            <w:r>
+              <w:rPr>
+                <w:noProof/>
+                <w:webHidden/>
+              </w:rPr>
+              <w:t>4</w:t>
+            </w:r>
+            <w:r>
+              <w:rPr>
+                <w:noProof/>
+                <w:webHidden/>
+              </w:rPr>
+              <w:fldChar w:fldCharType="end"/>
+            </w:r>
+          </w:hyperlink>
+        </w:p>
+        <w:p>
+          <w:pPr>
+            <w:pStyle w:val="TOC1"/>
+            <w:tabs>
+              <w:tab w:val="right" w:leader="dot" w:pos="10070"/>
+            </w:tabs>
+            <w:rPr>
+              <w:rFonts w:asciiTheme="minorHAnsi" w:eastAsiaTheme="minorEastAsia" w:hAnsiTheme="minorHAnsi" w:cstheme="minorBidi"/>
+              <w:noProof/>
+              <w:kern w:val="2"/>
+              <w:lang w:val="pt-BR" w:eastAsia="pt-BR"/>
+              <w14:ligatures w14:val="standardContextual"/>
+            </w:rPr>
+          </w:pPr>
+          <w:hyperlink w:anchor="_Toc196829178" w:history="1">
+            <w:r>
+              <w:rPr>
+                <w:rStyle w:val="Hyperlink"/>
+                <w:noProof/>
+              </w:rPr>
+              <w:t>8 –</w:t>
+            </w:r>
+            <w:r>
+              <w:rPr>
+                <w:rStyle w:val="Hyperlink"/>
+                <w:noProof/>
                 <w:spacing w:val="-5"/>
               </w:rPr>
               <w:t xml:space="preserve"> </w:t>
             </w:r>
             <w:r>
-              <w:t>TABELAS,</w:t>
-            </w:r>
-            <w:r>
-              <w:rPr>
-                <w:spacing w:val="-5"/>
-              </w:rPr>
-              <w:t xml:space="preserve"> </w:t>
-            </w:r>
-            <w:r>
-              <w:t>QUADROS</w:t>
-            </w:r>
-            <w:r>
-              <w:rPr>
-                <w:spacing w:val="-4"/>
-              </w:rPr>
-              <w:t xml:space="preserve"> </w:t>
-            </w:r>
-            <w:r>
-              <w:t>E</w:t>
-            </w:r>
-            <w:r>
-              <w:rPr>
-                <w:spacing w:val="-4"/>
-              </w:rPr>
-              <w:t xml:space="preserve"> </w:t>
-            </w:r>
-            <w:r>
-              <w:rPr>
-                <w:spacing w:val="-2"/>
-              </w:rPr>
-              <w:t>FIGURAS</w:t>
-            </w:r>
-            <w:r>
+              <w:rPr>
+                <w:rStyle w:val="Hyperlink"/>
+                <w:noProof/>
+              </w:rPr>
+              <w:t>OBJETIVO</w:t>
+            </w:r>
+            <w:r>
+              <w:rPr>
+                <w:noProof/>
+                <w:webHidden/>
+              </w:rPr>
               <w:tab/>
             </w:r>
             <w:r>
               <w:rPr>
-                <w:spacing w:val="-10"/>
-              </w:rPr>
-              <w:t>3</w:t>
+                <w:noProof/>
+                <w:webHidden/>
+              </w:rPr>
+              <w:fldChar w:fldCharType="begin"/>
+            </w:r>
+            <w:r>
+              <w:rPr>
+                <w:noProof/>
+                <w:webHidden/>
+              </w:rPr>
+              <w:instrText xml:space="preserve"> PAGEREF _Toc196829178 \h </w:instrText>
+            </w:r>
+            <w:r>
+              <w:rPr>
+                <w:noProof/>
+                <w:webHidden/>
+              </w:rPr>
+            </w:r>
+            <w:r>
+              <w:rPr>
+                <w:noProof/>
+                <w:webHidden/>
+              </w:rPr>
+              <w:fldChar w:fldCharType="separate"/>
+            </w:r>
+            <w:r>
+              <w:rPr>
+                <w:noProof/>
+                <w:webHidden/>
+              </w:rPr>
+              <w:t>5</w:t>
+            </w:r>
+            <w:r>
+              <w:rPr>
+                <w:noProof/>
+                <w:webHidden/>
+              </w:rPr>
+              <w:fldChar w:fldCharType="end"/>
             </w:r>
           </w:hyperlink>
         </w:p>
         <w:p>
           <w:pPr>
             <w:pStyle w:val="TOC2"/>
-            <w:numPr>
-              <w:ilvl w:val="1"/>
-              <w:numId w:val="4"/>
-            </w:numPr>
             <w:tabs>
-              <w:tab w:val="left" w:pos="330"/>
-              <w:tab w:val="right" w:leader="dot" w:pos="9713"/>
+              <w:tab w:val="right" w:leader="dot" w:pos="10070"/>
             </w:tabs>
-            <w:spacing w:before="101"/>
-            <w:ind w:left="330" w:hanging="330"/>
             <w:rPr>
-              <w:rFonts w:ascii="Calibri"/>
+              <w:rFonts w:asciiTheme="minorHAnsi" w:eastAsiaTheme="minorEastAsia" w:hAnsiTheme="minorHAnsi" w:cstheme="minorBidi"/>
+              <w:noProof/>
+              <w:kern w:val="2"/>
+              <w:sz w:val="24"/>
+              <w:szCs w:val="24"/>
+              <w:lang w:val="pt-BR" w:eastAsia="pt-BR"/>
+              <w14:ligatures w14:val="standardContextual"/>
             </w:rPr>
           </w:pPr>
-          <w:hyperlink w:anchor="_bookmark1" w:history="1">
-            <w:r>
-              <w:rPr>
-                <w:rFonts w:ascii="Calibri"/>
-              </w:rPr>
-              <w:t>-</w:t>
-            </w:r>
-            <w:r>
-              <w:rPr>
-                <w:rFonts w:ascii="Calibri"/>
-                <w:spacing w:val="-3"/>
+          <w:hyperlink w:anchor="_Toc196829179" w:history="1">
+            <w:r>
+              <w:rPr>
+                <w:rStyle w:val="Hyperlink"/>
+                <w:noProof/>
+              </w:rPr>
+              <w:t>8.2- OBJETIVOS</w:t>
+            </w:r>
+            <w:r>
+              <w:rPr>
+                <w:rStyle w:val="Hyperlink"/>
+                <w:noProof/>
+                <w:spacing w:val="-9"/>
               </w:rPr>
               <w:t xml:space="preserve"> </w:t>
             </w:r>
             <w:r>
               <w:rPr>
-                <w:rFonts w:ascii="Calibri"/>
+                <w:rStyle w:val="Hyperlink"/>
+                <w:noProof/>
                 <w:spacing w:val="-2"/>
               </w:rPr>
-              <w:t>QUADROS</w:t>
-            </w:r>
-            <w:r>
-              <w:rPr>
-                <w:rFonts w:ascii="Calibri"/>
+              <w:t>ESPECÍFICOS</w:t>
+            </w:r>
+            <w:r>
+              <w:rPr>
+                <w:noProof/>
+                <w:webHidden/>
               </w:rPr>
               <w:tab/>
             </w:r>
             <w:r>
               <w:rPr>
-                <w:rFonts w:ascii="Calibri"/>
-                <w:spacing w:val="-10"/>
-              </w:rPr>
-              <w:t>3</w:t>
+                <w:noProof/>
+                <w:webHidden/>
+              </w:rPr>
+              <w:fldChar w:fldCharType="begin"/>
+            </w:r>
+            <w:r>
+              <w:rPr>
+                <w:noProof/>
+                <w:webHidden/>
+              </w:rPr>
+              <w:instrText xml:space="preserve"> PAGEREF _Toc196829179 \h </w:instrText>
+            </w:r>
+            <w:r>
+              <w:rPr>
+                <w:noProof/>
+                <w:webHidden/>
+              </w:rPr>
+            </w:r>
+            <w:r>
+              <w:rPr>
+                <w:noProof/>
+                <w:webHidden/>
+              </w:rPr>
+              <w:fldChar w:fldCharType="separate"/>
+            </w:r>
+            <w:r>
+              <w:rPr>
+                <w:noProof/>
+                <w:webHidden/>
+              </w:rPr>
+              <w:t>5</w:t>
+            </w:r>
+            <w:r>
+              <w:rPr>
+                <w:noProof/>
+                <w:webHidden/>
+              </w:rPr>
+              <w:fldChar w:fldCharType="end"/>
             </w:r>
           </w:hyperlink>
         </w:p>
         <w:p>
           <w:pPr>
             <w:pStyle w:val="TOC2"/>
-            <w:numPr>
-              <w:ilvl w:val="0"/>
-              <w:numId w:val="4"/>
-            </w:numPr>
             <w:tabs>
-              <w:tab w:val="left" w:pos="183"/>
-              <w:tab w:val="right" w:leader="dot" w:pos="9712"/>
+              <w:tab w:val="right" w:leader="dot" w:pos="10070"/>
             </w:tabs>
-            <w:spacing w:before="121"/>
-            <w:ind w:left="183" w:hanging="183"/>
+            <w:rPr>
+              <w:rFonts w:asciiTheme="minorHAnsi" w:eastAsiaTheme="minorEastAsia" w:hAnsiTheme="minorHAnsi" w:cstheme="minorBidi"/>
+              <w:noProof/>
+              <w:kern w:val="2"/>
+              <w:sz w:val="24"/>
+              <w:szCs w:val="24"/>
+              <w:lang w:val="pt-BR" w:eastAsia="pt-BR"/>
+              <w14:ligatures w14:val="standardContextual"/>
+            </w:rPr>
           </w:pPr>
-          <w:hyperlink w:anchor="_bookmark2" w:history="1">
-            <w:r>
-              <w:t>-</w:t>
-            </w:r>
-            <w:r>
-              <w:rPr>
-                <w:spacing w:val="-7"/>
-              </w:rPr>
-              <w:t xml:space="preserve"> </w:t>
-            </w:r>
-            <w:r>
-              <w:t>TERMOS</w:t>
-            </w:r>
-            <w:r>
-              <w:rPr>
-                <w:spacing w:val="-9"/>
-              </w:rPr>
-              <w:t xml:space="preserve"> </w:t>
-            </w:r>
-            <w:r>
-              <w:rPr>
-                <w:spacing w:val="-4"/>
-              </w:rPr>
-              <w:t>CHAVE</w:t>
-            </w:r>
-            <w:r>
+          <w:hyperlink w:anchor="_Toc196829180" w:history="1">
+            <w:r>
+              <w:rPr>
+                <w:rStyle w:val="Hyperlink"/>
+                <w:noProof/>
+                <w:w w:val="99"/>
+              </w:rPr>
+              <w:t>1.</w:t>
+            </w:r>
+            <w:r>
+              <w:rPr>
+                <w:rFonts w:asciiTheme="minorHAnsi" w:eastAsiaTheme="minorEastAsia" w:hAnsiTheme="minorHAnsi" w:cstheme="minorBidi"/>
+                <w:noProof/>
+                <w:kern w:val="2"/>
+                <w:sz w:val="24"/>
+                <w:szCs w:val="24"/>
+                <w:lang w:val="pt-BR" w:eastAsia="pt-BR"/>
+                <w14:ligatures w14:val="standardContextual"/>
+              </w:rPr>
               <w:tab/>
             </w:r>
             <w:r>
               <w:rPr>
-                <w:spacing w:val="-10"/>
-              </w:rPr>
-              <w:t>3</w:t>
+                <w:rStyle w:val="Hyperlink"/>
+                <w:noProof/>
+                <w:spacing w:val="-2"/>
+              </w:rPr>
+              <w:t>Preparação:</w:t>
+            </w:r>
+            <w:r>
+              <w:rPr>
+                <w:noProof/>
+                <w:webHidden/>
+              </w:rPr>
+              <w:tab/>
+            </w:r>
+            <w:r>
+              <w:rPr>
+                <w:noProof/>
+                <w:webHidden/>
+              </w:rPr>
+              <w:fldChar w:fldCharType="begin"/>
+            </w:r>
+            <w:r>
+              <w:rPr>
+                <w:noProof/>
+                <w:webHidden/>
+              </w:rPr>
+              <w:instrText xml:space="preserve"> PAGEREF _Toc196829180 \h </w:instrText>
+            </w:r>
+            <w:r>
+              <w:rPr>
+                <w:noProof/>
+                <w:webHidden/>
+              </w:rPr>
+            </w:r>
+            <w:r>
+              <w:rPr>
+                <w:noProof/>
+                <w:webHidden/>
+              </w:rPr>
+              <w:fldChar w:fldCharType="separate"/>
+            </w:r>
+            <w:r>
+              <w:rPr>
+                <w:noProof/>
+                <w:webHidden/>
+              </w:rPr>
+              <w:t>5</w:t>
+            </w:r>
+            <w:r>
+              <w:rPr>
+                <w:noProof/>
+                <w:webHidden/>
+              </w:rPr>
+              <w:fldChar w:fldCharType="end"/>
             </w:r>
           </w:hyperlink>
         </w:p>
         <w:p>
           <w:pPr>
             <w:pStyle w:val="TOC2"/>
-            <w:numPr>
-              <w:ilvl w:val="0"/>
-              <w:numId w:val="4"/>
-            </w:numPr>
             <w:tabs>
-              <w:tab w:val="left" w:pos="183"/>
-              <w:tab w:val="right" w:leader="dot" w:pos="9712"/>
+              <w:tab w:val="right" w:leader="dot" w:pos="10070"/>
             </w:tabs>
-            <w:ind w:left="183" w:hanging="183"/>
+            <w:rPr>
+              <w:rFonts w:asciiTheme="minorHAnsi" w:eastAsiaTheme="minorEastAsia" w:hAnsiTheme="minorHAnsi" w:cstheme="minorBidi"/>
+              <w:noProof/>
+              <w:kern w:val="2"/>
+              <w:sz w:val="24"/>
+              <w:szCs w:val="24"/>
+              <w:lang w:val="pt-BR" w:eastAsia="pt-BR"/>
+              <w14:ligatures w14:val="standardContextual"/>
+            </w:rPr>
           </w:pPr>
-          <w:hyperlink w:anchor="_bookmark3" w:history="1">
-            <w:r>
-              <w:t>-</w:t>
-            </w:r>
-            <w:r>
-              <w:rPr>
-                <w:spacing w:val="-1"/>
+          <w:hyperlink w:anchor="_Toc196829181" w:history="1">
+            <w:r>
+              <w:rPr>
+                <w:rStyle w:val="Hyperlink"/>
+                <w:noProof/>
+                <w:w w:val="99"/>
+              </w:rPr>
+              <w:t>2.</w:t>
+            </w:r>
+            <w:r>
+              <w:rPr>
+                <w:rFonts w:asciiTheme="minorHAnsi" w:eastAsiaTheme="minorEastAsia" w:hAnsiTheme="minorHAnsi" w:cstheme="minorBidi"/>
+                <w:noProof/>
+                <w:kern w:val="2"/>
+                <w:sz w:val="24"/>
+                <w:szCs w:val="24"/>
+                <w:lang w:val="pt-BR" w:eastAsia="pt-BR"/>
+                <w14:ligatures w14:val="standardContextual"/>
+              </w:rPr>
+              <w:tab/>
+            </w:r>
+            <w:r>
+              <w:rPr>
+                <w:rStyle w:val="Hyperlink"/>
+                <w:noProof/>
+              </w:rPr>
+              <w:t>Análise</w:t>
+            </w:r>
+            <w:r>
+              <w:rPr>
+                <w:rStyle w:val="Hyperlink"/>
+                <w:noProof/>
+                <w:spacing w:val="-8"/>
               </w:rPr>
               <w:t xml:space="preserve"> </w:t>
             </w:r>
             <w:r>
               <w:rPr>
+                <w:rStyle w:val="Hyperlink"/>
+                <w:noProof/>
+              </w:rPr>
+              <w:t>exploratória</w:t>
+            </w:r>
+            <w:r>
+              <w:rPr>
+                <w:rStyle w:val="Hyperlink"/>
+                <w:noProof/>
+                <w:spacing w:val="-5"/>
+              </w:rPr>
+              <w:t xml:space="preserve"> </w:t>
+            </w:r>
+            <w:r>
+              <w:rPr>
+                <w:rStyle w:val="Hyperlink"/>
+                <w:noProof/>
+              </w:rPr>
+              <w:t>e</w:t>
+            </w:r>
+            <w:r>
+              <w:rPr>
+                <w:rStyle w:val="Hyperlink"/>
+                <w:noProof/>
                 <w:spacing w:val="-2"/>
               </w:rPr>
-              <w:t>GLOSSÁRIO</w:t>
-            </w:r>
-            <w:r>
+              <w:t xml:space="preserve"> </w:t>
+            </w:r>
+            <w:r>
+              <w:rPr>
+                <w:rStyle w:val="Hyperlink"/>
+                <w:noProof/>
+              </w:rPr>
+              <w:t>desenvolvimento</w:t>
+            </w:r>
+            <w:r>
+              <w:rPr>
+                <w:rStyle w:val="Hyperlink"/>
+                <w:noProof/>
+                <w:spacing w:val="-5"/>
+              </w:rPr>
+              <w:t xml:space="preserve"> </w:t>
+            </w:r>
+            <w:r>
+              <w:rPr>
+                <w:rStyle w:val="Hyperlink"/>
+                <w:noProof/>
+              </w:rPr>
+              <w:t>de</w:t>
+            </w:r>
+            <w:r>
+              <w:rPr>
+                <w:rStyle w:val="Hyperlink"/>
+                <w:noProof/>
+                <w:spacing w:val="-6"/>
+              </w:rPr>
+              <w:t xml:space="preserve"> </w:t>
+            </w:r>
+            <w:r>
+              <w:rPr>
+                <w:rStyle w:val="Hyperlink"/>
+                <w:noProof/>
+                <w:spacing w:val="-2"/>
+              </w:rPr>
+              <w:t>propostas:</w:t>
+            </w:r>
+            <w:r>
+              <w:rPr>
+                <w:noProof/>
+                <w:webHidden/>
+              </w:rPr>
               <w:tab/>
             </w:r>
             <w:r>
               <w:rPr>
-                <w:spacing w:val="-10"/>
-              </w:rPr>
-              <w:t>3</w:t>
+                <w:noProof/>
+                <w:webHidden/>
+              </w:rPr>
+              <w:fldChar w:fldCharType="begin"/>
+            </w:r>
+            <w:r>
+              <w:rPr>
+                <w:noProof/>
+                <w:webHidden/>
+              </w:rPr>
+              <w:instrText xml:space="preserve"> PAGEREF _Toc196829181 \h </w:instrText>
+            </w:r>
+            <w:r>
+              <w:rPr>
+                <w:noProof/>
+                <w:webHidden/>
+              </w:rPr>
+            </w:r>
+            <w:r>
+              <w:rPr>
+                <w:noProof/>
+                <w:webHidden/>
+              </w:rPr>
+              <w:fldChar w:fldCharType="separate"/>
+            </w:r>
+            <w:r>
+              <w:rPr>
+                <w:noProof/>
+                <w:webHidden/>
+              </w:rPr>
+              <w:t>5</w:t>
+            </w:r>
+            <w:r>
+              <w:rPr>
+                <w:noProof/>
+                <w:webHidden/>
+              </w:rPr>
+              <w:fldChar w:fldCharType="end"/>
             </w:r>
           </w:hyperlink>
         </w:p>
         <w:p>
           <w:pPr>
             <w:pStyle w:val="TOC2"/>
-            <w:numPr>
-              <w:ilvl w:val="0"/>
-              <w:numId w:val="4"/>
-            </w:numPr>
             <w:tabs>
-              <w:tab w:val="left" w:pos="183"/>
-              <w:tab w:val="right" w:leader="dot" w:pos="9712"/>
+              <w:tab w:val="right" w:leader="dot" w:pos="10070"/>
             </w:tabs>
-            <w:ind w:left="183" w:hanging="183"/>
+            <w:rPr>
+              <w:rFonts w:asciiTheme="minorHAnsi" w:eastAsiaTheme="minorEastAsia" w:hAnsiTheme="minorHAnsi" w:cstheme="minorBidi"/>
+              <w:noProof/>
+              <w:kern w:val="2"/>
+              <w:sz w:val="24"/>
+              <w:szCs w:val="24"/>
+              <w:lang w:val="pt-BR" w:eastAsia="pt-BR"/>
+              <w14:ligatures w14:val="standardContextual"/>
+            </w:rPr>
           </w:pPr>
-          <w:hyperlink w:anchor="_bookmark4" w:history="1">
-            <w:r>
-              <w:t>-</w:t>
-            </w:r>
-            <w:r>
-              <w:rPr>
-                <w:spacing w:val="-6"/>
+          <w:hyperlink w:anchor="_Toc196829182" w:history="1">
+            <w:r>
+              <w:rPr>
+                <w:rStyle w:val="Hyperlink"/>
+                <w:noProof/>
+                <w:w w:val="99"/>
+              </w:rPr>
+              <w:t>3.</w:t>
+            </w:r>
+            <w:r>
+              <w:rPr>
+                <w:rFonts w:asciiTheme="minorHAnsi" w:eastAsiaTheme="minorEastAsia" w:hAnsiTheme="minorHAnsi" w:cstheme="minorBidi"/>
+                <w:noProof/>
+                <w:kern w:val="2"/>
+                <w:sz w:val="24"/>
+                <w:szCs w:val="24"/>
+                <w:lang w:val="pt-BR" w:eastAsia="pt-BR"/>
+                <w14:ligatures w14:val="standardContextual"/>
+              </w:rPr>
+              <w:tab/>
+            </w:r>
+            <w:r>
+              <w:rPr>
+                <w:rStyle w:val="Hyperlink"/>
+                <w:noProof/>
+              </w:rPr>
+              <w:t>Storytelling</w:t>
+            </w:r>
+            <w:r>
+              <w:rPr>
+                <w:rStyle w:val="Hyperlink"/>
+                <w:noProof/>
+                <w:spacing w:val="-4"/>
               </w:rPr>
               <w:t xml:space="preserve"> </w:t>
             </w:r>
             <w:r>
-              <w:t>RECURSOS</w:t>
-            </w:r>
-            <w:r>
-              <w:rPr>
+              <w:rPr>
+                <w:rStyle w:val="Hyperlink"/>
+                <w:noProof/>
+              </w:rPr>
+              <w:t>e</w:t>
+            </w:r>
+            <w:r>
+              <w:rPr>
+                <w:rStyle w:val="Hyperlink"/>
+                <w:noProof/>
                 <w:spacing w:val="-5"/>
               </w:rPr>
               <w:t xml:space="preserve"> </w:t>
             </w:r>
             <w:r>
               <w:rPr>
+                <w:rStyle w:val="Hyperlink"/>
+                <w:noProof/>
+              </w:rPr>
+              <w:t>comunicação</w:t>
+            </w:r>
+            <w:r>
+              <w:rPr>
+                <w:rStyle w:val="Hyperlink"/>
+                <w:noProof/>
+                <w:spacing w:val="-4"/>
+              </w:rPr>
+              <w:t xml:space="preserve"> </w:t>
+            </w:r>
+            <w:r>
+              <w:rPr>
+                <w:rStyle w:val="Hyperlink"/>
+                <w:noProof/>
+              </w:rPr>
+              <w:t>dos</w:t>
+            </w:r>
+            <w:r>
+              <w:rPr>
+                <w:rStyle w:val="Hyperlink"/>
+                <w:noProof/>
+                <w:spacing w:val="-3"/>
+              </w:rPr>
+              <w:t xml:space="preserve"> </w:t>
+            </w:r>
+            <w:r>
+              <w:rPr>
+                <w:rStyle w:val="Hyperlink"/>
+                <w:noProof/>
                 <w:spacing w:val="-2"/>
               </w:rPr>
-              <w:t>EXTERNOS</w:t>
-            </w:r>
-            <w:r>
+              <w:t>resultados:</w:t>
+            </w:r>
+            <w:r>
+              <w:rPr>
+                <w:noProof/>
+                <w:webHidden/>
+              </w:rPr>
               <w:tab/>
             </w:r>
             <w:r>
               <w:rPr>
-                <w:spacing w:val="-10"/>
-              </w:rPr>
-              <w:t>4</w:t>
+                <w:noProof/>
+                <w:webHidden/>
+              </w:rPr>
+              <w:fldChar w:fldCharType="begin"/>
+            </w:r>
+            <w:r>
+              <w:rPr>
+                <w:noProof/>
+                <w:webHidden/>
+              </w:rPr>
+              <w:instrText xml:space="preserve"> PAGEREF _Toc196829182 \h </w:instrText>
+            </w:r>
+            <w:r>
+              <w:rPr>
+                <w:noProof/>
+                <w:webHidden/>
+              </w:rPr>
+            </w:r>
+            <w:r>
+              <w:rPr>
+                <w:noProof/>
+                <w:webHidden/>
+              </w:rPr>
+              <w:fldChar w:fldCharType="separate"/>
+            </w:r>
+            <w:r>
+              <w:rPr>
+                <w:noProof/>
+                <w:webHidden/>
+              </w:rPr>
+              <w:t>5</w:t>
+            </w:r>
+            <w:r>
+              <w:rPr>
+                <w:noProof/>
+                <w:webHidden/>
+              </w:rPr>
+              <w:fldChar w:fldCharType="end"/>
             </w:r>
           </w:hyperlink>
         </w:p>
         <w:p>
           <w:pPr>
             <w:pStyle w:val="TOC2"/>
-            <w:numPr>
-              <w:ilvl w:val="0"/>
-              <w:numId w:val="4"/>
-            </w:numPr>
             <w:tabs>
-              <w:tab w:val="left" w:pos="183"/>
-              <w:tab w:val="right" w:leader="dot" w:pos="9712"/>
+              <w:tab w:val="right" w:leader="dot" w:pos="10070"/>
             </w:tabs>
-            <w:ind w:left="183" w:hanging="183"/>
+            <w:rPr>
+              <w:rFonts w:asciiTheme="minorHAnsi" w:eastAsiaTheme="minorEastAsia" w:hAnsiTheme="minorHAnsi" w:cstheme="minorBidi"/>
+              <w:noProof/>
+              <w:kern w:val="2"/>
+              <w:sz w:val="24"/>
+              <w:szCs w:val="24"/>
+              <w:lang w:val="pt-BR" w:eastAsia="pt-BR"/>
+              <w14:ligatures w14:val="standardContextual"/>
+            </w:rPr>
           </w:pPr>
-          <w:hyperlink w:anchor="_bookmark5" w:history="1">
-            <w:r>
-              <w:t>-</w:t>
-            </w:r>
-            <w:r>
-              <w:rPr>
-                <w:spacing w:val="-1"/>
+          <w:hyperlink w:anchor="_Toc196829183" w:history="1">
+            <w:r>
+              <w:rPr>
+                <w:rStyle w:val="Hyperlink"/>
+                <w:noProof/>
+                <w:w w:val="99"/>
+              </w:rPr>
+              <w:t>4.</w:t>
+            </w:r>
+            <w:r>
+              <w:rPr>
+                <w:rFonts w:asciiTheme="minorHAnsi" w:eastAsiaTheme="minorEastAsia" w:hAnsiTheme="minorHAnsi" w:cstheme="minorBidi"/>
+                <w:noProof/>
+                <w:kern w:val="2"/>
+                <w:sz w:val="24"/>
+                <w:szCs w:val="24"/>
+                <w:lang w:val="pt-BR" w:eastAsia="pt-BR"/>
+                <w14:ligatures w14:val="standardContextual"/>
+              </w:rPr>
+              <w:tab/>
+            </w:r>
+            <w:r>
+              <w:rPr>
+                <w:rStyle w:val="Hyperlink"/>
+                <w:noProof/>
+              </w:rPr>
+              <w:t>Conclusão</w:t>
+            </w:r>
+            <w:r>
+              <w:rPr>
+                <w:rStyle w:val="Hyperlink"/>
+                <w:noProof/>
+                <w:spacing w:val="-5"/>
               </w:rPr>
               <w:t xml:space="preserve"> </w:t>
             </w:r>
             <w:r>
               <w:rPr>
+                <w:rStyle w:val="Hyperlink"/>
+                <w:noProof/>
+              </w:rPr>
+              <w:t>e</w:t>
+            </w:r>
+            <w:r>
+              <w:rPr>
+                <w:rStyle w:val="Hyperlink"/>
+                <w:noProof/>
+                <w:spacing w:val="-6"/>
+              </w:rPr>
+              <w:t xml:space="preserve"> </w:t>
+            </w:r>
+            <w:r>
+              <w:rPr>
+                <w:rStyle w:val="Hyperlink"/>
+                <w:noProof/>
                 <w:spacing w:val="-2"/>
               </w:rPr>
-              <w:t>INTRODUÇÃO</w:t>
-            </w:r>
-            <w:r>
+              <w:t>apresentação:</w:t>
+            </w:r>
+            <w:r>
+              <w:rPr>
+                <w:noProof/>
+                <w:webHidden/>
+              </w:rPr>
               <w:tab/>
             </w:r>
             <w:r>
               <w:rPr>
-                <w:spacing w:val="-10"/>
-              </w:rPr>
-              <w:t>4</w:t>
+                <w:noProof/>
+                <w:webHidden/>
+              </w:rPr>
+              <w:fldChar w:fldCharType="begin"/>
+            </w:r>
+            <w:r>
+              <w:rPr>
+                <w:noProof/>
+                <w:webHidden/>
+              </w:rPr>
+              <w:instrText xml:space="preserve"> PAGEREF _Toc196829183 \h </w:instrText>
+            </w:r>
+            <w:r>
+              <w:rPr>
+                <w:noProof/>
+                <w:webHidden/>
+              </w:rPr>
+            </w:r>
+            <w:r>
+              <w:rPr>
+                <w:noProof/>
+                <w:webHidden/>
+              </w:rPr>
+              <w:fldChar w:fldCharType="separate"/>
+            </w:r>
+            <w:r>
+              <w:rPr>
+                <w:noProof/>
+                <w:webHidden/>
+              </w:rPr>
+              <w:t>6</w:t>
+            </w:r>
+            <w:r>
+              <w:rPr>
+                <w:noProof/>
+                <w:webHidden/>
+              </w:rPr>
+              <w:fldChar w:fldCharType="end"/>
+            </w:r>
+          </w:hyperlink>
+        </w:p>
+        <w:p>
+          <w:pPr>
+            <w:pStyle w:val="TOC1"/>
+            <w:tabs>
+              <w:tab w:val="right" w:leader="dot" w:pos="10070"/>
+            </w:tabs>
+            <w:rPr>
+              <w:rFonts w:asciiTheme="minorHAnsi" w:eastAsiaTheme="minorEastAsia" w:hAnsiTheme="minorHAnsi" w:cstheme="minorBidi"/>
+              <w:noProof/>
+              <w:kern w:val="2"/>
+              <w:lang w:val="pt-BR" w:eastAsia="pt-BR"/>
+              <w14:ligatures w14:val="standardContextual"/>
+            </w:rPr>
+          </w:pPr>
+          <w:hyperlink w:anchor="_Toc196829184" w:history="1">
+            <w:r>
+              <w:rPr>
+                <w:rStyle w:val="Hyperlink"/>
+                <w:noProof/>
+              </w:rPr>
+              <w:t>9 -</w:t>
+            </w:r>
+            <w:r>
+              <w:rPr>
+                <w:rStyle w:val="Hyperlink"/>
+                <w:noProof/>
+                <w:spacing w:val="-14"/>
+              </w:rPr>
+              <w:t xml:space="preserve"> </w:t>
+            </w:r>
+            <w:r>
+              <w:rPr>
+                <w:rStyle w:val="Hyperlink"/>
+                <w:noProof/>
+              </w:rPr>
+              <w:t>A</w:t>
+            </w:r>
+            <w:r>
+              <w:rPr>
+                <w:rStyle w:val="Hyperlink"/>
+                <w:noProof/>
+                <w:spacing w:val="-18"/>
+              </w:rPr>
+              <w:t xml:space="preserve"> </w:t>
+            </w:r>
+            <w:r>
+              <w:rPr>
+                <w:rStyle w:val="Hyperlink"/>
+                <w:noProof/>
+              </w:rPr>
+              <w:t>BASE</w:t>
+            </w:r>
+            <w:r>
+              <w:rPr>
+                <w:rStyle w:val="Hyperlink"/>
+                <w:noProof/>
+                <w:spacing w:val="-11"/>
+              </w:rPr>
+              <w:t xml:space="preserve"> </w:t>
+            </w:r>
+            <w:r>
+              <w:rPr>
+                <w:rStyle w:val="Hyperlink"/>
+                <w:noProof/>
+              </w:rPr>
+              <w:t>DE</w:t>
+            </w:r>
+            <w:r>
+              <w:rPr>
+                <w:rStyle w:val="Hyperlink"/>
+                <w:noProof/>
+                <w:spacing w:val="-11"/>
+              </w:rPr>
+              <w:t xml:space="preserve"> </w:t>
+            </w:r>
+            <w:r>
+              <w:rPr>
+                <w:rStyle w:val="Hyperlink"/>
+                <w:noProof/>
+                <w:spacing w:val="-2"/>
+              </w:rPr>
+              <w:t>DADOS</w:t>
+            </w:r>
+            <w:r>
+              <w:rPr>
+                <w:noProof/>
+                <w:webHidden/>
+              </w:rPr>
+              <w:tab/>
+            </w:r>
+            <w:r>
+              <w:rPr>
+                <w:noProof/>
+                <w:webHidden/>
+              </w:rPr>
+              <w:fldChar w:fldCharType="begin"/>
+            </w:r>
+            <w:r>
+              <w:rPr>
+                <w:noProof/>
+                <w:webHidden/>
+              </w:rPr>
+              <w:instrText xml:space="preserve"> PAGEREF _Toc196829184 \h </w:instrText>
+            </w:r>
+            <w:r>
+              <w:rPr>
+                <w:noProof/>
+                <w:webHidden/>
+              </w:rPr>
+            </w:r>
+            <w:r>
+              <w:rPr>
+                <w:noProof/>
+                <w:webHidden/>
+              </w:rPr>
+              <w:fldChar w:fldCharType="separate"/>
+            </w:r>
+            <w:r>
+              <w:rPr>
+                <w:noProof/>
+                <w:webHidden/>
+              </w:rPr>
+              <w:t>6</w:t>
+            </w:r>
+            <w:r>
+              <w:rPr>
+                <w:noProof/>
+                <w:webHidden/>
+              </w:rPr>
+              <w:fldChar w:fldCharType="end"/>
+            </w:r>
+          </w:hyperlink>
+        </w:p>
+        <w:p>
+          <w:pPr>
+            <w:pStyle w:val="TOC1"/>
+            <w:tabs>
+              <w:tab w:val="right" w:leader="dot" w:pos="10070"/>
+            </w:tabs>
+            <w:rPr>
+              <w:rFonts w:asciiTheme="minorHAnsi" w:eastAsiaTheme="minorEastAsia" w:hAnsiTheme="minorHAnsi" w:cstheme="minorBidi"/>
+              <w:noProof/>
+              <w:kern w:val="2"/>
+              <w:lang w:val="pt-BR" w:eastAsia="pt-BR"/>
+              <w14:ligatures w14:val="standardContextual"/>
+            </w:rPr>
+          </w:pPr>
+          <w:hyperlink w:anchor="_Toc196829185" w:history="1">
+            <w:r>
+              <w:rPr>
+                <w:rStyle w:val="Hyperlink"/>
+                <w:noProof/>
+              </w:rPr>
+              <w:t>10 - PROPOSTA ANALÍTICA</w:t>
+            </w:r>
+            <w:r>
+              <w:rPr>
+                <w:noProof/>
+                <w:webHidden/>
+              </w:rPr>
+              <w:tab/>
+            </w:r>
+            <w:r>
+              <w:rPr>
+                <w:noProof/>
+                <w:webHidden/>
+              </w:rPr>
+              <w:fldChar w:fldCharType="begin"/>
+            </w:r>
+            <w:r>
+              <w:rPr>
+                <w:noProof/>
+                <w:webHidden/>
+              </w:rPr>
+              <w:instrText xml:space="preserve"> PAGEREF _Toc196829185 \h </w:instrText>
+            </w:r>
+            <w:r>
+              <w:rPr>
+                <w:noProof/>
+                <w:webHidden/>
+              </w:rPr>
+            </w:r>
+            <w:r>
+              <w:rPr>
+                <w:noProof/>
+                <w:webHidden/>
+              </w:rPr>
+              <w:fldChar w:fldCharType="separate"/>
+            </w:r>
+            <w:r>
+              <w:rPr>
+                <w:noProof/>
+                <w:webHidden/>
+              </w:rPr>
+              <w:t>7</w:t>
+            </w:r>
+            <w:r>
+              <w:rPr>
+                <w:noProof/>
+                <w:webHidden/>
+              </w:rPr>
+              <w:fldChar w:fldCharType="end"/>
+            </w:r>
+          </w:hyperlink>
+        </w:p>
+        <w:p>
+          <w:pPr>
+            <w:pStyle w:val="TOC1"/>
+            <w:tabs>
+              <w:tab w:val="right" w:leader="dot" w:pos="10070"/>
+            </w:tabs>
+            <w:rPr>
+              <w:rFonts w:asciiTheme="minorHAnsi" w:eastAsiaTheme="minorEastAsia" w:hAnsiTheme="minorHAnsi" w:cstheme="minorBidi"/>
+              <w:noProof/>
+              <w:kern w:val="2"/>
+              <w:lang w:val="pt-BR" w:eastAsia="pt-BR"/>
+              <w14:ligatures w14:val="standardContextual"/>
+            </w:rPr>
+          </w:pPr>
+          <w:hyperlink w:anchor="_Toc196829186" w:history="1">
+            <w:r>
+              <w:rPr>
+                <w:rStyle w:val="Hyperlink"/>
+                <w:noProof/>
+              </w:rPr>
+              <w:t>11 - ANÁLISE EXPLORATÓRIA</w:t>
+            </w:r>
+            <w:r>
+              <w:rPr>
+                <w:noProof/>
+                <w:webHidden/>
+              </w:rPr>
+              <w:tab/>
+            </w:r>
+            <w:r>
+              <w:rPr>
+                <w:noProof/>
+                <w:webHidden/>
+              </w:rPr>
+              <w:fldChar w:fldCharType="begin"/>
+            </w:r>
+            <w:r>
+              <w:rPr>
+                <w:noProof/>
+                <w:webHidden/>
+              </w:rPr>
+              <w:instrText xml:space="preserve"> PAGEREF _Toc196829186 \h </w:instrText>
+            </w:r>
+            <w:r>
+              <w:rPr>
+                <w:noProof/>
+                <w:webHidden/>
+              </w:rPr>
+            </w:r>
+            <w:r>
+              <w:rPr>
+                <w:noProof/>
+                <w:webHidden/>
+              </w:rPr>
+              <w:fldChar w:fldCharType="separate"/>
+            </w:r>
+            <w:r>
+              <w:rPr>
+                <w:noProof/>
+                <w:webHidden/>
+              </w:rPr>
+              <w:t>7</w:t>
+            </w:r>
+            <w:r>
+              <w:rPr>
+                <w:noProof/>
+                <w:webHidden/>
+              </w:rPr>
+              <w:fldChar w:fldCharType="end"/>
             </w:r>
           </w:hyperlink>
         </w:p>
         <w:p>
           <w:pPr>
             <w:pStyle w:val="TOC2"/>
-            <w:numPr>
-              <w:ilvl w:val="1"/>
-              <w:numId w:val="4"/>
-            </w:numPr>
             <w:tabs>
-              <w:tab w:val="left" w:pos="327"/>
-              <w:tab w:val="right" w:leader="dot" w:pos="9713"/>
+              <w:tab w:val="right" w:leader="dot" w:pos="10070"/>
             </w:tabs>
-            <w:spacing w:before="99"/>
-            <w:ind w:left="327" w:hanging="327"/>
             <w:rPr>
-              <w:rFonts w:ascii="Calibri" w:hAnsi="Calibri"/>
+              <w:rFonts w:asciiTheme="minorHAnsi" w:eastAsiaTheme="minorEastAsia" w:hAnsiTheme="minorHAnsi" w:cstheme="minorBidi"/>
+              <w:noProof/>
+              <w:kern w:val="2"/>
+              <w:sz w:val="24"/>
+              <w:szCs w:val="24"/>
+              <w:lang w:val="pt-BR" w:eastAsia="pt-BR"/>
+              <w14:ligatures w14:val="standardContextual"/>
             </w:rPr>
           </w:pPr>
-          <w:hyperlink w:anchor="_bookmark6" w:history="1">
-            <w:r>
-              <w:rPr>
-                <w:rFonts w:ascii="Calibri" w:hAnsi="Calibri"/>
-              </w:rPr>
-              <w:t>–</w:t>
-            </w:r>
-            <w:r>
-              <w:rPr>
-                <w:rFonts w:ascii="Calibri" w:hAnsi="Calibri"/>
-                <w:spacing w:val="1"/>
+          <w:hyperlink w:anchor="_Toc196829187" w:history="1">
+            <w:r>
+              <w:rPr>
+                <w:rStyle w:val="Hyperlink"/>
+                <w:noProof/>
+              </w:rPr>
+              <w:t>11.1</w:t>
+            </w:r>
+            <w:r>
+              <w:rPr>
+                <w:rStyle w:val="Hyperlink"/>
+                <w:noProof/>
+                <w:spacing w:val="-2"/>
               </w:rPr>
               <w:t xml:space="preserve"> </w:t>
             </w:r>
             <w:r>
               <w:rPr>
-                <w:rFonts w:ascii="Calibri" w:hAnsi="Calibri"/>
-              </w:rPr>
-              <w:t xml:space="preserve">A </w:t>
-            </w:r>
-            <w:r>
-              <w:rPr>
-                <w:rFonts w:ascii="Calibri" w:hAnsi="Calibri"/>
+                <w:rStyle w:val="Hyperlink"/>
+                <w:noProof/>
+              </w:rPr>
+              <w:t>Impacto</w:t>
+            </w:r>
+            <w:r>
+              <w:rPr>
+                <w:rStyle w:val="Hyperlink"/>
+                <w:noProof/>
+                <w:spacing w:val="-3"/>
+              </w:rPr>
+              <w:t xml:space="preserve"> </w:t>
+            </w:r>
+            <w:r>
+              <w:rPr>
+                <w:rStyle w:val="Hyperlink"/>
+                <w:noProof/>
+              </w:rPr>
+              <w:t>dos</w:t>
+            </w:r>
+            <w:r>
+              <w:rPr>
+                <w:rStyle w:val="Hyperlink"/>
+                <w:noProof/>
                 <w:spacing w:val="-2"/>
               </w:rPr>
-              <w:t>EMPRESA</w:t>
-            </w:r>
-            <w:r>
-              <w:rPr>
-                <w:rFonts w:ascii="Calibri" w:hAnsi="Calibri"/>
+              <w:t xml:space="preserve"> Feriados</w:t>
+            </w:r>
+            <w:r>
+              <w:rPr>
+                <w:noProof/>
+                <w:webHidden/>
               </w:rPr>
               <w:tab/>
             </w:r>
             <w:r>
               <w:rPr>
-                <w:rFonts w:ascii="Calibri" w:hAnsi="Calibri"/>
-                <w:spacing w:val="-10"/>
-              </w:rPr>
-              <w:t>4</w:t>
+                <w:noProof/>
+                <w:webHidden/>
+              </w:rPr>
+              <w:fldChar w:fldCharType="begin"/>
+            </w:r>
+            <w:r>
+              <w:rPr>
+                <w:noProof/>
+                <w:webHidden/>
+              </w:rPr>
+              <w:instrText xml:space="preserve"> PAGEREF _Toc196829187 \h </w:instrText>
+            </w:r>
+            <w:r>
+              <w:rPr>
+                <w:noProof/>
+                <w:webHidden/>
+              </w:rPr>
+            </w:r>
+            <w:r>
+              <w:rPr>
+                <w:noProof/>
+                <w:webHidden/>
+              </w:rPr>
+              <w:fldChar w:fldCharType="separate"/>
+            </w:r>
+            <w:r>
+              <w:rPr>
+                <w:noProof/>
+                <w:webHidden/>
+              </w:rPr>
+              <w:t>8</w:t>
+            </w:r>
+            <w:r>
+              <w:rPr>
+                <w:noProof/>
+                <w:webHidden/>
+              </w:rPr>
+              <w:fldChar w:fldCharType="end"/>
             </w:r>
           </w:hyperlink>
         </w:p>
         <w:p>
           <w:pPr>
             <w:pStyle w:val="TOC2"/>
-            <w:numPr>
-              <w:ilvl w:val="0"/>
-              <w:numId w:val="4"/>
-            </w:numPr>
             <w:tabs>
-              <w:tab w:val="left" w:pos="183"/>
-              <w:tab w:val="right" w:leader="dot" w:pos="9712"/>
+              <w:tab w:val="right" w:leader="dot" w:pos="10070"/>
             </w:tabs>
-            <w:spacing w:before="124"/>
-            <w:ind w:left="183" w:hanging="183"/>
+            <w:rPr>
+              <w:rFonts w:asciiTheme="minorHAnsi" w:eastAsiaTheme="minorEastAsia" w:hAnsiTheme="minorHAnsi" w:cstheme="minorBidi"/>
+              <w:noProof/>
+              <w:kern w:val="2"/>
+              <w:sz w:val="24"/>
+              <w:szCs w:val="24"/>
+              <w:lang w:val="pt-BR" w:eastAsia="pt-BR"/>
+              <w14:ligatures w14:val="standardContextual"/>
+            </w:rPr>
           </w:pPr>
-          <w:hyperlink w:anchor="_bookmark7" w:history="1">
-            <w:r>
-              <w:t>–</w:t>
-            </w:r>
-            <w:r>
-              <w:rPr>
-                <w:spacing w:val="-4"/>
-              </w:rPr>
-              <w:t xml:space="preserve"> </w:t>
-            </w:r>
-            <w:r>
-              <w:rPr>
-                <w:spacing w:val="-2"/>
-              </w:rPr>
-              <w:t>OBJETIVO</w:t>
-            </w:r>
-            <w:r>
+          <w:hyperlink w:anchor="_Toc196829188" w:history="1">
+            <w:r>
+              <w:rPr>
+                <w:rStyle w:val="Hyperlink"/>
+                <w:noProof/>
+              </w:rPr>
+              <w:t>11.2 Impacto do desemprego</w:t>
+            </w:r>
+            <w:r>
+              <w:rPr>
+                <w:noProof/>
+                <w:webHidden/>
+              </w:rPr>
               <w:tab/>
             </w:r>
             <w:r>
               <w:rPr>
-                <w:spacing w:val="-10"/>
-              </w:rPr>
-              <w:t>4</w:t>
+                <w:noProof/>
+                <w:webHidden/>
+              </w:rPr>
+              <w:fldChar w:fldCharType="begin"/>
+            </w:r>
+            <w:r>
+              <w:rPr>
+                <w:noProof/>
+                <w:webHidden/>
+              </w:rPr>
+              <w:instrText xml:space="preserve"> PAGEREF _Toc196829188 \h </w:instrText>
+            </w:r>
+            <w:r>
+              <w:rPr>
+                <w:noProof/>
+                <w:webHidden/>
+              </w:rPr>
+            </w:r>
+            <w:r>
+              <w:rPr>
+                <w:noProof/>
+                <w:webHidden/>
+              </w:rPr>
+              <w:fldChar w:fldCharType="separate"/>
+            </w:r>
+            <w:r>
+              <w:rPr>
+                <w:noProof/>
+                <w:webHidden/>
+              </w:rPr>
+              <w:t>9</w:t>
+            </w:r>
+            <w:r>
+              <w:rPr>
+                <w:noProof/>
+                <w:webHidden/>
+              </w:rPr>
+              <w:fldChar w:fldCharType="end"/>
             </w:r>
           </w:hyperlink>
         </w:p>
         <w:p>
           <w:pPr>
             <w:pStyle w:val="TOC2"/>
-            <w:numPr>
-              <w:ilvl w:val="1"/>
-              <w:numId w:val="3"/>
-            </w:numPr>
             <w:tabs>
-              <w:tab w:val="left" w:pos="327"/>
-              <w:tab w:val="right" w:leader="dot" w:pos="9713"/>
+              <w:tab w:val="right" w:leader="dot" w:pos="10070"/>
             </w:tabs>
-            <w:spacing w:before="99"/>
-            <w:ind w:left="327" w:hanging="327"/>
             <w:rPr>
-              <w:rFonts w:ascii="Calibri" w:hAnsi="Calibri"/>
+              <w:rFonts w:asciiTheme="minorHAnsi" w:eastAsiaTheme="minorEastAsia" w:hAnsiTheme="minorHAnsi" w:cstheme="minorBidi"/>
+              <w:noProof/>
+              <w:kern w:val="2"/>
+              <w:sz w:val="24"/>
+              <w:szCs w:val="24"/>
+              <w:lang w:val="pt-BR" w:eastAsia="pt-BR"/>
+              <w14:ligatures w14:val="standardContextual"/>
             </w:rPr>
           </w:pPr>
-          <w:hyperlink w:anchor="_bookmark8" w:history="1">
-            <w:r>
-              <w:rPr>
-                <w:rFonts w:ascii="Calibri" w:hAnsi="Calibri"/>
-              </w:rPr>
-              <w:t>OBJETIVOS</w:t>
-            </w:r>
-            <w:r>
-              <w:rPr>
-                <w:rFonts w:ascii="Calibri" w:hAnsi="Calibri"/>
-                <w:spacing w:val="-8"/>
-              </w:rPr>
-              <w:t xml:space="preserve"> </w:t>
-            </w:r>
-            <w:r>
-              <w:rPr>
-                <w:rFonts w:ascii="Calibri" w:hAnsi="Calibri"/>
-                <w:spacing w:val="-2"/>
-              </w:rPr>
-              <w:t>ESPECÍFICOS</w:t>
-            </w:r>
-            <w:r>
-              <w:rPr>
-                <w:rFonts w:ascii="Calibri" w:hAnsi="Calibri"/>
+          <w:hyperlink w:anchor="_Toc196829189" w:history="1">
+            <w:r>
+              <w:rPr>
+                <w:rStyle w:val="Hyperlink"/>
+                <w:noProof/>
+              </w:rPr>
+              <w:t>11.3 Impacto da Temperatura.</w:t>
+            </w:r>
+            <w:r>
+              <w:rPr>
+                <w:noProof/>
+                <w:webHidden/>
               </w:rPr>
               <w:tab/>
             </w:r>
             <w:r>
               <w:rPr>
-                <w:rFonts w:ascii="Calibri" w:hAnsi="Calibri"/>
-                <w:spacing w:val="-10"/>
-              </w:rPr>
-              <w:t>5</w:t>
+                <w:noProof/>
+                <w:webHidden/>
+              </w:rPr>
+              <w:fldChar w:fldCharType="begin"/>
+            </w:r>
+            <w:r>
+              <w:rPr>
+                <w:noProof/>
+                <w:webHidden/>
+              </w:rPr>
+              <w:instrText xml:space="preserve"> PAGEREF _Toc196829189 \h </w:instrText>
+            </w:r>
+            <w:r>
+              <w:rPr>
+                <w:noProof/>
+                <w:webHidden/>
+              </w:rPr>
+            </w:r>
+            <w:r>
+              <w:rPr>
+                <w:noProof/>
+                <w:webHidden/>
+              </w:rPr>
+              <w:fldChar w:fldCharType="separate"/>
+            </w:r>
+            <w:r>
+              <w:rPr>
+                <w:noProof/>
+                <w:webHidden/>
+              </w:rPr>
+              <w:t>10</w:t>
+            </w:r>
+            <w:r>
+              <w:rPr>
+                <w:noProof/>
+                <w:webHidden/>
+              </w:rPr>
+              <w:fldChar w:fldCharType="end"/>
             </w:r>
           </w:hyperlink>
-        </w:p>
-        <w:p>
-          <w:pPr>
-            <w:pStyle w:val="TOC2"/>
-            <w:numPr>
-              <w:ilvl w:val="0"/>
-              <w:numId w:val="4"/>
-            </w:numPr>
-            <w:tabs>
-              <w:tab w:val="left" w:pos="183"/>
-              <w:tab w:val="right" w:leader="dot" w:pos="9712"/>
-            </w:tabs>
-            <w:spacing w:before="121"/>
-            <w:ind w:left="183" w:hanging="183"/>
-          </w:pPr>
-          <w:hyperlink w:anchor="_bookmark9" w:history="1">
-            <w:r>
-              <w:t>-</w:t>
-            </w:r>
-            <w:r>
-              <w:rPr>
-                <w:spacing w:val="-8"/>
-              </w:rPr>
-              <w:t xml:space="preserve"> </w:t>
-            </w:r>
-            <w:r>
-              <w:t>A</w:t>
-            </w:r>
-            <w:r>
-              <w:rPr>
-                <w:spacing w:val="-16"/>
-              </w:rPr>
-              <w:t xml:space="preserve"> </w:t>
-            </w:r>
-            <w:r>
-              <w:t>BASE</w:t>
-            </w:r>
-            <w:r>
-              <w:rPr>
-                <w:spacing w:val="-4"/>
-              </w:rPr>
-              <w:t xml:space="preserve"> </w:t>
-            </w:r>
-            <w:r>
-              <w:t>DE</w:t>
-            </w:r>
-            <w:r>
-              <w:rPr>
-                <w:spacing w:val="-4"/>
-              </w:rPr>
-              <w:t xml:space="preserve"> DADOS</w:t>
-            </w:r>
-            <w:r>
-              <w:tab/>
-            </w:r>
-            <w:r>
-              <w:rPr>
-                <w:spacing w:val="-10"/>
-              </w:rPr>
-              <w:t>5</w:t>
-            </w:r>
-          </w:hyperlink>
-        </w:p>
-        <w:p>
-          <w:pPr>
-            <w:pStyle w:val="TOC2"/>
-            <w:numPr>
-              <w:ilvl w:val="0"/>
-              <w:numId w:val="4"/>
-            </w:numPr>
-            <w:tabs>
-              <w:tab w:val="left" w:pos="183"/>
-              <w:tab w:val="right" w:leader="dot" w:pos="9712"/>
-            </w:tabs>
-            <w:ind w:left="183" w:hanging="183"/>
-          </w:pPr>
-          <w:hyperlink w:anchor="_bookmark10" w:history="1">
-            <w:r>
-              <w:t>-</w:t>
-            </w:r>
-            <w:r>
-              <w:rPr>
-                <w:spacing w:val="-3"/>
-              </w:rPr>
-              <w:t xml:space="preserve"> </w:t>
-            </w:r>
-            <w:r>
-              <w:t>ANÁLISE</w:t>
-            </w:r>
-            <w:r>
-              <w:rPr>
-                <w:spacing w:val="-2"/>
-              </w:rPr>
-              <w:t xml:space="preserve"> EXPLORATÓRIA</w:t>
-            </w:r>
-            <w:r>
-              <w:tab/>
-            </w:r>
-            <w:r>
-              <w:rPr>
-                <w:spacing w:val="-10"/>
-              </w:rPr>
-              <w:t>6</w:t>
-            </w:r>
-          </w:hyperlink>
-        </w:p>
-        <w:p>
-          <w:pPr>
-            <w:pStyle w:val="TOC2"/>
-            <w:numPr>
-              <w:ilvl w:val="1"/>
-              <w:numId w:val="4"/>
-            </w:numPr>
-            <w:tabs>
-              <w:tab w:val="left" w:pos="183"/>
-              <w:tab w:val="right" w:leader="dot" w:pos="9712"/>
-            </w:tabs>
-          </w:pPr>
-          <w:r>
-            <w:t>Impacto dos Feriados.................................................................................................................... 7</w:t>
-          </w:r>
-        </w:p>
-        <w:p>
-          <w:pPr>
-            <w:pStyle w:val="TOC2"/>
-            <w:numPr>
-              <w:ilvl w:val="1"/>
-              <w:numId w:val="4"/>
-            </w:numPr>
-            <w:tabs>
-              <w:tab w:val="left" w:pos="183"/>
-              <w:tab w:val="right" w:leader="dot" w:pos="9712"/>
-            </w:tabs>
-          </w:pPr>
-          <w:r>
-            <w:t>Impacto do Desemprego................................................................................................................7</w:t>
-          </w:r>
-        </w:p>
-        <w:p>
-          <w:pPr>
-            <w:pStyle w:val="TOC2"/>
-            <w:numPr>
-              <w:ilvl w:val="1"/>
-              <w:numId w:val="4"/>
-            </w:numPr>
-            <w:tabs>
-              <w:tab w:val="left" w:pos="183"/>
-              <w:tab w:val="right" w:leader="dot" w:pos="9712"/>
-            </w:tabs>
-          </w:pPr>
-          <w:r>
-            <w:t>Impacto das Temperaturas............................................................................................................8</w:t>
-          </w:r>
-        </w:p>
-        <w:p>
-          <w:pPr>
-            <w:pStyle w:val="TOC3"/>
-            <w:numPr>
-              <w:ilvl w:val="0"/>
-              <w:numId w:val="5"/>
-            </w:numPr>
-            <w:tabs>
-              <w:tab w:val="left" w:pos="570"/>
-            </w:tabs>
-            <w:ind w:left="570" w:hanging="210"/>
-          </w:pPr>
-          <w:bookmarkStart w:id="0" w:name="_bookmark0"/>
-          <w:bookmarkEnd w:id="0"/>
-          <w:r>
-            <w:t>-</w:t>
-          </w:r>
-          <w:r>
-            <w:rPr>
-              <w:spacing w:val="-18"/>
-            </w:rPr>
-            <w:t xml:space="preserve"> </w:t>
-          </w:r>
-          <w:r>
-            <w:t>TABELAS,</w:t>
-          </w:r>
-          <w:r>
-            <w:rPr>
-              <w:spacing w:val="-16"/>
-            </w:rPr>
-            <w:t xml:space="preserve"> </w:t>
-          </w:r>
-          <w:r>
-            <w:t>QUADROS</w:t>
-          </w:r>
-          <w:r>
-            <w:rPr>
-              <w:spacing w:val="-18"/>
-            </w:rPr>
-            <w:t xml:space="preserve"> </w:t>
-          </w:r>
-          <w:r>
-            <w:t>E</w:t>
-          </w:r>
-          <w:r>
-            <w:rPr>
-              <w:spacing w:val="-15"/>
-            </w:rPr>
-            <w:t xml:space="preserve"> </w:t>
-          </w:r>
-          <w:r>
-            <w:rPr>
-              <w:spacing w:val="-2"/>
-            </w:rPr>
-            <w:t>FIGURAS</w:t>
-          </w:r>
-        </w:p>
-        <w:p>
-          <w:pPr>
-            <w:pStyle w:val="TOC4"/>
-            <w:numPr>
-              <w:ilvl w:val="1"/>
-              <w:numId w:val="5"/>
-            </w:numPr>
-            <w:tabs>
-              <w:tab w:val="left" w:pos="762"/>
-            </w:tabs>
-            <w:ind w:left="762" w:hanging="402"/>
-          </w:pPr>
-          <w:bookmarkStart w:id="1" w:name="_bookmark1"/>
-          <w:bookmarkEnd w:id="1"/>
-          <w:r>
-            <w:t>-</w:t>
-          </w:r>
-          <w:r>
-            <w:rPr>
-              <w:spacing w:val="-1"/>
-            </w:rPr>
-            <w:t xml:space="preserve"> </w:t>
-          </w:r>
-          <w:r>
-            <w:rPr>
-              <w:spacing w:val="-2"/>
-            </w:rPr>
-            <w:t>QUADROS</w:t>
-          </w:r>
         </w:p>
         <w:p>
           <w:pPr>
             <w:pStyle w:val="TOC1"/>
             <w:tabs>
-              <w:tab w:val="right" w:leader="dot" w:pos="9675"/>
+              <w:tab w:val="right" w:leader="dot" w:pos="10070"/>
             </w:tabs>
-            <w:spacing w:before="317"/>
+            <w:rPr>
+              <w:rFonts w:asciiTheme="minorHAnsi" w:eastAsiaTheme="minorEastAsia" w:hAnsiTheme="minorHAnsi" w:cstheme="minorBidi"/>
+              <w:noProof/>
+              <w:kern w:val="2"/>
+              <w:lang w:val="pt-BR" w:eastAsia="pt-BR"/>
+              <w14:ligatures w14:val="standardContextual"/>
+            </w:rPr>
           </w:pPr>
-          <w:r>
-            <w:t>Quadro</w:t>
-          </w:r>
+          <w:hyperlink w:anchor="_Toc196829190" w:history="1">
+            <w:r>
+              <w:rPr>
+                <w:rStyle w:val="Hyperlink"/>
+                <w:noProof/>
+              </w:rPr>
+              <w:t>12 - REFERÊNCIAS</w:t>
+            </w:r>
+            <w:r>
+              <w:rPr>
+                <w:noProof/>
+                <w:webHidden/>
+              </w:rPr>
+              <w:tab/>
+            </w:r>
+            <w:r>
+              <w:rPr>
+                <w:noProof/>
+                <w:webHidden/>
+              </w:rPr>
+              <w:fldChar w:fldCharType="begin"/>
+            </w:r>
+            <w:r>
+              <w:rPr>
+                <w:noProof/>
+                <w:webHidden/>
+              </w:rPr>
+              <w:instrText xml:space="preserve"> PAGEREF _Toc196829190 \h </w:instrText>
+            </w:r>
+            <w:r>
+              <w:rPr>
+                <w:noProof/>
+                <w:webHidden/>
+              </w:rPr>
+            </w:r>
+            <w:r>
+              <w:rPr>
+                <w:noProof/>
+                <w:webHidden/>
+              </w:rPr>
+              <w:fldChar w:fldCharType="separate"/>
+            </w:r>
+            <w:r>
+              <w:rPr>
+                <w:noProof/>
+                <w:webHidden/>
+              </w:rPr>
+              <w:t>12</w:t>
+            </w:r>
+            <w:r>
+              <w:rPr>
+                <w:noProof/>
+                <w:webHidden/>
+              </w:rPr>
+              <w:fldChar w:fldCharType="end"/>
+            </w:r>
+          </w:hyperlink>
+        </w:p>
+        <w:p>
           <w:r>
             <w:rPr>
-              <w:spacing w:val="-5"/>
+              <w:b/>
+              <w:bCs/>
             </w:rPr>
-            <w:t xml:space="preserve"> </w:t>
-          </w:r>
-          <w:r>
-            <w:t>1</w:t>
-          </w:r>
-          <w:r>
-            <w:rPr>
-              <w:spacing w:val="-2"/>
-            </w:rPr>
-            <w:t xml:space="preserve"> </w:t>
-          </w:r>
-          <w:r>
-            <w:t>–</w:t>
-          </w:r>
-          <w:r>
-            <w:rPr>
-              <w:spacing w:val="-1"/>
-            </w:rPr>
-            <w:t xml:space="preserve"> </w:t>
-          </w:r>
-          <w:r>
-            <w:t>Campos</w:t>
-          </w:r>
-          <w:r>
-            <w:rPr>
-              <w:spacing w:val="-4"/>
-            </w:rPr>
-            <w:t xml:space="preserve"> </w:t>
-          </w:r>
-          <w:r>
-            <w:t>do</w:t>
-          </w:r>
-          <w:r>
-            <w:rPr>
-              <w:spacing w:val="-2"/>
-            </w:rPr>
-            <w:t xml:space="preserve"> Dataset</w:t>
-          </w:r>
-          <w:r>
-            <w:tab/>
-          </w:r>
-          <w:r>
-            <w:rPr>
-              <w:spacing w:val="-10"/>
-            </w:rPr>
-            <w:t>5</w:t>
-          </w:r>
-        </w:p>
-        <w:p>
-          <w:pPr>
-            <w:pStyle w:val="TOC1"/>
-            <w:tabs>
-              <w:tab w:val="right" w:leader="dot" w:pos="9675"/>
-            </w:tabs>
-          </w:pPr>
-          <w:r>
-            <w:t>Quadro</w:t>
-          </w:r>
-          <w:r>
-            <w:rPr>
-              <w:spacing w:val="-3"/>
-            </w:rPr>
-            <w:t xml:space="preserve"> </w:t>
-          </w:r>
-          <w:r>
-            <w:t>2</w:t>
-          </w:r>
-          <w:r>
-            <w:rPr>
-              <w:spacing w:val="-2"/>
-            </w:rPr>
-            <w:t xml:space="preserve"> </w:t>
-          </w:r>
-          <w:r>
-            <w:t>– Resumo</w:t>
-          </w:r>
-          <w:r>
-            <w:rPr>
-              <w:spacing w:val="-4"/>
-            </w:rPr>
-            <w:t xml:space="preserve"> </w:t>
-          </w:r>
-          <w:r>
-            <w:t>da</w:t>
-          </w:r>
-          <w:r>
-            <w:rPr>
-              <w:spacing w:val="-1"/>
-            </w:rPr>
-            <w:t xml:space="preserve"> </w:t>
-          </w:r>
-          <w:r>
-            <w:rPr>
-              <w:spacing w:val="-4"/>
-            </w:rPr>
-            <w:t>Base</w:t>
-          </w:r>
-          <w:r>
-            <w:tab/>
-          </w:r>
-          <w:r>
-            <w:rPr>
-              <w:spacing w:val="-10"/>
-            </w:rPr>
-            <w:t>5</w:t>
+            <w:fldChar w:fldCharType="end"/>
           </w:r>
         </w:p>
       </w:sdtContent>
@@ -2143,17 +3420,6 @@
     <w:p>
       <w:pPr>
         <w:pStyle w:val="BodyText"/>
-      </w:pPr>
-    </w:p>
-    <w:p>
-      <w:pPr>
-        <w:pStyle w:val="BodyText"/>
-      </w:pPr>
-    </w:p>
-    <w:p>
-      <w:pPr>
-        <w:pStyle w:val="BodyText"/>
-        <w:spacing w:before="41"/>
       </w:pPr>
     </w:p>
     <w:p>
@@ -2163,13 +3429,336 @@
           <w:ilvl w:val="0"/>
           <w:numId w:val="5"/>
         </w:numPr>
+      </w:pPr>
+      <w:bookmarkStart w:id="1" w:name="_Toc196829172"/>
+      <w:r>
+        <w:t xml:space="preserve">- </w:t>
+      </w:r>
+      <w:r>
+        <w:t>TABELAS</w:t>
+      </w:r>
+      <w:r>
+        <w:t>,</w:t>
+      </w:r>
+      <w:r>
+        <w:rPr>
+          <w:spacing w:val="-16"/>
+        </w:rPr>
+        <w:t xml:space="preserve"> </w:t>
+      </w:r>
+      <w:r>
+        <w:t>QUADROS</w:t>
+      </w:r>
+      <w:r>
+        <w:rPr>
+          <w:spacing w:val="-18"/>
+        </w:rPr>
+        <w:t xml:space="preserve"> </w:t>
+      </w:r>
+      <w:r>
+        <w:t>E</w:t>
+      </w:r>
+      <w:r>
+        <w:rPr>
+          <w:spacing w:val="-15"/>
+        </w:rPr>
+        <w:t xml:space="preserve"> </w:t>
+      </w:r>
+      <w:r>
+        <w:rPr>
+          <w:spacing w:val="-2"/>
+        </w:rPr>
+        <w:t>FIGURAS</w:t>
+      </w:r>
+      <w:bookmarkEnd w:id="1"/>
+    </w:p>
+    <w:p>
+      <w:pPr>
+        <w:pStyle w:val="TOC4"/>
+        <w:tabs>
+          <w:tab w:val="left" w:pos="762"/>
+        </w:tabs>
+        <w:ind w:left="540" w:firstLine="0"/>
+      </w:pPr>
+      <w:bookmarkStart w:id="2" w:name="_bookmark1"/>
+      <w:bookmarkEnd w:id="2"/>
+      <w:r>
+        <w:t>2.1</w:t>
+      </w:r>
+      <w:r>
+        <w:t>-</w:t>
+      </w:r>
+      <w:r>
+        <w:rPr>
+          <w:spacing w:val="-1"/>
+        </w:rPr>
+        <w:t xml:space="preserve"> </w:t>
+      </w:r>
+      <w:r>
+        <w:rPr>
+          <w:spacing w:val="-2"/>
+        </w:rPr>
+        <w:t>QUADROS</w:t>
+      </w:r>
+    </w:p>
+    <w:p>
+      <w:pPr>
+        <w:pStyle w:val="TOC1"/>
+        <w:tabs>
+          <w:tab w:val="right" w:leader="dot" w:pos="9675"/>
+        </w:tabs>
+        <w:spacing w:before="317"/>
+      </w:pPr>
+      <w:r>
+        <w:t>Quadro</w:t>
+      </w:r>
+      <w:r>
+        <w:rPr>
+          <w:spacing w:val="-5"/>
+        </w:rPr>
+        <w:t xml:space="preserve"> </w:t>
+      </w:r>
+      <w:r>
+        <w:t>1</w:t>
+      </w:r>
+      <w:r>
+        <w:rPr>
+          <w:spacing w:val="-2"/>
+        </w:rPr>
+        <w:t xml:space="preserve"> </w:t>
+      </w:r>
+      <w:r>
+        <w:t>–</w:t>
+      </w:r>
+      <w:r>
+        <w:rPr>
+          <w:spacing w:val="-1"/>
+        </w:rPr>
+        <w:t xml:space="preserve"> </w:t>
+      </w:r>
+      <w:r>
+        <w:t>Campos</w:t>
+      </w:r>
+      <w:r>
+        <w:rPr>
+          <w:spacing w:val="-4"/>
+        </w:rPr>
+        <w:t xml:space="preserve"> </w:t>
+      </w:r>
+      <w:r>
+        <w:t>do</w:t>
+      </w:r>
+      <w:r>
+        <w:rPr>
+          <w:spacing w:val="-2"/>
+        </w:rPr>
+        <w:t xml:space="preserve"> Dataset</w:t>
+      </w:r>
+      <w:r>
+        <w:tab/>
+      </w:r>
+      <w:r>
+        <w:rPr>
+          <w:spacing w:val="-10"/>
+        </w:rPr>
+        <w:t>5</w:t>
+      </w:r>
+    </w:p>
+    <w:p>
+      <w:pPr>
+        <w:pStyle w:val="TOC1"/>
+        <w:tabs>
+          <w:tab w:val="right" w:leader="dot" w:pos="9675"/>
+        </w:tabs>
+        <w:rPr>
+          <w:spacing w:val="-10"/>
+        </w:rPr>
+      </w:pPr>
+      <w:r>
+        <w:t>Quadro</w:t>
+      </w:r>
+      <w:r>
+        <w:rPr>
+          <w:spacing w:val="-3"/>
+        </w:rPr>
+        <w:t xml:space="preserve"> </w:t>
+      </w:r>
+      <w:r>
+        <w:t>2</w:t>
+      </w:r>
+      <w:r>
+        <w:rPr>
+          <w:spacing w:val="-2"/>
+        </w:rPr>
+        <w:t xml:space="preserve"> </w:t>
+      </w:r>
+      <w:r>
+        <w:t>– Resumo</w:t>
+      </w:r>
+      <w:r>
+        <w:rPr>
+          <w:spacing w:val="-4"/>
+        </w:rPr>
+        <w:t xml:space="preserve"> </w:t>
+      </w:r>
+      <w:r>
+        <w:t>da</w:t>
+      </w:r>
+      <w:r>
+        <w:rPr>
+          <w:spacing w:val="-1"/>
+        </w:rPr>
+        <w:t xml:space="preserve"> </w:t>
+      </w:r>
+      <w:r>
+        <w:rPr>
+          <w:spacing w:val="-4"/>
+        </w:rPr>
+        <w:t>Base</w:t>
+      </w:r>
+      <w:r>
+        <w:tab/>
+      </w:r>
+      <w:r>
+        <w:rPr>
+          <w:spacing w:val="-10"/>
+        </w:rPr>
+        <w:t>5</w:t>
+      </w:r>
+    </w:p>
+    <w:p>
+      <w:pPr>
+        <w:pStyle w:val="TOC1"/>
+        <w:tabs>
+          <w:tab w:val="right" w:leader="dot" w:pos="9675"/>
+        </w:tabs>
+        <w:rPr>
+          <w:spacing w:val="-10"/>
+        </w:rPr>
+      </w:pPr>
+    </w:p>
+    <w:p>
+      <w:pPr>
+        <w:pStyle w:val="TOC4"/>
+      </w:pPr>
+      <w:r>
+        <w:t>2.2</w:t>
+      </w:r>
+      <w:r>
+        <w:t>– FIGURAS</w:t>
+      </w:r>
+    </w:p>
+    <w:p>
+      <w:pPr>
+        <w:pStyle w:val="BodyText"/>
+        <w:rPr>
+          <w:lang w:val="pt-BR"/>
+        </w:rPr>
+      </w:pPr>
+    </w:p>
+    <w:p>
+      <w:pPr>
+        <w:pStyle w:val="TOC1"/>
+        <w:tabs>
+          <w:tab w:val="right" w:leader="dot" w:pos="9675"/>
+        </w:tabs>
+        <w:rPr>
+          <w:spacing w:val="-10"/>
+        </w:rPr>
+      </w:pPr>
+      <w:r>
+        <w:rPr>
+          <w:lang w:val="pt-BR"/>
+        </w:rPr>
+        <w:t>Figura 1 – Feriados e Vendas</w:t>
+      </w:r>
+      <w:r>
+        <w:tab/>
+      </w:r>
+      <w:r>
+        <w:rPr>
+          <w:spacing w:val="-10"/>
+        </w:rPr>
+        <w:t>8</w:t>
+      </w:r>
+    </w:p>
+    <w:p>
+      <w:pPr>
+        <w:pStyle w:val="TOC1"/>
+        <w:tabs>
+          <w:tab w:val="right" w:leader="dot" w:pos="9675"/>
+        </w:tabs>
+        <w:rPr>
+          <w:spacing w:val="-10"/>
+        </w:rPr>
+      </w:pPr>
+      <w:r>
+        <w:rPr>
+          <w:lang w:val="pt-BR"/>
+        </w:rPr>
+        <w:t>Figura 2 – Desemprego e Vendas</w:t>
+      </w:r>
+      <w:r>
+        <w:tab/>
+      </w:r>
+      <w:r>
+        <w:rPr>
+          <w:spacing w:val="-10"/>
+        </w:rPr>
+        <w:t>9</w:t>
+      </w:r>
+    </w:p>
+    <w:p>
+      <w:pPr>
+        <w:pStyle w:val="TOC1"/>
+        <w:tabs>
+          <w:tab w:val="right" w:leader="dot" w:pos="9675"/>
+        </w:tabs>
+        <w:rPr>
+          <w:spacing w:val="-10"/>
+        </w:rPr>
+      </w:pPr>
+      <w:r>
+        <w:rPr>
+          <w:lang w:val="pt-BR"/>
+        </w:rPr>
+        <w:t>Figura 3 – Temperatura e Vendas</w:t>
+      </w:r>
+      <w:r>
+        <w:tab/>
+      </w:r>
+      <w:r>
+        <w:rPr>
+          <w:spacing w:val="-10"/>
+        </w:rPr>
+        <w:t>10</w:t>
+      </w:r>
+    </w:p>
+    <w:p>
+      <w:pPr>
+        <w:pStyle w:val="BodyText"/>
+      </w:pPr>
+    </w:p>
+    <w:p>
+      <w:pPr>
+        <w:pStyle w:val="BodyText"/>
+        <w:spacing w:before="41"/>
+      </w:pPr>
+    </w:p>
+    <w:p>
+      <w:pPr>
+        <w:pStyle w:val="Heading1"/>
         <w:tabs>
           <w:tab w:val="left" w:pos="570"/>
         </w:tabs>
-        <w:ind w:left="570" w:hanging="210"/>
-      </w:pPr>
-      <w:bookmarkStart w:id="2" w:name="_bookmark2"/>
-      <w:bookmarkEnd w:id="2"/>
+        <w:ind w:left="540" w:firstLine="0"/>
+      </w:pPr>
+      <w:bookmarkStart w:id="3" w:name="_bookmark2"/>
+      <w:bookmarkStart w:id="4" w:name="_Toc196829173"/>
+      <w:bookmarkEnd w:id="3"/>
+      <w:r>
+        <w:t xml:space="preserve">3 </w:t>
+      </w:r>
       <w:r>
         <w:t>-</w:t>
       </w:r>
@@ -2194,6 +3783,7 @@
         </w:rPr>
         <w:t>CHAVE</w:t>
       </w:r>
+      <w:bookmarkEnd w:id="4"/>
     </w:p>
     <w:p>
       <w:pPr>
@@ -2212,6 +3802,7 @@
         <w:spacing w:before="1"/>
       </w:pPr>
       <w:r>
+        <w:lastRenderedPageBreak/>
         <w:t>Vendas,</w:t>
       </w:r>
       <w:r>
@@ -2261,15 +3852,15 @@
         <w:pStyle w:val="Heading1"/>
         <w:numPr>
           <w:ilvl w:val="0"/>
-          <w:numId w:val="5"/>
+          <w:numId w:val="8"/>
         </w:numPr>
         <w:tabs>
           <w:tab w:val="left" w:pos="570"/>
         </w:tabs>
-        <w:ind w:left="570" w:hanging="210"/>
-      </w:pPr>
-      <w:bookmarkStart w:id="3" w:name="_bookmark3"/>
-      <w:bookmarkEnd w:id="3"/>
+      </w:pPr>
+      <w:bookmarkStart w:id="5" w:name="_bookmark3"/>
+      <w:bookmarkStart w:id="6" w:name="_Toc196829174"/>
+      <w:bookmarkEnd w:id="5"/>
       <w:r>
         <w:t>-</w:t>
       </w:r>
@@ -2285,6 +3876,7 @@
         </w:rPr>
         <w:t>GLOSSÁRIO</w:t>
       </w:r>
+      <w:bookmarkEnd w:id="6"/>
     </w:p>
     <w:p>
       <w:pPr>
@@ -2758,7 +4350,6 @@
           <w:b/>
           <w:sz w:val="24"/>
         </w:rPr>
-        <w:lastRenderedPageBreak/>
         <w:t>Weekly</w:t>
       </w:r>
       <w:r>
@@ -3067,22 +4658,25 @@
     <w:p>
       <w:pPr>
         <w:pStyle w:val="Heading1"/>
-        <w:numPr>
-          <w:ilvl w:val="0"/>
-          <w:numId w:val="5"/>
-        </w:numPr>
         <w:tabs>
           <w:tab w:val="left" w:pos="570"/>
         </w:tabs>
         <w:spacing w:before="260"/>
-        <w:ind w:left="570" w:hanging="210"/>
-      </w:pPr>
-      <w:bookmarkStart w:id="4" w:name="_bookmark4"/>
-      <w:bookmarkEnd w:id="4"/>
+        <w:ind w:left="540" w:firstLine="0"/>
+      </w:pPr>
+      <w:bookmarkStart w:id="7" w:name="_bookmark4"/>
+      <w:bookmarkStart w:id="8" w:name="_Toc196829175"/>
+      <w:bookmarkEnd w:id="7"/>
       <w:r>
         <w:rPr>
           <w:spacing w:val="-2"/>
         </w:rPr>
+        <w:t>5</w:t>
+      </w:r>
+      <w:r>
+        <w:rPr>
+          <w:spacing w:val="-2"/>
+        </w:rPr>
         <w:t>-</w:t>
       </w:r>
       <w:r>
@@ -3109,6 +4703,7 @@
         </w:rPr>
         <w:t>EXTERNOS</w:t>
       </w:r>
+      <w:bookmarkEnd w:id="8"/>
     </w:p>
     <w:p>
       <w:pPr>
@@ -3266,7 +4861,7 @@
         </w:rPr>
         <w:t xml:space="preserve"> </w:t>
       </w:r>
-      <w:hyperlink r:id="rId9" w:history="1">
+      <w:hyperlink r:id="rId10" w:history="1">
         <w:r>
           <w:rPr>
             <w:rStyle w:val="Hyperlink"/>
@@ -3293,17 +4888,17 @@
     <w:p>
       <w:pPr>
         <w:pStyle w:val="Heading1"/>
-        <w:numPr>
-          <w:ilvl w:val="0"/>
-          <w:numId w:val="5"/>
-        </w:numPr>
         <w:tabs>
           <w:tab w:val="left" w:pos="570"/>
         </w:tabs>
-        <w:ind w:left="570" w:hanging="210"/>
-      </w:pPr>
-      <w:bookmarkStart w:id="5" w:name="_bookmark5"/>
-      <w:bookmarkEnd w:id="5"/>
+        <w:ind w:left="720" w:firstLine="0"/>
+      </w:pPr>
+      <w:bookmarkStart w:id="9" w:name="_bookmark5"/>
+      <w:bookmarkStart w:id="10" w:name="_Toc196829176"/>
+      <w:bookmarkEnd w:id="9"/>
+      <w:r>
+        <w:t>6</w:t>
+      </w:r>
       <w:r>
         <w:t>-</w:t>
       </w:r>
@@ -3319,6 +4914,7 @@
         </w:rPr>
         <w:t>INTRODUÇÃO</w:t>
       </w:r>
+      <w:bookmarkEnd w:id="10"/>
     </w:p>
     <w:p>
       <w:pPr>
@@ -3775,18 +5371,17 @@
     </w:p>
     <w:p>
       <w:pPr>
-        <w:pStyle w:val="Heading2"/>
-        <w:numPr>
-          <w:ilvl w:val="1"/>
-          <w:numId w:val="5"/>
-        </w:numPr>
-        <w:tabs>
-          <w:tab w:val="left" w:pos="759"/>
-        </w:tabs>
-        <w:ind w:left="759" w:hanging="399"/>
-      </w:pPr>
-      <w:bookmarkStart w:id="6" w:name="_bookmark6"/>
-      <w:bookmarkEnd w:id="6"/>
+        <w:pStyle w:val="Heading1"/>
+      </w:pPr>
+      <w:bookmarkStart w:id="11" w:name="_bookmark6"/>
+      <w:bookmarkStart w:id="12" w:name="_Toc196829177"/>
+      <w:bookmarkEnd w:id="11"/>
+      <w:r>
+        <w:t>7</w:t>
+      </w:r>
+      <w:r>
+        <w:t xml:space="preserve"> </w:t>
+      </w:r>
       <w:r>
         <w:t>– A</w:t>
       </w:r>
@@ -3797,11 +5392,9 @@
         <w:t xml:space="preserve"> </w:t>
       </w:r>
       <w:r>
-        <w:rPr>
-          <w:spacing w:val="-2"/>
-        </w:rPr>
         <w:t>EMPRESA</w:t>
       </w:r>
+      <w:bookmarkEnd w:id="12"/>
     </w:p>
     <w:p>
       <w:pPr>
@@ -4250,17 +5843,13 @@
     <w:p>
       <w:pPr>
         <w:pStyle w:val="Heading1"/>
-        <w:numPr>
-          <w:ilvl w:val="0"/>
-          <w:numId w:val="5"/>
-        </w:numPr>
-        <w:tabs>
-          <w:tab w:val="left" w:pos="570"/>
-        </w:tabs>
-        <w:ind w:left="570" w:hanging="210"/>
-      </w:pPr>
-      <w:bookmarkStart w:id="7" w:name="_bookmark7"/>
-      <w:bookmarkEnd w:id="7"/>
+      </w:pPr>
+      <w:bookmarkStart w:id="13" w:name="_bookmark7"/>
+      <w:bookmarkStart w:id="14" w:name="_Toc196829178"/>
+      <w:bookmarkEnd w:id="13"/>
+      <w:r>
+        <w:t xml:space="preserve">8 </w:t>
+      </w:r>
       <w:r>
         <w:t>–</w:t>
       </w:r>
@@ -4271,11 +5860,9 @@
         <w:t xml:space="preserve"> </w:t>
       </w:r>
       <w:r>
-        <w:rPr>
-          <w:spacing w:val="-2"/>
-        </w:rPr>
         <w:t>OBJETIVO</w:t>
       </w:r>
+      <w:bookmarkEnd w:id="14"/>
     </w:p>
     <w:p>
       <w:pPr>
@@ -4384,11 +5971,7 @@
         <w:t xml:space="preserve"> </w:t>
       </w:r>
       <w:r>
-        <w:t xml:space="preserve">sazonalidade </w:t>
-      </w:r>
-      <w:r>
-        <w:lastRenderedPageBreak/>
-        <w:t>e</w:t>
+        <w:t>sazonalidade e</w:t>
       </w:r>
       <w:r>
         <w:rPr>
@@ -4770,17 +6353,17 @@
     <w:p>
       <w:pPr>
         <w:pStyle w:val="Heading2"/>
-        <w:numPr>
-          <w:ilvl w:val="1"/>
-          <w:numId w:val="2"/>
-        </w:numPr>
         <w:tabs>
           <w:tab w:val="left" w:pos="761"/>
         </w:tabs>
-        <w:ind w:left="761" w:hanging="401"/>
-      </w:pPr>
-      <w:bookmarkStart w:id="8" w:name="_bookmark8"/>
-      <w:bookmarkEnd w:id="8"/>
+        <w:ind w:left="359" w:firstLine="0"/>
+      </w:pPr>
+      <w:bookmarkStart w:id="15" w:name="_bookmark8"/>
+      <w:bookmarkStart w:id="16" w:name="_Toc196829179"/>
+      <w:bookmarkEnd w:id="15"/>
+      <w:r>
+        <w:t xml:space="preserve">8.2- </w:t>
+      </w:r>
       <w:r>
         <w:t>OBJETIVOS</w:t>
       </w:r>
@@ -4796,6 +6379,7 @@
         </w:rPr>
         <w:t>ESPECÍFICOS</w:t>
       </w:r>
+      <w:bookmarkEnd w:id="16"/>
     </w:p>
     <w:p>
       <w:pPr>
@@ -4919,12 +6503,14 @@
         </w:tabs>
         <w:ind w:left="266" w:hanging="266"/>
       </w:pPr>
+      <w:bookmarkStart w:id="17" w:name="_Toc196829180"/>
       <w:r>
         <w:rPr>
           <w:spacing w:val="-2"/>
         </w:rPr>
         <w:t>Preparação:</w:t>
       </w:r>
+      <w:bookmarkEnd w:id="17"/>
     </w:p>
     <w:p>
       <w:pPr>
@@ -5229,6 +6815,7 @@
         <w:spacing w:before="276"/>
         <w:ind w:left="266" w:hanging="266"/>
       </w:pPr>
+      <w:bookmarkStart w:id="18" w:name="_Toc196829181"/>
       <w:r>
         <w:t>Análise</w:t>
       </w:r>
@@ -5280,6 +6867,7 @@
         </w:rPr>
         <w:t>propostas:</w:t>
       </w:r>
+      <w:bookmarkEnd w:id="18"/>
     </w:p>
     <w:p>
       <w:pPr>
@@ -5399,6 +6987,7 @@
         </w:tabs>
         <w:ind w:left="267" w:hanging="267"/>
       </w:pPr>
+      <w:bookmarkStart w:id="19" w:name="_Toc196829182"/>
       <w:r>
         <w:t>Storytelling</w:t>
       </w:r>
@@ -5441,6 +7030,7 @@
         </w:rPr>
         <w:t>resultados:</w:t>
       </w:r>
+      <w:bookmarkEnd w:id="19"/>
     </w:p>
     <w:p>
       <w:pPr>
@@ -5638,7 +7228,11 @@
         <w:t xml:space="preserve"> </w:t>
       </w:r>
       <w:r>
-        <w:t>as tendências e padrões.</w:t>
+        <w:t xml:space="preserve">as </w:t>
+      </w:r>
+      <w:r>
+        <w:lastRenderedPageBreak/>
+        <w:t>tendências e padrões.</w:t>
       </w:r>
     </w:p>
     <w:p>
@@ -5659,6 +7253,7 @@
         </w:tabs>
         <w:ind w:left="266" w:hanging="266"/>
       </w:pPr>
+      <w:bookmarkStart w:id="20" w:name="_Toc196829183"/>
       <w:r>
         <w:t>Conclusão</w:t>
       </w:r>
@@ -5683,6 +7278,7 @@
         </w:rPr>
         <w:t>apresentação:</w:t>
       </w:r>
+      <w:bookmarkEnd w:id="20"/>
     </w:p>
     <w:p>
       <w:pPr>
@@ -5712,17 +7308,17 @@
     <w:p>
       <w:pPr>
         <w:pStyle w:val="Heading1"/>
-        <w:numPr>
-          <w:ilvl w:val="0"/>
-          <w:numId w:val="5"/>
-        </w:numPr>
         <w:tabs>
           <w:tab w:val="left" w:pos="570"/>
         </w:tabs>
-        <w:ind w:left="570" w:hanging="210"/>
-      </w:pPr>
-      <w:bookmarkStart w:id="9" w:name="_bookmark9"/>
-      <w:bookmarkEnd w:id="9"/>
+        <w:ind w:left="180" w:firstLine="0"/>
+      </w:pPr>
+      <w:bookmarkStart w:id="21" w:name="_bookmark9"/>
+      <w:bookmarkStart w:id="22" w:name="_Toc196829184"/>
+      <w:bookmarkEnd w:id="21"/>
+      <w:r>
+        <w:t xml:space="preserve">9 </w:t>
+      </w:r>
       <w:r>
         <w:t>-</w:t>
       </w:r>
@@ -5765,6 +7361,7 @@
         </w:rPr>
         <w:t>DADOS</w:t>
       </w:r>
+      <w:bookmarkEnd w:id="22"/>
     </w:p>
     <w:p>
       <w:pPr>
@@ -5873,11 +7470,7 @@
         <w:t xml:space="preserve"> </w:t>
       </w:r>
       <w:r>
-        <w:t xml:space="preserve">Mikhail. A base engloba 6435 registros de vendas semanais em 45 lojas do Walmart num período </w:t>
-      </w:r>
-      <w:r>
-        <w:lastRenderedPageBreak/>
-        <w:t>de 143 semanas.</w:t>
+        <w:t>Mikhail. A base engloba 6435 registros de vendas semanais em 45 lojas do Walmart num período de 143 semanas.</w:t>
       </w:r>
     </w:p>
     <w:p>
@@ -7749,11 +9342,22 @@
     </w:p>
     <w:p>
       <w:pPr>
+        <w:pStyle w:val="BodyText"/>
+      </w:pPr>
+    </w:p>
+    <w:p>
+      <w:pPr>
         <w:pStyle w:val="Heading1"/>
       </w:pPr>
-      <w:r>
-        <w:t>9 - PROPOSTA ANALÍTICA</w:t>
-      </w:r>
+      <w:bookmarkStart w:id="23" w:name="_Toc196829185"/>
+      <w:r>
+        <w:lastRenderedPageBreak/>
+        <w:t>10</w:t>
+      </w:r>
+      <w:r>
+        <w:t xml:space="preserve"> - PROPOSTA ANALÍTICA</w:t>
+      </w:r>
+      <w:bookmarkEnd w:id="23"/>
     </w:p>
     <w:p>
       <w:pPr>
@@ -7767,16 +9371,7 @@
         <w:jc w:val="both"/>
       </w:pPr>
       <w:r>
-        <w:t>Este</w:t>
-      </w:r>
-      <w:r>
-        <w:t xml:space="preserve"> estudo visa explorar e analisar os dados de vendas semanais das lojas do Walmart, com o objetivo de identificar padrões, tendências e os fatores que influenciam o desempenho das vendas. </w:t>
-      </w:r>
-      <w:r>
-        <w:t>Através da</w:t>
-      </w:r>
-      <w:r>
-        <w:t xml:space="preserve"> análise exploratória de dados (EDA), serão investigadas as relações entre as vendas e variáveis como sazonalidade, feriados, temperatura, preço do combustível, índice de preços ao consumidor (CPI) e taxa de desemprego. A análise será realizada em duas dimensões principais: temporal e por loja individual, permitindo uma compreensão detalhada do comportamento das vendas ao longo do tempo e entre diferentes unidades.</w:t>
+        <w:t>Este estudo visa explorar e analisar os dados de vendas semanais das lojas do Walmart, com o objetivo de identificar padrões, tendências e os fatores que influenciam o desempenho das vendas. Através da análise exploratória de dados (EDA), serão investigadas as relações entre as vendas e variáveis como sazonalidade, feriados, temperatura, preço do combustível, índice de preços ao consumidor (CPI) e taxa de desemprego. A análise será realizada em duas dimensões principais: temporal e por loja individual, permitindo uma compreensão detalhada do comportamento das vendas ao longo do tempo e entre diferentes unidades.</w:t>
       </w:r>
     </w:p>
     <w:p>
@@ -7793,11 +9388,7 @@
         <w:jc w:val="both"/>
       </w:pPr>
       <w:r>
-        <w:t xml:space="preserve">Inicialmente, serão empregadas técnicas estatísticas descritivas para resumir e visualizar os dados, incluindo medidas de tendência central, dispersão e distribuições de frequência. </w:t>
-      </w:r>
-      <w:r>
-        <w:lastRenderedPageBreak/>
-        <w:t>Gráficos de séries temporais serão utilizados para observar tendências e padrões sazonais nas vendas agregadas e por loja. Além disso, a análise de correlação será aplicada para quantificar a relação entre as vendas e cada variável explicativa, identificando possíveis associações lineares.</w:t>
+        <w:t>Inicialmente, serão empregadas técnicas estatísticas descritivas para resumir e visualizar os dados, incluindo medidas de tendência central, dispersão e distribuições de frequência. Gráficos de séries temporais serão utilizados para observar tendências e padrões sazonais nas vendas agregadas e por loja. Além disso, a análise de correlação será aplicada para quantificar a relação entre as vendas e cada variável explicativa, identificando possíveis associações lineares.</w:t>
       </w:r>
     </w:p>
     <w:p>
@@ -7865,14 +9456,19 @@
       <w:pPr>
         <w:pStyle w:val="Heading1"/>
       </w:pPr>
-      <w:bookmarkStart w:id="10" w:name="_bookmark10"/>
-      <w:bookmarkEnd w:id="10"/>
-      <w:r>
-        <w:t xml:space="preserve">10 </w:t>
+      <w:bookmarkStart w:id="24" w:name="_bookmark10"/>
+      <w:bookmarkStart w:id="25" w:name="_Toc196829186"/>
+      <w:bookmarkEnd w:id="24"/>
+      <w:r>
+        <w:t>11</w:t>
+      </w:r>
+      <w:r>
+        <w:t xml:space="preserve"> </w:t>
       </w:r>
       <w:r>
         <w:t>- ANÁLISE EXPLORATÓRIA</w:t>
       </w:r>
+      <w:bookmarkEnd w:id="25"/>
     </w:p>
     <w:p>
       <w:pPr>
@@ -9507,11 +11103,7 @@
         <w:jc w:val="both"/>
       </w:pPr>
       <w:r>
-        <w:t xml:space="preserve">Através da análise exploratória da base de dados de vendas do Walmart, validou a sua integridade, verificando a ausência de valores nulos que impactem na análise ou inconsistências nos dados das principais variáveis. A conversão do campo de data foi </w:t>
-      </w:r>
-      <w:r>
-        <w:lastRenderedPageBreak/>
-        <w:t>necessária para viabilizar análises temporais, assim como a conversão do campo de Temperatura</w:t>
+        <w:t>Através da análise exploratória da base de dados de vendas do Walmart, validou a sua integridade, verificando a ausência de valores nulos que impactem na análise ou inconsistências nos dados das principais variáveis. A conversão do campo de data foi necessária para viabilizar análises temporais, assim como a conversão do campo de Temperatura</w:t>
       </w:r>
       <w:r>
         <w:rPr>
@@ -9651,12 +11243,13 @@
         <w:pStyle w:val="Heading2"/>
         <w:spacing w:before="1"/>
         <w:ind w:left="360" w:firstLine="0"/>
-      </w:pPr>
-      <w:r>
-        <w:t>10</w:t>
-      </w:r>
-      <w:r>
-        <w:t>.</w:t>
+        <w:rPr>
+          <w:spacing w:val="-2"/>
+        </w:rPr>
+      </w:pPr>
+      <w:bookmarkStart w:id="26" w:name="_Toc196829187"/>
+      <w:r>
+        <w:t>11.</w:t>
       </w:r>
       <w:r>
         <w:t>1</w:t>
@@ -9684,6 +11277,90 @@
           <w:spacing w:val="-2"/>
         </w:rPr>
         <w:t xml:space="preserve"> Feriados</w:t>
+      </w:r>
+      <w:bookmarkEnd w:id="26"/>
+    </w:p>
+    <w:p>
+      <w:pPr>
+        <w:pStyle w:val="BodyText"/>
+        <w:jc w:val="center"/>
+      </w:pPr>
+      <w:r>
+        <w:rPr>
+          <w:noProof/>
+        </w:rPr>
+        <w:drawing>
+          <wp:inline distT="0" distB="0" distL="0" distR="0" wp14:anchorId="16775003" wp14:editId="29D5EEF5">
+            <wp:extent cx="3547872" cy="3547872"/>
+            <wp:effectExtent l="0" t="0" r="0" b="0"/>
+            <wp:docPr id="2130781007" name="Picture 6" descr="A screenshot of a computer&#10;&#10;AI-generated content may be incorrect."/>
+            <wp:cNvGraphicFramePr>
+              <a:graphicFrameLocks xmlns:a="http://schemas.openxmlformats.org/drawingml/2006/main" noChangeAspect="1"/>
+            </wp:cNvGraphicFramePr>
+            <a:graphic xmlns:a="http://schemas.openxmlformats.org/drawingml/2006/main">
+              <a:graphicData uri="http://schemas.openxmlformats.org/drawingml/2006/picture">
+                <pic:pic xmlns:pic="http://schemas.openxmlformats.org/drawingml/2006/picture">
+                  <pic:nvPicPr>
+                    <pic:cNvPr id="2130781007" name="Picture 6" descr="A screenshot of a computer&#10;&#10;AI-generated content may be incorrect."/>
+                    <pic:cNvPicPr>
+                      <a:picLocks noChangeAspect="1" noChangeArrowheads="1"/>
+                    </pic:cNvPicPr>
+                  </pic:nvPicPr>
+                  <pic:blipFill>
+                    <a:blip r:embed="rId11">
+                      <a:extLst>
+                        <a:ext uri="{28A0092B-C50C-407E-A947-70E740481C1C}">
+                          <a14:useLocalDpi xmlns:a14="http://schemas.microsoft.com/office/drawing/2010/main" val="0"/>
+                        </a:ext>
+                      </a:extLst>
+                    </a:blip>
+                    <a:srcRect/>
+                    <a:stretch>
+                      <a:fillRect/>
+                    </a:stretch>
+                  </pic:blipFill>
+                  <pic:spPr bwMode="auto">
+                    <a:xfrm>
+                      <a:off x="0" y="0"/>
+                      <a:ext cx="3547872" cy="3547872"/>
+                    </a:xfrm>
+                    <a:prstGeom prst="rect">
+                      <a:avLst/>
+                    </a:prstGeom>
+                    <a:noFill/>
+                    <a:ln>
+                      <a:noFill/>
+                    </a:ln>
+                  </pic:spPr>
+                </pic:pic>
+              </a:graphicData>
+            </a:graphic>
+          </wp:inline>
+        </w:drawing>
+      </w:r>
+    </w:p>
+    <w:p>
+      <w:pPr>
+        <w:pStyle w:val="BodyText"/>
+        <w:jc w:val="center"/>
+        <w:rPr>
+          <w:sz w:val="16"/>
+          <w:szCs w:val="16"/>
+        </w:rPr>
+      </w:pPr>
+      <w:r>
+        <w:rPr>
+          <w:sz w:val="16"/>
+          <w:szCs w:val="16"/>
+        </w:rPr>
+        <w:t xml:space="preserve">Figura 1 - </w:t>
+      </w:r>
+      <w:r>
+        <w:rPr>
+          <w:sz w:val="16"/>
+          <w:szCs w:val="16"/>
+        </w:rPr>
+        <w:t>Fonte: Elaborado pelos autores.</w:t>
       </w:r>
     </w:p>
     <w:p>
@@ -10014,7 +11691,15 @@
           <w:rFonts w:ascii="Arial" w:hAnsi="Arial"/>
           <w:b/>
         </w:rPr>
-        <w:t>3 semanas anteriores</w:t>
+        <w:t xml:space="preserve">3 semanas </w:t>
+      </w:r>
+      <w:r>
+        <w:rPr>
+          <w:rFonts w:ascii="Arial" w:hAnsi="Arial"/>
+          <w:b/>
+        </w:rPr>
+        <w:lastRenderedPageBreak/>
+        <w:t>anteriores</w:t>
       </w:r>
       <w:r>
         <w:rPr>
@@ -10186,6 +11871,7 @@
       <w:pPr>
         <w:pStyle w:val="BodyText"/>
         <w:ind w:right="355"/>
+        <w:jc w:val="both"/>
       </w:pPr>
     </w:p>
     <w:p>
@@ -10193,6 +11879,19 @@
         <w:pStyle w:val="BodyText"/>
         <w:ind w:right="355"/>
         <w:jc w:val="both"/>
+      </w:pPr>
+    </w:p>
+    <w:p>
+      <w:pPr>
+        <w:pStyle w:val="BodyText"/>
+        <w:ind w:right="355"/>
+      </w:pPr>
+    </w:p>
+    <w:p>
+      <w:pPr>
+        <w:pStyle w:val="BodyText"/>
+        <w:ind w:right="355"/>
+        <w:jc w:val="both"/>
         <w:rPr>
           <w:b/>
           <w:bCs/>
@@ -10204,6 +11903,148 @@
     </w:p>
     <w:p>
       <w:pPr>
+        <w:pStyle w:val="TITULOA2"/>
+      </w:pPr>
+      <w:r>
+        <w:t xml:space="preserve">     </w:t>
+      </w:r>
+      <w:bookmarkStart w:id="27" w:name="_Toc196829188"/>
+      <w:r>
+        <w:t>11</w:t>
+      </w:r>
+      <w:r>
+        <w:t>.</w:t>
+      </w:r>
+      <w:r>
+        <w:t>2</w:t>
+      </w:r>
+      <w:r>
+        <w:t xml:space="preserve"> </w:t>
+      </w:r>
+      <w:r>
+        <w:t>I</w:t>
+      </w:r>
+      <w:r>
+        <w:t>mpacto do desemprego</w:t>
+      </w:r>
+      <w:bookmarkEnd w:id="27"/>
+    </w:p>
+    <w:p>
+      <w:pPr>
+        <w:pStyle w:val="BodyText"/>
+        <w:jc w:val="center"/>
+        <w:rPr>
+          <w:b/>
+          <w:bCs/>
+          <w:sz w:val="16"/>
+          <w:szCs w:val="16"/>
+        </w:rPr>
+      </w:pPr>
+      <w:r>
+        <w:rPr>
+          <w:noProof/>
+        </w:rPr>
+        <w:drawing>
+          <wp:inline distT="0" distB="0" distL="0" distR="0" wp14:anchorId="3357FA1A" wp14:editId="28D416E1">
+            <wp:extent cx="3547872" cy="3547872"/>
+            <wp:effectExtent l="0" t="0" r="0" b="0"/>
+            <wp:docPr id="282106596" name="Picture 5" descr="A screen shot of a computer&#10;&#10;AI-generated content may be incorrect."/>
+            <wp:cNvGraphicFramePr>
+              <a:graphicFrameLocks xmlns:a="http://schemas.openxmlformats.org/drawingml/2006/main" noChangeAspect="1"/>
+            </wp:cNvGraphicFramePr>
+            <a:graphic xmlns:a="http://schemas.openxmlformats.org/drawingml/2006/main">
+              <a:graphicData uri="http://schemas.openxmlformats.org/drawingml/2006/picture">
+                <pic:pic xmlns:pic="http://schemas.openxmlformats.org/drawingml/2006/picture">
+                  <pic:nvPicPr>
+                    <pic:cNvPr id="282106596" name="Picture 5" descr="A screen shot of a computer&#10;&#10;AI-generated content may be incorrect."/>
+                    <pic:cNvPicPr>
+                      <a:picLocks noChangeAspect="1" noChangeArrowheads="1"/>
+                    </pic:cNvPicPr>
+                  </pic:nvPicPr>
+                  <pic:blipFill>
+                    <a:blip r:embed="rId12">
+                      <a:extLst>
+                        <a:ext uri="{28A0092B-C50C-407E-A947-70E740481C1C}">
+                          <a14:useLocalDpi xmlns:a14="http://schemas.microsoft.com/office/drawing/2010/main" val="0"/>
+                        </a:ext>
+                      </a:extLst>
+                    </a:blip>
+                    <a:srcRect/>
+                    <a:stretch>
+                      <a:fillRect/>
+                    </a:stretch>
+                  </pic:blipFill>
+                  <pic:spPr bwMode="auto">
+                    <a:xfrm>
+                      <a:off x="0" y="0"/>
+                      <a:ext cx="3547872" cy="3547872"/>
+                    </a:xfrm>
+                    <a:prstGeom prst="rect">
+                      <a:avLst/>
+                    </a:prstGeom>
+                    <a:noFill/>
+                    <a:ln>
+                      <a:noFill/>
+                    </a:ln>
+                  </pic:spPr>
+                </pic:pic>
+              </a:graphicData>
+            </a:graphic>
+          </wp:inline>
+        </w:drawing>
+      </w:r>
+    </w:p>
+    <w:p>
+      <w:pPr>
+        <w:pStyle w:val="BodyText"/>
+        <w:jc w:val="center"/>
+        <w:rPr>
+          <w:sz w:val="16"/>
+          <w:szCs w:val="16"/>
+        </w:rPr>
+      </w:pPr>
+      <w:r>
+        <w:rPr>
+          <w:sz w:val="16"/>
+          <w:szCs w:val="16"/>
+        </w:rPr>
+        <w:t xml:space="preserve">Figura </w:t>
+      </w:r>
+      <w:r>
+        <w:rPr>
+          <w:sz w:val="16"/>
+          <w:szCs w:val="16"/>
+        </w:rPr>
+        <w:t>2</w:t>
+      </w:r>
+      <w:r>
+        <w:rPr>
+          <w:sz w:val="16"/>
+          <w:szCs w:val="16"/>
+        </w:rPr>
+        <w:t xml:space="preserve"> - </w:t>
+      </w:r>
+      <w:r>
+        <w:rPr>
+          <w:sz w:val="16"/>
+          <w:szCs w:val="16"/>
+        </w:rPr>
+        <w:t>Fonte: Elaborado pelos autores.</w:t>
+      </w:r>
+    </w:p>
+    <w:p>
+      <w:pPr>
+        <w:pStyle w:val="BodyText"/>
+        <w:ind w:right="355"/>
+        <w:jc w:val="center"/>
+        <w:rPr>
+          <w:b/>
+          <w:bCs/>
+        </w:rPr>
+      </w:pPr>
+    </w:p>
+    <w:p>
+      <w:pPr>
         <w:pStyle w:val="BodyText"/>
         <w:ind w:right="355"/>
         <w:jc w:val="both"/>
@@ -10212,66 +12053,58 @@
           <w:bCs/>
         </w:rPr>
       </w:pPr>
-      <w:r>
+    </w:p>
+    <w:p>
+      <w:pPr>
+        <w:pStyle w:val="BodyText"/>
+        <w:ind w:right="355"/>
+        <w:jc w:val="both"/>
+      </w:pPr>
+      <w:r>
+        <w:t>A taxa de desemprego é um fator econômico crucial que influencia diretamente o comportamento do consumidor. Ao examinar os dados de vendas das lojas, percebe-se que mudanças nesse indicador afetam o desempenho semanal, embora de maneiras distintas conforme a localização e o perfil dos clientes.</w:t>
+      </w:r>
+    </w:p>
+    <w:p>
+      <w:pPr>
+        <w:pStyle w:val="BodyText"/>
+        <w:ind w:right="355"/>
+        <w:jc w:val="both"/>
+      </w:pPr>
+    </w:p>
+    <w:p>
+      <w:pPr>
+        <w:pStyle w:val="BodyText"/>
+        <w:ind w:right="355"/>
+        <w:jc w:val="both"/>
+      </w:pPr>
+      <w:r>
+        <w:t>Certos estabelecimentos apresentam uma relação inversa entre desemprego e vendas: quando o desemprego aumenta, o volume de vendas diminui. Isso indica que essas lojas estão em áreas onde o poder de compra da população é mais vulnerável a crises. Provavelmente, essas regiões têm uma economia menos diversificada, tornando-as mais dependentes do consumo imediato.</w:t>
+      </w:r>
+    </w:p>
+    <w:p>
+      <w:pPr>
+        <w:pStyle w:val="BodyText"/>
+        <w:ind w:right="355"/>
+        <w:jc w:val="both"/>
         <w:rPr>
           <w:b/>
           <w:bCs/>
         </w:rPr>
-        <w:t xml:space="preserve">     </w:t>
-      </w:r>
-      <w:r>
-        <w:rPr>
-          <w:b/>
-          <w:bCs/>
-        </w:rPr>
-        <w:t>10</w:t>
-      </w:r>
-      <w:r>
-        <w:rPr>
-          <w:b/>
-          <w:bCs/>
-        </w:rPr>
-        <w:t>.</w:t>
-      </w:r>
-      <w:r>
-        <w:rPr>
-          <w:b/>
-          <w:bCs/>
-        </w:rPr>
-        <w:t>2</w:t>
-      </w:r>
-      <w:r>
-        <w:rPr>
-          <w:b/>
-          <w:bCs/>
-        </w:rPr>
-        <w:t xml:space="preserve"> </w:t>
-      </w:r>
-      <w:r>
-        <w:rPr>
-          <w:b/>
-          <w:bCs/>
-        </w:rPr>
-        <w:t>I</w:t>
-      </w:r>
-      <w:r>
-        <w:rPr>
-          <w:b/>
-          <w:bCs/>
-        </w:rPr>
-        <w:t>mpacto do desemprego</w:t>
-      </w:r>
+      </w:pPr>
     </w:p>
     <w:p>
       <w:pPr>
         <w:pStyle w:val="BodyText"/>
         <w:ind w:right="355"/>
         <w:jc w:val="both"/>
-        <w:rPr>
-          <w:b/>
-          <w:bCs/>
-        </w:rPr>
-      </w:pPr>
+      </w:pPr>
+      <w:r>
+        <w:t xml:space="preserve">Por outro lado, há lojas cujas vendas não sofrem grandes alterações mesmo em períodos de desemprego elevado. Esses casos podem estar associados a um público com maior estabilidade financeira, como funcionários públicos ou aposentados, que mantêm seu </w:t>
+      </w:r>
+      <w:r>
+        <w:lastRenderedPageBreak/>
+        <w:t>consumo mesmo em cenários adversos.</w:t>
+      </w:r>
     </w:p>
     <w:p>
       <w:pPr>
@@ -10279,9 +12112,6 @@
         <w:ind w:right="355"/>
         <w:jc w:val="both"/>
       </w:pPr>
-      <w:r>
-        <w:t>A taxa de desemprego é um fator econômico crucial que influencia diretamente o comportamento do consumidor. Ao examinar os dados de vendas das lojas, percebe-se que mudanças nesse indicador afetam o desempenho semanal, embora de maneiras distintas conforme a localização e o perfil dos clientes.</w:t>
-      </w:r>
     </w:p>
     <w:p>
       <w:pPr>
@@ -10289,6 +12119,9 @@
         <w:ind w:right="355"/>
         <w:jc w:val="both"/>
       </w:pPr>
+      <w:r>
+        <w:t>No geral vimos uma pequena correlação das vendas com o desemprego, apresentando um R2 de 0.01, que também pode ser justificado pelo tido de produtos oferecidos pela empresa, os ‘Staples’- necessidades básicas.</w:t>
+      </w:r>
     </w:p>
     <w:p>
       <w:pPr>
@@ -10296,112 +12129,170 @@
         <w:ind w:right="355"/>
         <w:jc w:val="both"/>
       </w:pPr>
-      <w:r>
-        <w:t>Certos estabelecimentos apresentam uma relação inversa entre desemprego e vendas: quando o desemprego aumenta, o volume de vendas diminui. Isso indica que essas lojas estão em áreas onde o poder de compra da população é mais vulnerável a crises. Provavelmente, essas regiões têm uma economia menos diversificada, tornando-as mais dependentes do consumo imediato.</w:t>
-      </w:r>
-    </w:p>
-    <w:p>
-      <w:pPr>
-        <w:pStyle w:val="BodyText"/>
-        <w:ind w:right="355"/>
+    </w:p>
+    <w:p>
+      <w:pPr>
+        <w:pStyle w:val="TITULOA2"/>
+      </w:pPr>
+      <w:bookmarkStart w:id="28" w:name="_Toc194480891"/>
+      <w:bookmarkStart w:id="29" w:name="_Toc196829189"/>
+      <w:r>
+        <w:t>11</w:t>
+      </w:r>
+      <w:r>
+        <w:t>.3 Impacto da Temperatura.</w:t>
+      </w:r>
+      <w:bookmarkEnd w:id="28"/>
+      <w:bookmarkEnd w:id="29"/>
+    </w:p>
+    <w:p>
+      <w:pPr>
+        <w:pStyle w:val="BodyText"/>
+        <w:jc w:val="center"/>
+      </w:pPr>
+      <w:r>
+        <w:rPr>
+          <w:noProof/>
+        </w:rPr>
+        <w:drawing>
+          <wp:inline distT="0" distB="0" distL="0" distR="0" wp14:anchorId="3F8D266F" wp14:editId="6B7E73ED">
+            <wp:extent cx="3493008" cy="3493008"/>
+            <wp:effectExtent l="0" t="0" r="0" b="0"/>
+            <wp:docPr id="1361818095" name="Picture 4" descr="A red and blue dot diagram&#10;&#10;AI-generated content may be incorrect."/>
+            <wp:cNvGraphicFramePr>
+              <a:graphicFrameLocks xmlns:a="http://schemas.openxmlformats.org/drawingml/2006/main" noChangeAspect="1"/>
+            </wp:cNvGraphicFramePr>
+            <a:graphic xmlns:a="http://schemas.openxmlformats.org/drawingml/2006/main">
+              <a:graphicData uri="http://schemas.openxmlformats.org/drawingml/2006/picture">
+                <pic:pic xmlns:pic="http://schemas.openxmlformats.org/drawingml/2006/picture">
+                  <pic:nvPicPr>
+                    <pic:cNvPr id="1361818095" name="Picture 4" descr="A red and blue dot diagram&#10;&#10;AI-generated content may be incorrect."/>
+                    <pic:cNvPicPr>
+                      <a:picLocks noChangeAspect="1" noChangeArrowheads="1"/>
+                    </pic:cNvPicPr>
+                  </pic:nvPicPr>
+                  <pic:blipFill>
+                    <a:blip r:embed="rId13">
+                      <a:extLst>
+                        <a:ext uri="{28A0092B-C50C-407E-A947-70E740481C1C}">
+                          <a14:useLocalDpi xmlns:a14="http://schemas.microsoft.com/office/drawing/2010/main" val="0"/>
+                        </a:ext>
+                      </a:extLst>
+                    </a:blip>
+                    <a:srcRect/>
+                    <a:stretch>
+                      <a:fillRect/>
+                    </a:stretch>
+                  </pic:blipFill>
+                  <pic:spPr bwMode="auto">
+                    <a:xfrm>
+                      <a:off x="0" y="0"/>
+                      <a:ext cx="3493008" cy="3493008"/>
+                    </a:xfrm>
+                    <a:prstGeom prst="rect">
+                      <a:avLst/>
+                    </a:prstGeom>
+                    <a:noFill/>
+                    <a:ln>
+                      <a:noFill/>
+                    </a:ln>
+                  </pic:spPr>
+                </pic:pic>
+              </a:graphicData>
+            </a:graphic>
+          </wp:inline>
+        </w:drawing>
+      </w:r>
+    </w:p>
+    <w:p>
+      <w:pPr>
+        <w:pStyle w:val="BodyText"/>
+        <w:jc w:val="center"/>
+        <w:rPr>
+          <w:sz w:val="16"/>
+          <w:szCs w:val="16"/>
+        </w:rPr>
+      </w:pPr>
+      <w:r>
+        <w:rPr>
+          <w:sz w:val="16"/>
+          <w:szCs w:val="16"/>
+        </w:rPr>
+        <w:t xml:space="preserve">Figura 1 - </w:t>
+      </w:r>
+      <w:r>
+        <w:rPr>
+          <w:sz w:val="16"/>
+          <w:szCs w:val="16"/>
+        </w:rPr>
+        <w:t>Fonte: Elaborado pelos autores.</w:t>
+      </w:r>
+    </w:p>
+    <w:p>
+      <w:pPr>
+        <w:pStyle w:val="BodyText"/>
+        <w:jc w:val="center"/>
+      </w:pPr>
+    </w:p>
+    <w:p>
+      <w:pPr>
+        <w:pStyle w:val="BodyText"/>
         <w:jc w:val="both"/>
-        <w:rPr>
-          <w:b/>
-          <w:bCs/>
-        </w:rPr>
-      </w:pPr>
-    </w:p>
-    <w:p>
-      <w:pPr>
-        <w:pStyle w:val="BodyText"/>
-        <w:ind w:right="355"/>
+      </w:pPr>
+      <w:r>
+        <w:t>A análise exploratória examina a relação entre temperatura e vendas semanais no dataset "Walmart_sales.csv", que contém 6.435 registros de 45 lojas do Walmart, abrangendo o período de 05-02-2010 a 26-10-2012, com o objetivo de entender como a temperatura influencia as vendas no agregado. A temperatura média é de 60.66°F, com um mínimo de -2.06°F e máximo de 100.14°F, refletindo um clima predominantemente temperado, mas com extremos sazonais que indicam variações climáticas significativas entre as regiões das lojas. As vendas semanais têm uma média de 1.046.965, variando de 209.986 a 3.818.686, enquanto a correlação entre temperatura e vendas é de -0.16, apontando uma relação negativa fraca.</w:t>
+      </w:r>
+    </w:p>
+    <w:p>
+      <w:pPr>
+        <w:pStyle w:val="BodyText"/>
         <w:jc w:val="both"/>
       </w:pPr>
-      <w:r>
-        <w:t>Por outro lado, há lojas cujas vendas não sofrem grandes alterações mesmo em períodos de desemprego elevado. Esses casos podem estar associados a um público com maior estabilidade financeira, como funcionários públicos ou aposentados, que mantêm seu consumo mesmo em cenários adversos.</w:t>
-      </w:r>
-    </w:p>
-    <w:p>
-      <w:pPr>
-        <w:pStyle w:val="BodyText"/>
-        <w:ind w:right="355"/>
+    </w:p>
+    <w:p>
+      <w:pPr>
+        <w:pStyle w:val="BodyText"/>
         <w:jc w:val="both"/>
       </w:pPr>
-    </w:p>
-    <w:p>
-      <w:pPr>
-        <w:pStyle w:val="BodyText"/>
-        <w:ind w:right="355"/>
+      <w:r>
+        <w:t>O pico de vendas de 80.93 milhões, registrado em 24-12-2010 durante o Natal, evidencia que feriados exercem um impacto muito maior que a temperatura, superando qualquer efeito climático isolado. Embora a correlação negativa sugira que temperaturas mais altas tendem a reduzir ligeiramente as vendas, isso pode ser atribuído à menor circulação de clientes em períodos mais quentes. O gráfico de dispersão destaca pontos em vermelho para temperaturas abaixo de 32°F, onde algumas lojas registram vendas mais elevadas, provavelmente relacionadas à demanda por produtos sazonais, como aquecedores ou roupas de inverno. Esse padrão reflete que o frio extremo pode impulsionar vendas específicas, embora não seja uma tendência predominante no agregado.</w:t>
+      </w:r>
+    </w:p>
+    <w:p>
+      <w:pPr>
+        <w:pStyle w:val="BodyText"/>
         <w:jc w:val="both"/>
       </w:pPr>
-      <w:r>
-        <w:t>De maneira geral, o impacto do desemprego nas vendas das lojas reforça a necessidade de estratégias adaptativas. Empresas que atuam em locais com alta sensibilidade ao desemprego podem investir em promoções, produtos de menor custo e campanhas de fidelização para manter a clientela ativa mesmo em momentos de crise.</w:t>
-      </w:r>
-    </w:p>
-    <w:p>
-      <w:pPr>
-        <w:pStyle w:val="BodyText"/>
-        <w:ind w:right="355"/>
+    </w:p>
+    <w:p>
+      <w:pPr>
+        <w:pStyle w:val="BodyText"/>
         <w:jc w:val="both"/>
       </w:pPr>
-    </w:p>
-    <w:p>
-      <w:pPr>
-        <w:pStyle w:val="TITULOA2"/>
-      </w:pPr>
-      <w:bookmarkStart w:id="11" w:name="_Toc194480891"/>
+      <w:r>
+        <w:t xml:space="preserve">A distribuição da temperatura, com média de 60.66°F e extremos entre -2.06°F e 100.14°F, revela a diversidade climática entre as lojas. O pico de temperatura, registrado em 82.18°F em 22-07-2011, não coincide com aumentos significativos nas vendas, reforçando a baixa </w:t>
+      </w:r>
       <w:r>
         <w:lastRenderedPageBreak/>
-        <w:t>10</w:t>
-      </w:r>
-      <w:r>
-        <w:t>.3 Impacto da Temperatura.</w:t>
-      </w:r>
-      <w:bookmarkEnd w:id="11"/>
-    </w:p>
-    <w:p>
-      <w:pPr>
-        <w:pStyle w:val="BodyText"/>
-        <w:jc w:val="both"/>
-      </w:pPr>
-    </w:p>
-    <w:p>
-      <w:pPr>
-        <w:pStyle w:val="BodyText"/>
-        <w:jc w:val="both"/>
-      </w:pPr>
-      <w:r>
-        <w:t>A análise exploratória examina a relação entre temperatura e vendas semanais no dataset "Walmart_sales.csv", que contém 6.435 registros de 45 lojas do Walmart, abrangendo o período de 05-02-2010 a 26-10-2012, com o objetivo de entender como a temperatura influencia as vendas no agregado. A temperatura média é de 60.66°F, com um mínimo de -2.06°F e máximo de 100.14°F, refletindo um clima predominantemente temperado, mas com extremos sazonais que indicam variações climáticas significativas entre as regiões das lojas. As vendas semanais têm uma média de 1.046.965, variando de 209.986 a 3.818.686, enquanto a correlação entre temperatura e vendas é de -0.16, apontando uma relação negativa fraca.</w:t>
-      </w:r>
-    </w:p>
-    <w:p>
-      <w:pPr>
-        <w:pStyle w:val="BodyText"/>
-        <w:jc w:val="both"/>
-      </w:pPr>
-    </w:p>
-    <w:p>
-      <w:pPr>
-        <w:pStyle w:val="BodyText"/>
-        <w:jc w:val="both"/>
-      </w:pPr>
-      <w:r>
-        <w:t>O pico de vendas de 80.93 milhões, registrado em 24-12-2010 durante o Natal, evidencia que feriados exercem um impacto muito maior que a temperatura, superando qualquer efeito climático isolado. Embora a correlação negativa sugira que temperaturas mais altas tendem a reduzir ligeiramente as vendas, isso pode ser atribuído à menor circulação de clientes em períodos mais quentes. O gráfico de dispersão destaca pontos em vermelho para temperaturas abaixo de 32°F, onde algumas lojas registram vendas mais elevadas, provavelmente relacionadas à demanda por produtos sazonais, como aquecedores ou roupas de inverno. Esse padrão reflete que o frio extremo pode impulsionar vendas específicas, embora não seja uma tendência predominante no agregado.</w:t>
-      </w:r>
-    </w:p>
-    <w:p>
-      <w:pPr>
-        <w:pStyle w:val="BodyText"/>
-        <w:jc w:val="both"/>
-      </w:pPr>
-    </w:p>
-    <w:p>
-      <w:pPr>
-        <w:pStyle w:val="BodyText"/>
-        <w:jc w:val="both"/>
-      </w:pPr>
-      <w:r>
-        <w:t>A distribuição da temperatura, com média de 60.66°F e extremos entre -2.06°F e 100.14°F, revela a diversidade climática entre as lojas. O pico de temperatura, registrado em 82.18°F em 22-07-2011, não coincide com aumentos significativos nas vendas, reforçando a baixa influência direta da temperatura em comparação com fatores como sazonalidade e feriados. No conjunto das lojas, a análise indica que a temperatura tem um impacto limitado, com a correlação de -0.16 sugerindo que variações climáticas não são o principal motor das vendas, sendo superadas por eventos de maior relevância, como o Natal ou padrões sazonais amplos.</w:t>
+        <w:t xml:space="preserve">influência direta da temperatura em comparação com fatores como sazonalidade e feriados. No conjunto das lojas, a análise indica que a temperatura tem um impacto limitado, com a </w:t>
+      </w:r>
+      <w:r>
+        <w:t>R</w:t>
+      </w:r>
+      <w:r>
+        <w:rPr>
+          <w:vertAlign w:val="superscript"/>
+        </w:rPr>
+        <w:t>2</w:t>
+      </w:r>
+      <w:r>
+        <w:t xml:space="preserve"> de </w:t>
+      </w:r>
+      <w:r>
+        <w:t>0.04</w:t>
+      </w:r>
+      <w:r>
+        <w:t xml:space="preserve"> sugerindo que variações climáticas não são o principal motor das vendas, sendo superadas por eventos de maior relevância, como o Natal ou padrões sazonais amplos.</w:t>
       </w:r>
     </w:p>
     <w:p>
@@ -10439,11 +12330,9 @@
       <w:pPr>
         <w:pStyle w:val="Heading1"/>
       </w:pPr>
-      <w:r>
-        <w:t>1</w:t>
-      </w:r>
-      <w:r>
-        <w:t>1</w:t>
+      <w:bookmarkStart w:id="30" w:name="_Toc196829190"/>
+      <w:r>
+        <w:t>12</w:t>
       </w:r>
       <w:r>
         <w:t xml:space="preserve"> </w:t>
@@ -10454,6 +12343,7 @@
       <w:r>
         <w:t>REFERÊNCIAS</w:t>
       </w:r>
+      <w:bookmarkEnd w:id="30"/>
     </w:p>
     <w:p>
       <w:pPr>
@@ -10479,7 +12369,7 @@
       <w:r>
         <w:t xml:space="preserve">Disponível em: </w:t>
       </w:r>
-      <w:hyperlink r:id="rId10" w:history="1">
+      <w:hyperlink r:id="rId14" w:history="1">
         <w:r>
           <w:rPr>
             <w:rStyle w:val="Hyperlink"/>
@@ -10499,7 +12389,7 @@
       <w:r>
         <w:t xml:space="preserve">GitHub - Projeto Aplicado 1: </w:t>
       </w:r>
-      <w:hyperlink r:id="rId11" w:history="1">
+      <w:hyperlink r:id="rId15" w:history="1">
         <w:r>
           <w:rPr>
             <w:rStyle w:val="Hyperlink"/>
@@ -10515,7 +12405,7 @@
       </w:pPr>
     </w:p>
     <w:sectPr>
-      <w:headerReference w:type="default" r:id="rId12"/>
+      <w:headerReference w:type="default" r:id="rId16"/>
       <w:pgSz w:w="12240" w:h="15840"/>
       <w:pgMar w:top="1380" w:right="720" w:bottom="280" w:left="1440" w:header="727" w:footer="0" w:gutter="0"/>
       <w:cols w:space="720"/>
@@ -10835,7 +12725,6 @@
       <w:lvlJc w:val="left"/>
       <w:pPr>
         <w:ind w:left="185" w:hanging="185"/>
-        <w:jc w:val="left"/>
       </w:pPr>
       <w:rPr>
         <w:rFonts w:ascii="Arial MT" w:eastAsia="Arial MT" w:hAnsi="Arial MT" w:cs="Arial MT" w:hint="default"/>
@@ -10857,7 +12746,6 @@
       <w:lvlJc w:val="left"/>
       <w:pPr>
         <w:ind w:left="331" w:hanging="332"/>
-        <w:jc w:val="left"/>
       </w:pPr>
       <w:rPr>
         <w:rFonts w:ascii="Calibri" w:eastAsia="Calibri" w:hAnsi="Calibri" w:cs="Calibri" w:hint="default"/>
@@ -10968,7 +12856,6 @@
       <w:lvlJc w:val="left"/>
       <w:pPr>
         <w:ind w:left="268" w:hanging="269"/>
-        <w:jc w:val="left"/>
       </w:pPr>
       <w:rPr>
         <w:rFonts w:ascii="Arial" w:eastAsia="Arial" w:hAnsi="Arial" w:cs="Arial" w:hint="default"/>
@@ -11090,8 +12977,7 @@
       <w:lvlText w:val="%1"/>
       <w:lvlJc w:val="left"/>
       <w:pPr>
-        <w:ind w:left="571" w:hanging="212"/>
-        <w:jc w:val="left"/>
+        <w:ind w:left="1112" w:hanging="212"/>
       </w:pPr>
       <w:rPr>
         <w:rFonts w:ascii="Arial" w:eastAsia="Arial" w:hAnsi="Arial" w:cs="Arial" w:hint="default"/>
@@ -11113,7 +12999,6 @@
       <w:lvlJc w:val="left"/>
       <w:pPr>
         <w:ind w:left="763" w:hanging="404"/>
-        <w:jc w:val="left"/>
       </w:pPr>
       <w:rPr>
         <w:rFonts w:ascii="Arial" w:eastAsia="Arial" w:hAnsi="Arial" w:cs="Arial" w:hint="default"/>
@@ -11224,7 +13109,6 @@
       <w:lvlJc w:val="left"/>
       <w:pPr>
         <w:ind w:left="762" w:hanging="403"/>
-        <w:jc w:val="left"/>
       </w:pPr>
       <w:rPr>
         <w:rFonts w:hint="default"/>
@@ -11238,7 +13122,6 @@
       <w:lvlJc w:val="left"/>
       <w:pPr>
         <w:ind w:left="762" w:hanging="403"/>
-        <w:jc w:val="left"/>
       </w:pPr>
       <w:rPr>
         <w:rFonts w:ascii="Arial" w:eastAsia="Arial" w:hAnsi="Arial" w:cs="Arial" w:hint="default"/>
@@ -11339,6 +13222,250 @@
     </w:lvl>
   </w:abstractNum>
   <w:abstractNum w:abstractNumId="4" w15:restartNumberingAfterBreak="0">
+    <w:nsid w:val="4E3B78C7"/>
+    <w:multiLevelType w:val="multilevel"/>
+    <w:tmpl w:val="CFA8EDAC"/>
+    <w:lvl w:ilvl="0">
+      <w:start w:val="1"/>
+      <w:numFmt w:val="decimal"/>
+      <w:lvlText w:val="%1"/>
+      <w:lvlJc w:val="left"/>
+      <w:pPr>
+        <w:ind w:left="752" w:hanging="212"/>
+      </w:pPr>
+      <w:rPr>
+        <w:rFonts w:ascii="Arial" w:eastAsia="Arial" w:hAnsi="Arial" w:cs="Arial" w:hint="default"/>
+        <w:b/>
+        <w:bCs/>
+        <w:i w:val="0"/>
+        <w:iCs w:val="0"/>
+        <w:spacing w:val="0"/>
+        <w:w w:val="99"/>
+        <w:sz w:val="26"/>
+        <w:szCs w:val="26"/>
+        <w:lang w:val="pt-PT" w:eastAsia="en-US" w:bidi="ar-SA"/>
+      </w:rPr>
+    </w:lvl>
+    <w:lvl w:ilvl="1">
+      <w:start w:val="1"/>
+      <w:numFmt w:val="decimal"/>
+      <w:lvlText w:val="%1.%2"/>
+      <w:lvlJc w:val="left"/>
+      <w:pPr>
+        <w:ind w:left="944" w:hanging="404"/>
+      </w:pPr>
+      <w:rPr>
+        <w:rFonts w:ascii="Arial" w:eastAsia="Arial" w:hAnsi="Arial" w:cs="Arial" w:hint="default"/>
+        <w:b/>
+        <w:bCs/>
+        <w:i w:val="0"/>
+        <w:iCs w:val="0"/>
+        <w:spacing w:val="0"/>
+        <w:w w:val="99"/>
+        <w:sz w:val="24"/>
+        <w:szCs w:val="24"/>
+        <w:lang w:val="pt-PT" w:eastAsia="en-US" w:bidi="ar-SA"/>
+      </w:rPr>
+    </w:lvl>
+    <w:lvl w:ilvl="2">
+      <w:numFmt w:val="bullet"/>
+      <w:lvlText w:val="•"/>
+      <w:lvlJc w:val="left"/>
+      <w:pPr>
+        <w:ind w:left="1795" w:hanging="404"/>
+      </w:pPr>
+      <w:rPr>
+        <w:rFonts w:hint="default"/>
+        <w:lang w:val="pt-PT" w:eastAsia="en-US" w:bidi="ar-SA"/>
+      </w:rPr>
+    </w:lvl>
+    <w:lvl w:ilvl="3">
+      <w:numFmt w:val="bullet"/>
+      <w:lvlText w:val="•"/>
+      <w:lvlJc w:val="left"/>
+      <w:pPr>
+        <w:ind w:left="2831" w:hanging="404"/>
+      </w:pPr>
+      <w:rPr>
+        <w:rFonts w:hint="default"/>
+        <w:lang w:val="pt-PT" w:eastAsia="en-US" w:bidi="ar-SA"/>
+      </w:rPr>
+    </w:lvl>
+    <w:lvl w:ilvl="4">
+      <w:numFmt w:val="bullet"/>
+      <w:lvlText w:val="•"/>
+      <w:lvlJc w:val="left"/>
+      <w:pPr>
+        <w:ind w:left="3866" w:hanging="404"/>
+      </w:pPr>
+      <w:rPr>
+        <w:rFonts w:hint="default"/>
+        <w:lang w:val="pt-PT" w:eastAsia="en-US" w:bidi="ar-SA"/>
+      </w:rPr>
+    </w:lvl>
+    <w:lvl w:ilvl="5">
+      <w:numFmt w:val="bullet"/>
+      <w:lvlText w:val="•"/>
+      <w:lvlJc w:val="left"/>
+      <w:pPr>
+        <w:ind w:left="4902" w:hanging="404"/>
+      </w:pPr>
+      <w:rPr>
+        <w:rFonts w:hint="default"/>
+        <w:lang w:val="pt-PT" w:eastAsia="en-US" w:bidi="ar-SA"/>
+      </w:rPr>
+    </w:lvl>
+    <w:lvl w:ilvl="6">
+      <w:numFmt w:val="bullet"/>
+      <w:lvlText w:val="•"/>
+      <w:lvlJc w:val="left"/>
+      <w:pPr>
+        <w:ind w:left="5937" w:hanging="404"/>
+      </w:pPr>
+      <w:rPr>
+        <w:rFonts w:hint="default"/>
+        <w:lang w:val="pt-PT" w:eastAsia="en-US" w:bidi="ar-SA"/>
+      </w:rPr>
+    </w:lvl>
+    <w:lvl w:ilvl="7">
+      <w:numFmt w:val="bullet"/>
+      <w:lvlText w:val="•"/>
+      <w:lvlJc w:val="left"/>
+      <w:pPr>
+        <w:ind w:left="6973" w:hanging="404"/>
+      </w:pPr>
+      <w:rPr>
+        <w:rFonts w:hint="default"/>
+        <w:lang w:val="pt-PT" w:eastAsia="en-US" w:bidi="ar-SA"/>
+      </w:rPr>
+    </w:lvl>
+    <w:lvl w:ilvl="8">
+      <w:numFmt w:val="bullet"/>
+      <w:lvlText w:val="•"/>
+      <w:lvlJc w:val="left"/>
+      <w:pPr>
+        <w:ind w:left="8008" w:hanging="404"/>
+      </w:pPr>
+      <w:rPr>
+        <w:rFonts w:hint="default"/>
+        <w:lang w:val="pt-PT" w:eastAsia="en-US" w:bidi="ar-SA"/>
+      </w:rPr>
+    </w:lvl>
+  </w:abstractNum>
+  <w:abstractNum w:abstractNumId="5" w15:restartNumberingAfterBreak="0">
+    <w:nsid w:val="4E72426F"/>
+    <w:multiLevelType w:val="multilevel"/>
+    <w:tmpl w:val="E1BEEC4E"/>
+    <w:lvl w:ilvl="0">
+      <w:start w:val="5"/>
+      <w:numFmt w:val="decimal"/>
+      <w:lvlText w:val="%1"/>
+      <w:lvlJc w:val="left"/>
+      <w:pPr>
+        <w:ind w:left="540" w:hanging="360"/>
+      </w:pPr>
+      <w:rPr>
+        <w:rFonts w:hint="default"/>
+      </w:rPr>
+    </w:lvl>
+    <w:lvl w:ilvl="1">
+      <w:start w:val="2"/>
+      <w:numFmt w:val="decimal"/>
+      <w:lvlText w:val="%1.%2"/>
+      <w:lvlJc w:val="left"/>
+      <w:pPr>
+        <w:ind w:left="899" w:hanging="360"/>
+      </w:pPr>
+      <w:rPr>
+        <w:rFonts w:hint="default"/>
+      </w:rPr>
+    </w:lvl>
+    <w:lvl w:ilvl="2">
+      <w:start w:val="1"/>
+      <w:numFmt w:val="decimal"/>
+      <w:lvlText w:val="%1.%2.%3"/>
+      <w:lvlJc w:val="left"/>
+      <w:pPr>
+        <w:ind w:left="1618" w:hanging="720"/>
+      </w:pPr>
+      <w:rPr>
+        <w:rFonts w:hint="default"/>
+      </w:rPr>
+    </w:lvl>
+    <w:lvl w:ilvl="3">
+      <w:start w:val="1"/>
+      <w:numFmt w:val="decimal"/>
+      <w:lvlText w:val="%1.%2.%3.%4"/>
+      <w:lvlJc w:val="left"/>
+      <w:pPr>
+        <w:ind w:left="2337" w:hanging="1080"/>
+      </w:pPr>
+      <w:rPr>
+        <w:rFonts w:hint="default"/>
+      </w:rPr>
+    </w:lvl>
+    <w:lvl w:ilvl="4">
+      <w:start w:val="1"/>
+      <w:numFmt w:val="decimal"/>
+      <w:lvlText w:val="%1.%2.%3.%4.%5"/>
+      <w:lvlJc w:val="left"/>
+      <w:pPr>
+        <w:ind w:left="2696" w:hanging="1080"/>
+      </w:pPr>
+      <w:rPr>
+        <w:rFonts w:hint="default"/>
+      </w:rPr>
+    </w:lvl>
+    <w:lvl w:ilvl="5">
+      <w:start w:val="1"/>
+      <w:numFmt w:val="decimal"/>
+      <w:lvlText w:val="%1.%2.%3.%4.%5.%6"/>
+      <w:lvlJc w:val="left"/>
+      <w:pPr>
+        <w:ind w:left="3415" w:hanging="1440"/>
+      </w:pPr>
+      <w:rPr>
+        <w:rFonts w:hint="default"/>
+      </w:rPr>
+    </w:lvl>
+    <w:lvl w:ilvl="6">
+      <w:start w:val="1"/>
+      <w:numFmt w:val="decimal"/>
+      <w:lvlText w:val="%1.%2.%3.%4.%5.%6.%7"/>
+      <w:lvlJc w:val="left"/>
+      <w:pPr>
+        <w:ind w:left="3774" w:hanging="1440"/>
+      </w:pPr>
+      <w:rPr>
+        <w:rFonts w:hint="default"/>
+      </w:rPr>
+    </w:lvl>
+    <w:lvl w:ilvl="7">
+      <w:start w:val="1"/>
+      <w:numFmt w:val="decimal"/>
+      <w:lvlText w:val="%1.%2.%3.%4.%5.%6.%7.%8"/>
+      <w:lvlJc w:val="left"/>
+      <w:pPr>
+        <w:ind w:left="4493" w:hanging="1800"/>
+      </w:pPr>
+      <w:rPr>
+        <w:rFonts w:hint="default"/>
+      </w:rPr>
+    </w:lvl>
+    <w:lvl w:ilvl="8">
+      <w:start w:val="1"/>
+      <w:numFmt w:val="decimal"/>
+      <w:lvlText w:val="%1.%2.%3.%4.%5.%6.%7.%8.%9"/>
+      <w:lvlJc w:val="left"/>
+      <w:pPr>
+        <w:ind w:left="4852" w:hanging="1800"/>
+      </w:pPr>
+      <w:rPr>
+        <w:rFonts w:hint="default"/>
+      </w:rPr>
+    </w:lvl>
+  </w:abstractNum>
+  <w:abstractNum w:abstractNumId="6" w15:restartNumberingAfterBreak="0">
     <w:nsid w:val="5D6D5927"/>
     <w:multiLevelType w:val="hybridMultilevel"/>
     <w:tmpl w:val="FCDC1B48"/>
@@ -11427,7 +13554,7 @@
       </w:pPr>
     </w:lvl>
   </w:abstractNum>
-  <w:abstractNum w:abstractNumId="5" w15:restartNumberingAfterBreak="0">
+  <w:abstractNum w:abstractNumId="7" w15:restartNumberingAfterBreak="0">
     <w:nsid w:val="61D2049C"/>
     <w:multiLevelType w:val="multilevel"/>
     <w:tmpl w:val="067621B0"/>
@@ -11438,7 +13565,6 @@
       <w:lvlJc w:val="left"/>
       <w:pPr>
         <w:ind w:left="329" w:hanging="329"/>
-        <w:jc w:val="left"/>
       </w:pPr>
       <w:rPr>
         <w:rFonts w:hint="default"/>
@@ -11452,7 +13578,6 @@
       <w:lvlJc w:val="left"/>
       <w:pPr>
         <w:ind w:left="329" w:hanging="329"/>
-        <w:jc w:val="left"/>
       </w:pPr>
       <w:rPr>
         <w:rFonts w:ascii="Calibri" w:eastAsia="Calibri" w:hAnsi="Calibri" w:cs="Calibri" w:hint="default"/>
@@ -11552,6 +13677,95 @@
       </w:rPr>
     </w:lvl>
   </w:abstractNum>
+  <w:abstractNum w:abstractNumId="8" w15:restartNumberingAfterBreak="0">
+    <w:nsid w:val="7CEC2A7C"/>
+    <w:multiLevelType w:val="hybridMultilevel"/>
+    <w:tmpl w:val="7DAC915E"/>
+    <w:lvl w:ilvl="0" w:tplc="09183AFE">
+      <w:start w:val="4"/>
+      <w:numFmt w:val="decimal"/>
+      <w:lvlText w:val="%1"/>
+      <w:lvlJc w:val="left"/>
+      <w:pPr>
+        <w:ind w:left="900" w:hanging="360"/>
+      </w:pPr>
+      <w:rPr>
+        <w:rFonts w:hint="default"/>
+      </w:rPr>
+    </w:lvl>
+    <w:lvl w:ilvl="1" w:tplc="04160019">
+      <w:start w:val="1"/>
+      <w:numFmt w:val="lowerLetter"/>
+      <w:lvlText w:val="%2."/>
+      <w:lvlJc w:val="left"/>
+      <w:pPr>
+        <w:ind w:left="1620" w:hanging="360"/>
+      </w:pPr>
+    </w:lvl>
+    <w:lvl w:ilvl="2" w:tplc="0416001B" w:tentative="1">
+      <w:start w:val="1"/>
+      <w:numFmt w:val="lowerRoman"/>
+      <w:lvlText w:val="%3."/>
+      <w:lvlJc w:val="right"/>
+      <w:pPr>
+        <w:ind w:left="2340" w:hanging="180"/>
+      </w:pPr>
+    </w:lvl>
+    <w:lvl w:ilvl="3" w:tplc="0416000F" w:tentative="1">
+      <w:start w:val="1"/>
+      <w:numFmt w:val="decimal"/>
+      <w:lvlText w:val="%4."/>
+      <w:lvlJc w:val="left"/>
+      <w:pPr>
+        <w:ind w:left="3060" w:hanging="360"/>
+      </w:pPr>
+    </w:lvl>
+    <w:lvl w:ilvl="4" w:tplc="04160019" w:tentative="1">
+      <w:start w:val="1"/>
+      <w:numFmt w:val="lowerLetter"/>
+      <w:lvlText w:val="%5."/>
+      <w:lvlJc w:val="left"/>
+      <w:pPr>
+        <w:ind w:left="3780" w:hanging="360"/>
+      </w:pPr>
+    </w:lvl>
+    <w:lvl w:ilvl="5" w:tplc="0416001B" w:tentative="1">
+      <w:start w:val="1"/>
+      <w:numFmt w:val="lowerRoman"/>
+      <w:lvlText w:val="%6."/>
+      <w:lvlJc w:val="right"/>
+      <w:pPr>
+        <w:ind w:left="4500" w:hanging="180"/>
+      </w:pPr>
+    </w:lvl>
+    <w:lvl w:ilvl="6" w:tplc="0416000F" w:tentative="1">
+      <w:start w:val="1"/>
+      <w:numFmt w:val="decimal"/>
+      <w:lvlText w:val="%7."/>
+      <w:lvlJc w:val="left"/>
+      <w:pPr>
+        <w:ind w:left="5220" w:hanging="360"/>
+      </w:pPr>
+    </w:lvl>
+    <w:lvl w:ilvl="7" w:tplc="04160019" w:tentative="1">
+      <w:start w:val="1"/>
+      <w:numFmt w:val="lowerLetter"/>
+      <w:lvlText w:val="%8."/>
+      <w:lvlJc w:val="left"/>
+      <w:pPr>
+        <w:ind w:left="5940" w:hanging="360"/>
+      </w:pPr>
+    </w:lvl>
+    <w:lvl w:ilvl="8" w:tplc="0416001B" w:tentative="1">
+      <w:start w:val="1"/>
+      <w:numFmt w:val="lowerRoman"/>
+      <w:lvlText w:val="%9."/>
+      <w:lvlJc w:val="right"/>
+      <w:pPr>
+        <w:ind w:left="6660" w:hanging="180"/>
+      </w:pPr>
+    </w:lvl>
+  </w:abstractNum>
   <w:num w:numId="1" w16cid:durableId="1539270277">
     <w:abstractNumId w:val="1"/>
   </w:num>
@@ -11559,7 +13773,7 @@
     <w:abstractNumId w:val="3"/>
   </w:num>
   <w:num w:numId="3" w16cid:durableId="2144809851">
-    <w:abstractNumId w:val="5"/>
+    <w:abstractNumId w:val="7"/>
   </w:num>
   <w:num w:numId="4" w16cid:durableId="165482342">
     <w:abstractNumId w:val="0"/>
@@ -11568,7 +13782,16 @@
     <w:abstractNumId w:val="2"/>
   </w:num>
   <w:num w:numId="6" w16cid:durableId="1732582271">
+    <w:abstractNumId w:val="6"/>
+  </w:num>
+  <w:num w:numId="7" w16cid:durableId="793521726">
     <w:abstractNumId w:val="4"/>
+  </w:num>
+  <w:num w:numId="8" w16cid:durableId="16320795">
+    <w:abstractNumId w:val="8"/>
+  </w:num>
+  <w:num w:numId="9" w16cid:durableId="2041081226">
+    <w:abstractNumId w:val="5"/>
   </w:num>
 </w:numbering>
 </file>
@@ -12059,7 +14282,7 @@
   <w:style w:type="paragraph" w:styleId="TOC1">
     <w:name w:val="toc 1"/>
     <w:basedOn w:val="Normal"/>
-    <w:uiPriority w:val="1"/>
+    <w:uiPriority w:val="39"/>
     <w:qFormat/>
     <w:pPr>
       <w:spacing w:before="41"/>
@@ -12072,7 +14295,7 @@
   <w:style w:type="paragraph" w:styleId="TOC2">
     <w:name w:val="toc 2"/>
     <w:basedOn w:val="Normal"/>
-    <w:uiPriority w:val="1"/>
+    <w:uiPriority w:val="39"/>
     <w:qFormat/>
     <w:pPr>
       <w:spacing w:before="100"/>
@@ -12116,6 +14339,7 @@
   <w:style w:type="paragraph" w:styleId="BodyText">
     <w:name w:val="Body Text"/>
     <w:basedOn w:val="Normal"/>
+    <w:link w:val="BodyTextChar"/>
     <w:uiPriority w:val="1"/>
     <w:qFormat/>
     <w:rPr>
@@ -12198,6 +14422,47 @@
       <w:sz w:val="24"/>
       <w:szCs w:val="26"/>
       <w:lang w:val="pt-BR"/>
+    </w:rPr>
+  </w:style>
+  <w:style w:type="character" w:customStyle="1" w:styleId="BodyTextChar">
+    <w:name w:val="Body Text Char"/>
+    <w:basedOn w:val="DefaultParagraphFont"/>
+    <w:link w:val="BodyText"/>
+    <w:uiPriority w:val="1"/>
+    <w:rsid w:val="00794792"/>
+    <w:rPr>
+      <w:rFonts w:ascii="Arial MT" w:eastAsia="Arial MT" w:hAnsi="Arial MT" w:cs="Arial MT"/>
+      <w:sz w:val="24"/>
+      <w:szCs w:val="24"/>
+      <w:lang w:val="pt-PT"/>
+    </w:rPr>
+  </w:style>
+  <w:style w:type="paragraph" w:styleId="TOCHeading">
+    <w:name w:val="TOC Heading"/>
+    <w:basedOn w:val="Heading1"/>
+    <w:next w:val="Normal"/>
+    <w:uiPriority w:val="39"/>
+    <w:unhideWhenUsed/>
+    <w:qFormat/>
+    <w:rsid w:val="003A4088"/>
+    <w:pPr>
+      <w:keepNext/>
+      <w:keepLines/>
+      <w:widowControl/>
+      <w:autoSpaceDE/>
+      <w:autoSpaceDN/>
+      <w:spacing w:before="240" w:line="259" w:lineRule="auto"/>
+      <w:ind w:left="0" w:firstLine="0"/>
+      <w:outlineLvl w:val="9"/>
+    </w:pPr>
+    <w:rPr>
+      <w:rFonts w:asciiTheme="majorHAnsi" w:eastAsiaTheme="majorEastAsia" w:hAnsiTheme="majorHAnsi" w:cstheme="majorBidi"/>
+      <w:b w:val="0"/>
+      <w:bCs w:val="0"/>
+      <w:color w:val="365F91" w:themeColor="accent1" w:themeShade="BF"/>
+      <w:sz w:val="32"/>
+      <w:szCs w:val="32"/>
+      <w:lang w:val="pt-BR" w:eastAsia="pt-BR"/>
     </w:rPr>
   </w:style>
 </w:styles>
@@ -12484,4 +14749,16 @@
   <a:objectDefaults/>
   <a:extraClrSchemeLst/>
 </a:theme>
+</file>
+
+<file path=customXml/item1.xml><?xml version="1.0" encoding="utf-8"?>
+<b:Sources xmlns:b="http://schemas.openxmlformats.org/officeDocument/2006/bibliography" xmlns="http://schemas.openxmlformats.org/officeDocument/2006/bibliography" SelectedStyle="\APASixthEditionOfficeOnline.xsl" StyleName="APA" Version="6"/>
+</file>
+
+<file path=customXml/itemProps1.xml><?xml version="1.0" encoding="utf-8"?>
+<ds:datastoreItem xmlns:ds="http://schemas.openxmlformats.org/officeDocument/2006/customXml" ds:itemID="{9DE7B8FB-363A-4537-9DE7-C82A91A73F4F}">
+  <ds:schemaRefs>
+    <ds:schemaRef ds:uri="http://schemas.openxmlformats.org/officeDocument/2006/bibliography"/>
+  </ds:schemaRefs>
+</ds:datastoreItem>
 </file>
</xml_diff>